<commit_message>
Hola Mundo con Servelet
</commit_message>
<xml_diff>
--- a/Documentación general de SEVELTS Y JSP.docx
+++ b/Documentación general de SEVELTS Y JSP.docx
@@ -114,7 +114,7 @@
                     </pic:cNvPicPr>
                   </pic:nvPicPr>
                   <pic:blipFill>
-                    <a:blip r:embed="rId4" cstate="print">
+                    <a:blip r:embed="rId5" cstate="print">
                       <a:extLst>
                         <a:ext uri="{28A0092B-C50C-407E-A947-70E740481C1C}">
                           <a14:useLocalDpi xmlns:a14="http://schemas.microsoft.com/office/drawing/2010/main" val="0"/>
@@ -167,7 +167,7 @@
                     </pic:cNvPicPr>
                   </pic:nvPicPr>
                   <pic:blipFill>
-                    <a:blip r:embed="rId5" cstate="print">
+                    <a:blip r:embed="rId6" cstate="print">
                       <a:extLst>
                         <a:ext uri="{28A0092B-C50C-407E-A947-70E740481C1C}">
                           <a14:useLocalDpi xmlns:a14="http://schemas.microsoft.com/office/drawing/2010/main" val="0"/>
@@ -220,7 +220,7 @@
                     </pic:cNvPicPr>
                   </pic:nvPicPr>
                   <pic:blipFill>
-                    <a:blip r:embed="rId6" cstate="print">
+                    <a:blip r:embed="rId7" cstate="print">
                       <a:extLst>
                         <a:ext uri="{28A0092B-C50C-407E-A947-70E740481C1C}">
                           <a14:useLocalDpi xmlns:a14="http://schemas.microsoft.com/office/drawing/2010/main" val="0"/>
@@ -273,7 +273,7 @@
                     </pic:cNvPicPr>
                   </pic:nvPicPr>
                   <pic:blipFill>
-                    <a:blip r:embed="rId7" cstate="print">
+                    <a:blip r:embed="rId8" cstate="print">
                       <a:extLst>
                         <a:ext uri="{28A0092B-C50C-407E-A947-70E740481C1C}">
                           <a14:useLocalDpi xmlns:a14="http://schemas.microsoft.com/office/drawing/2010/main" val="0"/>
@@ -326,7 +326,7 @@
                     </pic:cNvPicPr>
                   </pic:nvPicPr>
                   <pic:blipFill>
-                    <a:blip r:embed="rId8" cstate="print">
+                    <a:blip r:embed="rId9" cstate="print">
                       <a:extLst>
                         <a:ext uri="{28A0092B-C50C-407E-A947-70E740481C1C}">
                           <a14:useLocalDpi xmlns:a14="http://schemas.microsoft.com/office/drawing/2010/main" val="0"/>
@@ -379,7 +379,7 @@
                     </pic:cNvPicPr>
                   </pic:nvPicPr>
                   <pic:blipFill>
-                    <a:blip r:embed="rId9" cstate="print">
+                    <a:blip r:embed="rId10" cstate="print">
                       <a:extLst>
                         <a:ext uri="{28A0092B-C50C-407E-A947-70E740481C1C}">
                           <a14:useLocalDpi xmlns:a14="http://schemas.microsoft.com/office/drawing/2010/main" val="0"/>
@@ -432,7 +432,7 @@
                     </pic:cNvPicPr>
                   </pic:nvPicPr>
                   <pic:blipFill>
-                    <a:blip r:embed="rId10" cstate="print">
+                    <a:blip r:embed="rId11" cstate="print">
                       <a:extLst>
                         <a:ext uri="{28A0092B-C50C-407E-A947-70E740481C1C}">
                           <a14:useLocalDpi xmlns:a14="http://schemas.microsoft.com/office/drawing/2010/main" val="0"/>
@@ -553,7 +553,7 @@
                     </pic:cNvPicPr>
                   </pic:nvPicPr>
                   <pic:blipFill>
-                    <a:blip r:embed="rId11" cstate="print">
+                    <a:blip r:embed="rId12" cstate="print">
                       <a:extLst>
                         <a:ext uri="{28A0092B-C50C-407E-A947-70E740481C1C}">
                           <a14:useLocalDpi xmlns:a14="http://schemas.microsoft.com/office/drawing/2010/main" val="0"/>
@@ -606,7 +606,7 @@
                     </pic:cNvPicPr>
                   </pic:nvPicPr>
                   <pic:blipFill>
-                    <a:blip r:embed="rId12" cstate="print">
+                    <a:blip r:embed="rId13" cstate="print">
                       <a:extLst>
                         <a:ext uri="{28A0092B-C50C-407E-A947-70E740481C1C}">
                           <a14:useLocalDpi xmlns:a14="http://schemas.microsoft.com/office/drawing/2010/main" val="0"/>
@@ -639,91 +639,291 @@
       </w:r>
     </w:p>
     <w:p>
-      <w:pPr>
-        <w:rPr>
-          <w:lang w:val="en-US"/>
-        </w:rPr>
-      </w:pPr>
+      <w:r>
+        <w:t xml:space="preserve">Instalando </w:t>
+      </w:r>
       <w:proofErr w:type="spellStart"/>
       <w:r>
-        <w:rPr>
-          <w:lang w:val="en-US"/>
-        </w:rPr>
-        <w:t>Instalando</w:t>
+        <w:t>glasfhis</w:t>
       </w:r>
       <w:proofErr w:type="spellEnd"/>
       <w:r>
-        <w:rPr>
-          <w:lang w:val="en-US"/>
-        </w:rPr>
+        <w:t xml:space="preserve"> y </w:t>
+      </w:r>
+      <w:proofErr w:type="spellStart"/>
+      <w:r>
+        <w:t>jdk</w:t>
+      </w:r>
+      <w:proofErr w:type="spellEnd"/>
+      <w:r>
+        <w:t xml:space="preserve"> 1.8</w:t>
+      </w:r>
+    </w:p>
+    <w:p>
+      <w:r>
+        <w:t xml:space="preserve">OJO </w:t>
+      </w:r>
+      <w:proofErr w:type="spellStart"/>
+      <w:r>
+        <w:t>jdk</w:t>
+      </w:r>
+      <w:proofErr w:type="spellEnd"/>
+      <w:r>
+        <w:t xml:space="preserve"> no es lo m</w:t>
+      </w:r>
+      <w:r>
+        <w:t>ismo que java EE(es la versión de java empresarial)</w:t>
+      </w:r>
+    </w:p>
+    <w:p>
+      <w:r>
+        <w:t xml:space="preserve">También debo instalar el </w:t>
+      </w:r>
+      <w:proofErr w:type="spellStart"/>
+      <w:r>
+        <w:t>jdk</w:t>
+      </w:r>
+      <w:proofErr w:type="spellEnd"/>
+      <w:r>
+        <w:t xml:space="preserve"> versión 8</w:t>
+      </w:r>
+    </w:p>
+    <w:p>
+      <w:r>
+        <w:t>www(</w:t>
+      </w:r>
+      <w:proofErr w:type="spellStart"/>
+      <w:r>
+        <w:t>World</w:t>
+      </w:r>
+      <w:proofErr w:type="spellEnd"/>
+      <w:r>
+        <w:t xml:space="preserve"> Wide Web)</w:t>
+      </w:r>
+    </w:p>
+    <w:p>
+      <w:pPr>
+        <w:pStyle w:val="Prrafodelista"/>
+        <w:numPr>
+          <w:ilvl w:val="0"/>
+          <w:numId w:val="1"/>
+        </w:numPr>
+      </w:pPr>
+      <w:r>
+        <w:t xml:space="preserve">Se realiza el hola mundo Web solo modificando el </w:t>
+      </w:r>
+      <w:proofErr w:type="spellStart"/>
+      <w:r>
+        <w:t>infex</w:t>
+      </w:r>
+      <w:proofErr w:type="spellEnd"/>
+    </w:p>
+    <w:p>
+      <w:pPr>
+        <w:pStyle w:val="Prrafodelista"/>
+        <w:numPr>
+          <w:ilvl w:val="0"/>
+          <w:numId w:val="1"/>
+        </w:numPr>
+      </w:pPr>
+      <w:r>
+        <w:t>Creando el hola mundo SERVLET</w:t>
+      </w:r>
+    </w:p>
+    <w:p>
+      <w:pPr>
+        <w:pStyle w:val="Prrafodelista"/>
+        <w:numPr>
+          <w:ilvl w:val="1"/>
+          <w:numId w:val="1"/>
+        </w:numPr>
+      </w:pPr>
+      <w:r>
+        <w:t xml:space="preserve">Extender la clase de </w:t>
+      </w:r>
+      <w:proofErr w:type="spellStart"/>
+      <w:r>
+        <w:t>HttpServlet</w:t>
+      </w:r>
+      <w:proofErr w:type="spellEnd"/>
+    </w:p>
+    <w:p>
+      <w:pPr>
+        <w:pStyle w:val="Prrafodelista"/>
+        <w:numPr>
+          <w:ilvl w:val="1"/>
+          <w:numId w:val="1"/>
+        </w:numPr>
+      </w:pPr>
+      <w:r>
+        <w:t>Se agrega el PATH</w:t>
+      </w:r>
+    </w:p>
+    <w:p>
+      <w:pPr>
+        <w:pStyle w:val="Prrafodelista"/>
+        <w:numPr>
+          <w:ilvl w:val="1"/>
+          <w:numId w:val="1"/>
+        </w:numPr>
+      </w:pPr>
+      <w:r>
+        <w:t>Ejemplo para un formulario usando método POST</w:t>
+      </w:r>
+    </w:p>
+    <w:p>
+      <w:pPr>
+        <w:pStyle w:val="Prrafodelista"/>
+        <w:numPr>
+          <w:ilvl w:val="1"/>
+          <w:numId w:val="1"/>
+        </w:numPr>
+      </w:pPr>
+      <w:r>
+        <w:t>Para este caso el servidor hará la llamada a este método POST</w:t>
+      </w:r>
+    </w:p>
+    <w:p>
+      <w:pPr>
+        <w:pStyle w:val="Prrafodelista"/>
+        <w:numPr>
+          <w:ilvl w:val="1"/>
+          <w:numId w:val="1"/>
+        </w:numPr>
+      </w:pPr>
+      <w:r>
+        <w:t>Se recibe la supuesta cadena y se le response al servidor</w:t>
+      </w:r>
+    </w:p>
+    <w:p>
+      <w:pPr>
+        <w:pStyle w:val="Prrafodelista"/>
+        <w:numPr>
+          <w:ilvl w:val="1"/>
+          <w:numId w:val="1"/>
+        </w:numPr>
+      </w:pPr>
+      <w:r>
+        <w:t xml:space="preserve">Le digo que </w:t>
+      </w:r>
+      <w:proofErr w:type="spellStart"/>
+      <w:r>
+        <w:t>recibire</w:t>
+      </w:r>
+      <w:proofErr w:type="spellEnd"/>
+      <w:r>
+        <w:t xml:space="preserve"> en </w:t>
+      </w:r>
+      <w:proofErr w:type="spellStart"/>
+      <w:r>
+        <w:t>html</w:t>
+      </w:r>
+      <w:proofErr w:type="spellEnd"/>
+      <w:r>
+        <w:t xml:space="preserve"> y en </w:t>
+      </w:r>
+      <w:proofErr w:type="spellStart"/>
+      <w:r>
+        <w:t>caractert</w:t>
+      </w:r>
+      <w:proofErr w:type="spellEnd"/>
+      <w:r>
         <w:t xml:space="preserve"> </w:t>
       </w:r>
       <w:proofErr w:type="spellStart"/>
       <w:r>
-        <w:rPr>
-          <w:lang w:val="en-US"/>
-        </w:rPr>
-        <w:t>glasfhis</w:t>
+        <w:t>utf</w:t>
       </w:r>
       <w:proofErr w:type="spellEnd"/>
       <w:r>
-        <w:rPr>
-          <w:lang w:val="en-US"/>
-        </w:rPr>
-        <w:t xml:space="preserve"> y </w:t>
+        <w:t xml:space="preserve"> 8</w:t>
+      </w:r>
+    </w:p>
+    <w:p>
+      <w:pPr>
+        <w:pStyle w:val="Prrafodelista"/>
+        <w:numPr>
+          <w:ilvl w:val="1"/>
+          <w:numId w:val="1"/>
+        </w:numPr>
+      </w:pPr>
+      <w:r>
+        <w:t xml:space="preserve">Se define la variable de tipo </w:t>
       </w:r>
       <w:proofErr w:type="spellStart"/>
       <w:r>
-        <w:rPr>
-          <w:lang w:val="en-US"/>
-        </w:rPr>
-        <w:t>jdk</w:t>
+        <w:t>print</w:t>
       </w:r>
       <w:proofErr w:type="spellEnd"/>
       <w:r>
-        <w:rPr>
-          <w:lang w:val="en-US"/>
-        </w:rPr>
-        <w:t xml:space="preserve"> 1.8</w:t>
-      </w:r>
-    </w:p>
-    <w:p>
-      <w:r>
-        <w:t xml:space="preserve">OJO </w:t>
+        <w:t xml:space="preserve"> </w:t>
       </w:r>
       <w:proofErr w:type="spellStart"/>
       <w:r>
-        <w:t>jdk</w:t>
+        <w:t>writer</w:t>
       </w:r>
       <w:proofErr w:type="spellEnd"/>
-      <w:r>
-        <w:t xml:space="preserve"> no es lo m</w:t>
-      </w:r>
-      <w:r>
-        <w:t xml:space="preserve">ismo que java </w:t>
-      </w:r>
-      <w:proofErr w:type="gramStart"/>
-      <w:r>
-        <w:t>EE(</w:t>
-      </w:r>
-      <w:proofErr w:type="gramEnd"/>
-      <w:r>
-        <w:t>es la versión de java empresarial)</w:t>
-      </w:r>
-    </w:p>
-    <w:p>
-      <w:r>
-        <w:t xml:space="preserve">También debo instalar el </w:t>
-      </w:r>
+    </w:p>
+    <w:p>
+      <w:r>
+        <w:rPr>
+          <w:noProof/>
+        </w:rPr>
+        <w:drawing>
+          <wp:inline distT="0" distB="0" distL="0" distR="0" wp14:anchorId="41DF1DF9" wp14:editId="1E646364">
+            <wp:extent cx="5943600" cy="3058795"/>
+            <wp:effectExtent l="0" t="0" r="0" b="8255"/>
+            <wp:docPr id="10" name="Imagen 10"/>
+            <wp:cNvGraphicFramePr>
+              <a:graphicFrameLocks xmlns:a="http://schemas.openxmlformats.org/drawingml/2006/main" noChangeAspect="1"/>
+            </wp:cNvGraphicFramePr>
+            <a:graphic xmlns:a="http://schemas.openxmlformats.org/drawingml/2006/main">
+              <a:graphicData uri="http://schemas.openxmlformats.org/drawingml/2006/picture">
+                <pic:pic xmlns:pic="http://schemas.openxmlformats.org/drawingml/2006/picture">
+                  <pic:nvPicPr>
+                    <pic:cNvPr id="1" name=""/>
+                    <pic:cNvPicPr/>
+                  </pic:nvPicPr>
+                  <pic:blipFill>
+                    <a:blip r:embed="rId14"/>
+                    <a:stretch>
+                      <a:fillRect/>
+                    </a:stretch>
+                  </pic:blipFill>
+                  <pic:spPr>
+                    <a:xfrm>
+                      <a:off x="0" y="0"/>
+                      <a:ext cx="5943600" cy="3058795"/>
+                    </a:xfrm>
+                    <a:prstGeom prst="rect">
+                      <a:avLst/>
+                    </a:prstGeom>
+                  </pic:spPr>
+                </pic:pic>
+              </a:graphicData>
+            </a:graphic>
+          </wp:inline>
+        </w:drawing>
+      </w:r>
+    </w:p>
+    <w:p/>
+    <w:p>
       <w:proofErr w:type="spellStart"/>
       <w:r>
-        <w:t>jdk</w:t>
+        <w:t>War</w:t>
       </w:r>
       <w:proofErr w:type="spellEnd"/>
       <w:r>
-        <w:t xml:space="preserve"> versión 8</w:t>
-      </w:r>
-    </w:p>
+        <w:t xml:space="preserve"> -&gt; </w:t>
+      </w:r>
+      <w:r>
+        <w:t>significa</w:t>
+      </w:r>
+      <w:r>
+        <w:t xml:space="preserve"> Web Archive File</w:t>
+      </w:r>
+    </w:p>
+    <w:p/>
     <w:sectPr>
       <w:pgSz w:w="12240" w:h="15840"/>
       <w:pgMar w:top="1440" w:right="1440" w:bottom="1440" w:left="1440" w:header="708" w:footer="708" w:gutter="0"/>
@@ -732,6 +932,126 @@
     </w:sectPr>
   </w:body>
 </w:document>
+</file>
+
+<file path=word/numbering.xml><?xml version="1.0" encoding="utf-8"?>
+<w:numbering xmlns:wpc="http://schemas.microsoft.com/office/word/2010/wordprocessingCanvas" xmlns:cx="http://schemas.microsoft.com/office/drawing/2014/chartex" xmlns:cx1="http://schemas.microsoft.com/office/drawing/2015/9/8/chartex" xmlns:cx2="http://schemas.microsoft.com/office/drawing/2015/10/21/chartex" xmlns:cx3="http://schemas.microsoft.com/office/drawing/2016/5/9/chartex" xmlns:cx4="http://schemas.microsoft.com/office/drawing/2016/5/10/chartex" xmlns:cx5="http://schemas.microsoft.com/office/drawing/2016/5/11/chartex" xmlns:cx6="http://schemas.microsoft.com/office/drawing/2016/5/12/chartex" xmlns:cx7="http://schemas.microsoft.com/office/drawing/2016/5/13/chartex" xmlns:cx8="http://schemas.microsoft.com/office/drawing/2016/5/14/chartex" xmlns:mc="http://schemas.openxmlformats.org/markup-compatibility/2006" xmlns:aink="http://schemas.microsoft.com/office/drawing/2016/ink" xmlns:am3d="http://schemas.microsoft.com/office/drawing/2017/model3d" xmlns:o="urn:schemas-microsoft-com:office:office" xmlns:r="http://schemas.openxmlformats.org/officeDocument/2006/relationships" xmlns:m="http://schemas.openxmlformats.org/officeDocument/2006/math" xmlns:v="urn:schemas-microsoft-com:vml" xmlns:wp14="http://schemas.microsoft.com/office/word/2010/wordprocessingDrawing" xmlns:wp="http://schemas.openxmlformats.org/drawingml/2006/wordprocessingDrawing" xmlns:w10="urn:schemas-microsoft-com:office:word" xmlns:w="http://schemas.openxmlformats.org/wordprocessingml/2006/main" xmlns:w14="http://schemas.microsoft.com/office/word/2010/wordml" xmlns:w15="http://schemas.microsoft.com/office/word/2012/wordml" xmlns:w16cex="http://schemas.microsoft.com/office/word/2018/wordml/cex" xmlns:w16cid="http://schemas.microsoft.com/office/word/2016/wordml/cid" xmlns:w16="http://schemas.microsoft.com/office/word/2018/wordml" xmlns:w16sdtdh="http://schemas.microsoft.com/office/word/2020/wordml/sdtdatahash" xmlns:w16se="http://schemas.microsoft.com/office/word/2015/wordml/symex" xmlns:wpg="http://schemas.microsoft.com/office/word/2010/wordprocessingGroup" xmlns:wpi="http://schemas.microsoft.com/office/word/2010/wordprocessingInk" xmlns:wne="http://schemas.microsoft.com/office/word/2006/wordml" xmlns:wps="http://schemas.microsoft.com/office/word/2010/wordprocessingShape" mc:Ignorable="w14 w15 w16se w16cid w16 w16cex w16sdtdh wp14">
+  <w:abstractNum w:abstractNumId="0" w15:restartNumberingAfterBreak="0">
+    <w:nsid w:val="05385BDA"/>
+    <w:multiLevelType w:val="hybridMultilevel"/>
+    <w:tmpl w:val="6922C9C0"/>
+    <w:lvl w:ilvl="0" w:tplc="F350D4FC">
+      <w:numFmt w:val="bullet"/>
+      <w:lvlText w:val=""/>
+      <w:lvlJc w:val="left"/>
+      <w:pPr>
+        <w:ind w:left="720" w:hanging="360"/>
+      </w:pPr>
+      <w:rPr>
+        <w:rFonts w:ascii="Symbol" w:eastAsiaTheme="minorHAnsi" w:hAnsi="Symbol" w:cstheme="minorBidi" w:hint="default"/>
+      </w:rPr>
+    </w:lvl>
+    <w:lvl w:ilvl="1" w:tplc="240A0003">
+      <w:start w:val="1"/>
+      <w:numFmt w:val="bullet"/>
+      <w:lvlText w:val="o"/>
+      <w:lvlJc w:val="left"/>
+      <w:pPr>
+        <w:ind w:left="1440" w:hanging="360"/>
+      </w:pPr>
+      <w:rPr>
+        <w:rFonts w:ascii="Courier New" w:hAnsi="Courier New" w:cs="Courier New" w:hint="default"/>
+      </w:rPr>
+    </w:lvl>
+    <w:lvl w:ilvl="2" w:tplc="240A0005" w:tentative="1">
+      <w:start w:val="1"/>
+      <w:numFmt w:val="bullet"/>
+      <w:lvlText w:val=""/>
+      <w:lvlJc w:val="left"/>
+      <w:pPr>
+        <w:ind w:left="2160" w:hanging="360"/>
+      </w:pPr>
+      <w:rPr>
+        <w:rFonts w:ascii="Wingdings" w:hAnsi="Wingdings" w:hint="default"/>
+      </w:rPr>
+    </w:lvl>
+    <w:lvl w:ilvl="3" w:tplc="240A0001" w:tentative="1">
+      <w:start w:val="1"/>
+      <w:numFmt w:val="bullet"/>
+      <w:lvlText w:val=""/>
+      <w:lvlJc w:val="left"/>
+      <w:pPr>
+        <w:ind w:left="2880" w:hanging="360"/>
+      </w:pPr>
+      <w:rPr>
+        <w:rFonts w:ascii="Symbol" w:hAnsi="Symbol" w:hint="default"/>
+      </w:rPr>
+    </w:lvl>
+    <w:lvl w:ilvl="4" w:tplc="240A0003" w:tentative="1">
+      <w:start w:val="1"/>
+      <w:numFmt w:val="bullet"/>
+      <w:lvlText w:val="o"/>
+      <w:lvlJc w:val="left"/>
+      <w:pPr>
+        <w:ind w:left="3600" w:hanging="360"/>
+      </w:pPr>
+      <w:rPr>
+        <w:rFonts w:ascii="Courier New" w:hAnsi="Courier New" w:cs="Courier New" w:hint="default"/>
+      </w:rPr>
+    </w:lvl>
+    <w:lvl w:ilvl="5" w:tplc="240A0005" w:tentative="1">
+      <w:start w:val="1"/>
+      <w:numFmt w:val="bullet"/>
+      <w:lvlText w:val=""/>
+      <w:lvlJc w:val="left"/>
+      <w:pPr>
+        <w:ind w:left="4320" w:hanging="360"/>
+      </w:pPr>
+      <w:rPr>
+        <w:rFonts w:ascii="Wingdings" w:hAnsi="Wingdings" w:hint="default"/>
+      </w:rPr>
+    </w:lvl>
+    <w:lvl w:ilvl="6" w:tplc="240A0001" w:tentative="1">
+      <w:start w:val="1"/>
+      <w:numFmt w:val="bullet"/>
+      <w:lvlText w:val=""/>
+      <w:lvlJc w:val="left"/>
+      <w:pPr>
+        <w:ind w:left="5040" w:hanging="360"/>
+      </w:pPr>
+      <w:rPr>
+        <w:rFonts w:ascii="Symbol" w:hAnsi="Symbol" w:hint="default"/>
+      </w:rPr>
+    </w:lvl>
+    <w:lvl w:ilvl="7" w:tplc="240A0003" w:tentative="1">
+      <w:start w:val="1"/>
+      <w:numFmt w:val="bullet"/>
+      <w:lvlText w:val="o"/>
+      <w:lvlJc w:val="left"/>
+      <w:pPr>
+        <w:ind w:left="5760" w:hanging="360"/>
+      </w:pPr>
+      <w:rPr>
+        <w:rFonts w:ascii="Courier New" w:hAnsi="Courier New" w:cs="Courier New" w:hint="default"/>
+      </w:rPr>
+    </w:lvl>
+    <w:lvl w:ilvl="8" w:tplc="240A0005" w:tentative="1">
+      <w:start w:val="1"/>
+      <w:numFmt w:val="bullet"/>
+      <w:lvlText w:val=""/>
+      <w:lvlJc w:val="left"/>
+      <w:pPr>
+        <w:ind w:left="6480" w:hanging="360"/>
+      </w:pPr>
+      <w:rPr>
+        <w:rFonts w:ascii="Wingdings" w:hAnsi="Wingdings" w:hint="default"/>
+      </w:rPr>
+    </w:lvl>
+  </w:abstractNum>
+  <w:num w:numId="1">
+    <w:abstractNumId w:val="0"/>
+  </w:num>
+</w:numbering>
 </file>
 
 <file path=word/styles.xml><?xml version="1.0" encoding="utf-8"?>
@@ -1160,6 +1480,17 @@
     <w:semiHidden/>
     <w:unhideWhenUsed/>
   </w:style>
+  <w:style w:type="paragraph" w:styleId="Prrafodelista">
+    <w:name w:val="List Paragraph"/>
+    <w:basedOn w:val="Normal"/>
+    <w:uiPriority w:val="34"/>
+    <w:qFormat/>
+    <w:rsid w:val="00D8198F"/>
+    <w:pPr>
+      <w:ind w:left="720"/>
+      <w:contextualSpacing/>
+    </w:pPr>
+  </w:style>
 </w:styles>
 </file>
 

</xml_diff>

<commit_message>
Intentos dos de cambuios actualizados
</commit_message>
<xml_diff>
--- a/Documentación general de SEVELTS Y JSP.docx
+++ b/Documentación general de SEVELTS Y JSP.docx
@@ -114,7 +114,7 @@
                     </pic:cNvPicPr>
                   </pic:nvPicPr>
                   <pic:blipFill>
-                    <a:blip r:embed="rId4" cstate="print">
+                    <a:blip r:embed="rId5" cstate="print">
                       <a:extLst>
                         <a:ext uri="{28A0092B-C50C-407E-A947-70E740481C1C}">
                           <a14:useLocalDpi xmlns:a14="http://schemas.microsoft.com/office/drawing/2010/main" val="0"/>
@@ -167,7 +167,7 @@
                     </pic:cNvPicPr>
                   </pic:nvPicPr>
                   <pic:blipFill>
-                    <a:blip r:embed="rId5" cstate="print">
+                    <a:blip r:embed="rId6" cstate="print">
                       <a:extLst>
                         <a:ext uri="{28A0092B-C50C-407E-A947-70E740481C1C}">
                           <a14:useLocalDpi xmlns:a14="http://schemas.microsoft.com/office/drawing/2010/main" val="0"/>
@@ -220,7 +220,7 @@
                     </pic:cNvPicPr>
                   </pic:nvPicPr>
                   <pic:blipFill>
-                    <a:blip r:embed="rId6" cstate="print">
+                    <a:blip r:embed="rId7" cstate="print">
                       <a:extLst>
                         <a:ext uri="{28A0092B-C50C-407E-A947-70E740481C1C}">
                           <a14:useLocalDpi xmlns:a14="http://schemas.microsoft.com/office/drawing/2010/main" val="0"/>
@@ -273,7 +273,7 @@
                     </pic:cNvPicPr>
                   </pic:nvPicPr>
                   <pic:blipFill>
-                    <a:blip r:embed="rId7" cstate="print">
+                    <a:blip r:embed="rId8" cstate="print">
                       <a:extLst>
                         <a:ext uri="{28A0092B-C50C-407E-A947-70E740481C1C}">
                           <a14:useLocalDpi xmlns:a14="http://schemas.microsoft.com/office/drawing/2010/main" val="0"/>
@@ -326,7 +326,7 @@
                     </pic:cNvPicPr>
                   </pic:nvPicPr>
                   <pic:blipFill>
-                    <a:blip r:embed="rId8" cstate="print">
+                    <a:blip r:embed="rId9" cstate="print">
                       <a:extLst>
                         <a:ext uri="{28A0092B-C50C-407E-A947-70E740481C1C}">
                           <a14:useLocalDpi xmlns:a14="http://schemas.microsoft.com/office/drawing/2010/main" val="0"/>
@@ -379,7 +379,7 @@
                     </pic:cNvPicPr>
                   </pic:nvPicPr>
                   <pic:blipFill>
-                    <a:blip r:embed="rId9" cstate="print">
+                    <a:blip r:embed="rId10" cstate="print">
                       <a:extLst>
                         <a:ext uri="{28A0092B-C50C-407E-A947-70E740481C1C}">
                           <a14:useLocalDpi xmlns:a14="http://schemas.microsoft.com/office/drawing/2010/main" val="0"/>
@@ -432,7 +432,7 @@
                     </pic:cNvPicPr>
                   </pic:nvPicPr>
                   <pic:blipFill>
-                    <a:blip r:embed="rId10" cstate="print">
+                    <a:blip r:embed="rId11" cstate="print">
                       <a:extLst>
                         <a:ext uri="{28A0092B-C50C-407E-A947-70E740481C1C}">
                           <a14:useLocalDpi xmlns:a14="http://schemas.microsoft.com/office/drawing/2010/main" val="0"/>
@@ -553,7 +553,7 @@
                     </pic:cNvPicPr>
                   </pic:nvPicPr>
                   <pic:blipFill>
-                    <a:blip r:embed="rId11" cstate="print">
+                    <a:blip r:embed="rId12" cstate="print">
                       <a:extLst>
                         <a:ext uri="{28A0092B-C50C-407E-A947-70E740481C1C}">
                           <a14:useLocalDpi xmlns:a14="http://schemas.microsoft.com/office/drawing/2010/main" val="0"/>
@@ -606,7 +606,7 @@
                     </pic:cNvPicPr>
                   </pic:nvPicPr>
                   <pic:blipFill>
-                    <a:blip r:embed="rId12" cstate="print">
+                    <a:blip r:embed="rId13" cstate="print">
                       <a:extLst>
                         <a:ext uri="{28A0092B-C50C-407E-A947-70E740481C1C}">
                           <a14:useLocalDpi xmlns:a14="http://schemas.microsoft.com/office/drawing/2010/main" val="0"/>
@@ -639,91 +639,291 @@
       </w:r>
     </w:p>
     <w:p>
-      <w:pPr>
-        <w:rPr>
-          <w:lang w:val="en-US"/>
-        </w:rPr>
-      </w:pPr>
+      <w:r>
+        <w:t xml:space="preserve">Instalando </w:t>
+      </w:r>
       <w:proofErr w:type="spellStart"/>
       <w:r>
-        <w:rPr>
-          <w:lang w:val="en-US"/>
-        </w:rPr>
-        <w:t>Instalando</w:t>
+        <w:t>glasfhis</w:t>
       </w:r>
       <w:proofErr w:type="spellEnd"/>
       <w:r>
-        <w:rPr>
-          <w:lang w:val="en-US"/>
-        </w:rPr>
+        <w:t xml:space="preserve"> y </w:t>
+      </w:r>
+      <w:proofErr w:type="spellStart"/>
+      <w:r>
+        <w:t>jdk</w:t>
+      </w:r>
+      <w:proofErr w:type="spellEnd"/>
+      <w:r>
+        <w:t xml:space="preserve"> 1.8</w:t>
+      </w:r>
+    </w:p>
+    <w:p>
+      <w:r>
+        <w:t xml:space="preserve">OJO </w:t>
+      </w:r>
+      <w:proofErr w:type="spellStart"/>
+      <w:r>
+        <w:t>jdk</w:t>
+      </w:r>
+      <w:proofErr w:type="spellEnd"/>
+      <w:r>
+        <w:t xml:space="preserve"> no es lo m</w:t>
+      </w:r>
+      <w:r>
+        <w:t>ismo que java EE(es la versión de java empresarial)</w:t>
+      </w:r>
+    </w:p>
+    <w:p>
+      <w:r>
+        <w:t xml:space="preserve">También debo instalar el </w:t>
+      </w:r>
+      <w:proofErr w:type="spellStart"/>
+      <w:r>
+        <w:t>jdk</w:t>
+      </w:r>
+      <w:proofErr w:type="spellEnd"/>
+      <w:r>
+        <w:t xml:space="preserve"> versión 8</w:t>
+      </w:r>
+    </w:p>
+    <w:p>
+      <w:r>
+        <w:t>www(</w:t>
+      </w:r>
+      <w:proofErr w:type="spellStart"/>
+      <w:r>
+        <w:t>World</w:t>
+      </w:r>
+      <w:proofErr w:type="spellEnd"/>
+      <w:r>
+        <w:t xml:space="preserve"> Wide Web)</w:t>
+      </w:r>
+    </w:p>
+    <w:p>
+      <w:pPr>
+        <w:pStyle w:val="Prrafodelista"/>
+        <w:numPr>
+          <w:ilvl w:val="0"/>
+          <w:numId w:val="1"/>
+        </w:numPr>
+      </w:pPr>
+      <w:r>
+        <w:t xml:space="preserve">Se realiza el hola mundo Web solo modificando el </w:t>
+      </w:r>
+      <w:proofErr w:type="spellStart"/>
+      <w:r>
+        <w:t>infex</w:t>
+      </w:r>
+      <w:proofErr w:type="spellEnd"/>
+    </w:p>
+    <w:p>
+      <w:pPr>
+        <w:pStyle w:val="Prrafodelista"/>
+        <w:numPr>
+          <w:ilvl w:val="0"/>
+          <w:numId w:val="1"/>
+        </w:numPr>
+      </w:pPr>
+      <w:r>
+        <w:t>Creando el hola mundo SERVLET</w:t>
+      </w:r>
+    </w:p>
+    <w:p>
+      <w:pPr>
+        <w:pStyle w:val="Prrafodelista"/>
+        <w:numPr>
+          <w:ilvl w:val="1"/>
+          <w:numId w:val="1"/>
+        </w:numPr>
+      </w:pPr>
+      <w:r>
+        <w:t xml:space="preserve">Extender la clase de </w:t>
+      </w:r>
+      <w:proofErr w:type="spellStart"/>
+      <w:r>
+        <w:t>HttpServlet</w:t>
+      </w:r>
+      <w:proofErr w:type="spellEnd"/>
+    </w:p>
+    <w:p>
+      <w:pPr>
+        <w:pStyle w:val="Prrafodelista"/>
+        <w:numPr>
+          <w:ilvl w:val="1"/>
+          <w:numId w:val="1"/>
+        </w:numPr>
+      </w:pPr>
+      <w:r>
+        <w:t>Se agrega el PATH</w:t>
+      </w:r>
+    </w:p>
+    <w:p>
+      <w:pPr>
+        <w:pStyle w:val="Prrafodelista"/>
+        <w:numPr>
+          <w:ilvl w:val="1"/>
+          <w:numId w:val="1"/>
+        </w:numPr>
+      </w:pPr>
+      <w:r>
+        <w:t>Ejemplo para un formulario usando método POST</w:t>
+      </w:r>
+    </w:p>
+    <w:p>
+      <w:pPr>
+        <w:pStyle w:val="Prrafodelista"/>
+        <w:numPr>
+          <w:ilvl w:val="1"/>
+          <w:numId w:val="1"/>
+        </w:numPr>
+      </w:pPr>
+      <w:r>
+        <w:t>Para este caso el servidor hará la llamada a este método POST</w:t>
+      </w:r>
+    </w:p>
+    <w:p>
+      <w:pPr>
+        <w:pStyle w:val="Prrafodelista"/>
+        <w:numPr>
+          <w:ilvl w:val="1"/>
+          <w:numId w:val="1"/>
+        </w:numPr>
+      </w:pPr>
+      <w:r>
+        <w:t>Se recibe la supuesta cadena y se le response al servidor</w:t>
+      </w:r>
+    </w:p>
+    <w:p>
+      <w:pPr>
+        <w:pStyle w:val="Prrafodelista"/>
+        <w:numPr>
+          <w:ilvl w:val="1"/>
+          <w:numId w:val="1"/>
+        </w:numPr>
+      </w:pPr>
+      <w:r>
+        <w:t xml:space="preserve">Le digo que </w:t>
+      </w:r>
+      <w:proofErr w:type="spellStart"/>
+      <w:r>
+        <w:t>recibire</w:t>
+      </w:r>
+      <w:proofErr w:type="spellEnd"/>
+      <w:r>
+        <w:t xml:space="preserve"> en </w:t>
+      </w:r>
+      <w:proofErr w:type="spellStart"/>
+      <w:r>
+        <w:t>html</w:t>
+      </w:r>
+      <w:proofErr w:type="spellEnd"/>
+      <w:r>
+        <w:t xml:space="preserve"> y en </w:t>
+      </w:r>
+      <w:proofErr w:type="spellStart"/>
+      <w:r>
+        <w:t>caractert</w:t>
+      </w:r>
+      <w:proofErr w:type="spellEnd"/>
+      <w:r>
         <w:t xml:space="preserve"> </w:t>
       </w:r>
       <w:proofErr w:type="spellStart"/>
       <w:r>
-        <w:rPr>
-          <w:lang w:val="en-US"/>
-        </w:rPr>
-        <w:t>glasfhis</w:t>
+        <w:t>utf</w:t>
       </w:r>
       <w:proofErr w:type="spellEnd"/>
       <w:r>
-        <w:rPr>
-          <w:lang w:val="en-US"/>
-        </w:rPr>
-        <w:t xml:space="preserve"> y </w:t>
+        <w:t xml:space="preserve"> 8</w:t>
+      </w:r>
+    </w:p>
+    <w:p>
+      <w:pPr>
+        <w:pStyle w:val="Prrafodelista"/>
+        <w:numPr>
+          <w:ilvl w:val="1"/>
+          <w:numId w:val="1"/>
+        </w:numPr>
+      </w:pPr>
+      <w:r>
+        <w:t xml:space="preserve">Se define la variable de tipo </w:t>
       </w:r>
       <w:proofErr w:type="spellStart"/>
       <w:r>
-        <w:rPr>
-          <w:lang w:val="en-US"/>
-        </w:rPr>
-        <w:t>jdk</w:t>
+        <w:t>print</w:t>
       </w:r>
       <w:proofErr w:type="spellEnd"/>
       <w:r>
-        <w:rPr>
-          <w:lang w:val="en-US"/>
-        </w:rPr>
-        <w:t xml:space="preserve"> 1.8</w:t>
-      </w:r>
-    </w:p>
-    <w:p>
-      <w:r>
-        <w:t xml:space="preserve">OJO </w:t>
+        <w:t xml:space="preserve"> </w:t>
       </w:r>
       <w:proofErr w:type="spellStart"/>
       <w:r>
-        <w:t>jdk</w:t>
+        <w:t>writer</w:t>
       </w:r>
       <w:proofErr w:type="spellEnd"/>
-      <w:r>
-        <w:t xml:space="preserve"> no es lo m</w:t>
-      </w:r>
-      <w:r>
-        <w:t xml:space="preserve">ismo que java </w:t>
-      </w:r>
-      <w:proofErr w:type="gramStart"/>
-      <w:r>
-        <w:t>EE(</w:t>
-      </w:r>
-      <w:proofErr w:type="gramEnd"/>
-      <w:r>
-        <w:t>es la versión de java empresarial)</w:t>
-      </w:r>
-    </w:p>
-    <w:p>
-      <w:r>
-        <w:t xml:space="preserve">También debo instalar el </w:t>
-      </w:r>
+    </w:p>
+    <w:p>
+      <w:r>
+        <w:rPr>
+          <w:noProof/>
+        </w:rPr>
+        <w:drawing>
+          <wp:inline distT="0" distB="0" distL="0" distR="0" wp14:anchorId="41DF1DF9" wp14:editId="1E646364">
+            <wp:extent cx="5943600" cy="3058795"/>
+            <wp:effectExtent l="0" t="0" r="0" b="8255"/>
+            <wp:docPr id="10" name="Imagen 10"/>
+            <wp:cNvGraphicFramePr>
+              <a:graphicFrameLocks xmlns:a="http://schemas.openxmlformats.org/drawingml/2006/main" noChangeAspect="1"/>
+            </wp:cNvGraphicFramePr>
+            <a:graphic xmlns:a="http://schemas.openxmlformats.org/drawingml/2006/main">
+              <a:graphicData uri="http://schemas.openxmlformats.org/drawingml/2006/picture">
+                <pic:pic xmlns:pic="http://schemas.openxmlformats.org/drawingml/2006/picture">
+                  <pic:nvPicPr>
+                    <pic:cNvPr id="1" name=""/>
+                    <pic:cNvPicPr/>
+                  </pic:nvPicPr>
+                  <pic:blipFill>
+                    <a:blip r:embed="rId14"/>
+                    <a:stretch>
+                      <a:fillRect/>
+                    </a:stretch>
+                  </pic:blipFill>
+                  <pic:spPr>
+                    <a:xfrm>
+                      <a:off x="0" y="0"/>
+                      <a:ext cx="5943600" cy="3058795"/>
+                    </a:xfrm>
+                    <a:prstGeom prst="rect">
+                      <a:avLst/>
+                    </a:prstGeom>
+                  </pic:spPr>
+                </pic:pic>
+              </a:graphicData>
+            </a:graphic>
+          </wp:inline>
+        </w:drawing>
+      </w:r>
+    </w:p>
+    <w:p/>
+    <w:p>
       <w:proofErr w:type="spellStart"/>
       <w:r>
-        <w:t>jdk</w:t>
+        <w:t>War</w:t>
       </w:r>
       <w:proofErr w:type="spellEnd"/>
       <w:r>
-        <w:t xml:space="preserve"> versión 8</w:t>
-      </w:r>
-    </w:p>
+        <w:t xml:space="preserve"> -&gt; </w:t>
+      </w:r>
+      <w:r>
+        <w:t>significa</w:t>
+      </w:r>
+      <w:r>
+        <w:t xml:space="preserve"> Web Archive File</w:t>
+      </w:r>
+    </w:p>
+    <w:p/>
     <w:sectPr>
       <w:pgSz w:w="12240" w:h="15840"/>
       <w:pgMar w:top="1440" w:right="1440" w:bottom="1440" w:left="1440" w:header="708" w:footer="708" w:gutter="0"/>
@@ -732,6 +932,126 @@
     </w:sectPr>
   </w:body>
 </w:document>
+</file>
+
+<file path=word/numbering.xml><?xml version="1.0" encoding="utf-8"?>
+<w:numbering xmlns:wpc="http://schemas.microsoft.com/office/word/2010/wordprocessingCanvas" xmlns:cx="http://schemas.microsoft.com/office/drawing/2014/chartex" xmlns:cx1="http://schemas.microsoft.com/office/drawing/2015/9/8/chartex" xmlns:cx2="http://schemas.microsoft.com/office/drawing/2015/10/21/chartex" xmlns:cx3="http://schemas.microsoft.com/office/drawing/2016/5/9/chartex" xmlns:cx4="http://schemas.microsoft.com/office/drawing/2016/5/10/chartex" xmlns:cx5="http://schemas.microsoft.com/office/drawing/2016/5/11/chartex" xmlns:cx6="http://schemas.microsoft.com/office/drawing/2016/5/12/chartex" xmlns:cx7="http://schemas.microsoft.com/office/drawing/2016/5/13/chartex" xmlns:cx8="http://schemas.microsoft.com/office/drawing/2016/5/14/chartex" xmlns:mc="http://schemas.openxmlformats.org/markup-compatibility/2006" xmlns:aink="http://schemas.microsoft.com/office/drawing/2016/ink" xmlns:am3d="http://schemas.microsoft.com/office/drawing/2017/model3d" xmlns:o="urn:schemas-microsoft-com:office:office" xmlns:r="http://schemas.openxmlformats.org/officeDocument/2006/relationships" xmlns:m="http://schemas.openxmlformats.org/officeDocument/2006/math" xmlns:v="urn:schemas-microsoft-com:vml" xmlns:wp14="http://schemas.microsoft.com/office/word/2010/wordprocessingDrawing" xmlns:wp="http://schemas.openxmlformats.org/drawingml/2006/wordprocessingDrawing" xmlns:w10="urn:schemas-microsoft-com:office:word" xmlns:w="http://schemas.openxmlformats.org/wordprocessingml/2006/main" xmlns:w14="http://schemas.microsoft.com/office/word/2010/wordml" xmlns:w15="http://schemas.microsoft.com/office/word/2012/wordml" xmlns:w16cex="http://schemas.microsoft.com/office/word/2018/wordml/cex" xmlns:w16cid="http://schemas.microsoft.com/office/word/2016/wordml/cid" xmlns:w16="http://schemas.microsoft.com/office/word/2018/wordml" xmlns:w16sdtdh="http://schemas.microsoft.com/office/word/2020/wordml/sdtdatahash" xmlns:w16se="http://schemas.microsoft.com/office/word/2015/wordml/symex" xmlns:wpg="http://schemas.microsoft.com/office/word/2010/wordprocessingGroup" xmlns:wpi="http://schemas.microsoft.com/office/word/2010/wordprocessingInk" xmlns:wne="http://schemas.microsoft.com/office/word/2006/wordml" xmlns:wps="http://schemas.microsoft.com/office/word/2010/wordprocessingShape" mc:Ignorable="w14 w15 w16se w16cid w16 w16cex w16sdtdh wp14">
+  <w:abstractNum w:abstractNumId="0" w15:restartNumberingAfterBreak="0">
+    <w:nsid w:val="05385BDA"/>
+    <w:multiLevelType w:val="hybridMultilevel"/>
+    <w:tmpl w:val="6922C9C0"/>
+    <w:lvl w:ilvl="0" w:tplc="F350D4FC">
+      <w:numFmt w:val="bullet"/>
+      <w:lvlText w:val=""/>
+      <w:lvlJc w:val="left"/>
+      <w:pPr>
+        <w:ind w:left="720" w:hanging="360"/>
+      </w:pPr>
+      <w:rPr>
+        <w:rFonts w:ascii="Symbol" w:eastAsiaTheme="minorHAnsi" w:hAnsi="Symbol" w:cstheme="minorBidi" w:hint="default"/>
+      </w:rPr>
+    </w:lvl>
+    <w:lvl w:ilvl="1" w:tplc="240A0003">
+      <w:start w:val="1"/>
+      <w:numFmt w:val="bullet"/>
+      <w:lvlText w:val="o"/>
+      <w:lvlJc w:val="left"/>
+      <w:pPr>
+        <w:ind w:left="1440" w:hanging="360"/>
+      </w:pPr>
+      <w:rPr>
+        <w:rFonts w:ascii="Courier New" w:hAnsi="Courier New" w:cs="Courier New" w:hint="default"/>
+      </w:rPr>
+    </w:lvl>
+    <w:lvl w:ilvl="2" w:tplc="240A0005" w:tentative="1">
+      <w:start w:val="1"/>
+      <w:numFmt w:val="bullet"/>
+      <w:lvlText w:val=""/>
+      <w:lvlJc w:val="left"/>
+      <w:pPr>
+        <w:ind w:left="2160" w:hanging="360"/>
+      </w:pPr>
+      <w:rPr>
+        <w:rFonts w:ascii="Wingdings" w:hAnsi="Wingdings" w:hint="default"/>
+      </w:rPr>
+    </w:lvl>
+    <w:lvl w:ilvl="3" w:tplc="240A0001" w:tentative="1">
+      <w:start w:val="1"/>
+      <w:numFmt w:val="bullet"/>
+      <w:lvlText w:val=""/>
+      <w:lvlJc w:val="left"/>
+      <w:pPr>
+        <w:ind w:left="2880" w:hanging="360"/>
+      </w:pPr>
+      <w:rPr>
+        <w:rFonts w:ascii="Symbol" w:hAnsi="Symbol" w:hint="default"/>
+      </w:rPr>
+    </w:lvl>
+    <w:lvl w:ilvl="4" w:tplc="240A0003" w:tentative="1">
+      <w:start w:val="1"/>
+      <w:numFmt w:val="bullet"/>
+      <w:lvlText w:val="o"/>
+      <w:lvlJc w:val="left"/>
+      <w:pPr>
+        <w:ind w:left="3600" w:hanging="360"/>
+      </w:pPr>
+      <w:rPr>
+        <w:rFonts w:ascii="Courier New" w:hAnsi="Courier New" w:cs="Courier New" w:hint="default"/>
+      </w:rPr>
+    </w:lvl>
+    <w:lvl w:ilvl="5" w:tplc="240A0005" w:tentative="1">
+      <w:start w:val="1"/>
+      <w:numFmt w:val="bullet"/>
+      <w:lvlText w:val=""/>
+      <w:lvlJc w:val="left"/>
+      <w:pPr>
+        <w:ind w:left="4320" w:hanging="360"/>
+      </w:pPr>
+      <w:rPr>
+        <w:rFonts w:ascii="Wingdings" w:hAnsi="Wingdings" w:hint="default"/>
+      </w:rPr>
+    </w:lvl>
+    <w:lvl w:ilvl="6" w:tplc="240A0001" w:tentative="1">
+      <w:start w:val="1"/>
+      <w:numFmt w:val="bullet"/>
+      <w:lvlText w:val=""/>
+      <w:lvlJc w:val="left"/>
+      <w:pPr>
+        <w:ind w:left="5040" w:hanging="360"/>
+      </w:pPr>
+      <w:rPr>
+        <w:rFonts w:ascii="Symbol" w:hAnsi="Symbol" w:hint="default"/>
+      </w:rPr>
+    </w:lvl>
+    <w:lvl w:ilvl="7" w:tplc="240A0003" w:tentative="1">
+      <w:start w:val="1"/>
+      <w:numFmt w:val="bullet"/>
+      <w:lvlText w:val="o"/>
+      <w:lvlJc w:val="left"/>
+      <w:pPr>
+        <w:ind w:left="5760" w:hanging="360"/>
+      </w:pPr>
+      <w:rPr>
+        <w:rFonts w:ascii="Courier New" w:hAnsi="Courier New" w:cs="Courier New" w:hint="default"/>
+      </w:rPr>
+    </w:lvl>
+    <w:lvl w:ilvl="8" w:tplc="240A0005" w:tentative="1">
+      <w:start w:val="1"/>
+      <w:numFmt w:val="bullet"/>
+      <w:lvlText w:val=""/>
+      <w:lvlJc w:val="left"/>
+      <w:pPr>
+        <w:ind w:left="6480" w:hanging="360"/>
+      </w:pPr>
+      <w:rPr>
+        <w:rFonts w:ascii="Wingdings" w:hAnsi="Wingdings" w:hint="default"/>
+      </w:rPr>
+    </w:lvl>
+  </w:abstractNum>
+  <w:num w:numId="1">
+    <w:abstractNumId w:val="0"/>
+  </w:num>
+</w:numbering>
 </file>
 
 <file path=word/styles.xml><?xml version="1.0" encoding="utf-8"?>
@@ -1160,6 +1480,17 @@
     <w:semiHidden/>
     <w:unhideWhenUsed/>
   </w:style>
+  <w:style w:type="paragraph" w:styleId="Prrafodelista">
+    <w:name w:val="List Paragraph"/>
+    <w:basedOn w:val="Normal"/>
+    <w:uiPriority w:val="34"/>
+    <w:qFormat/>
+    <w:rsid w:val="00D8198F"/>
+    <w:pPr>
+      <w:ind w:left="720"/>
+      <w:contextualSpacing/>
+    </w:pPr>
+  </w:style>
 </w:styles>
 </file>
 

</xml_diff>

<commit_message>
Ejecicio basico de SERVLET
</commit_message>
<xml_diff>
--- a/Documentación general de SEVELTS Y JSP.docx
+++ b/Documentación general de SEVELTS Y JSP.docx
@@ -82,6 +82,24 @@
           <w:lang w:val="es-MX"/>
         </w:rPr>
         <w:t xml:space="preserve"> como los JAVABEANS – SPRINGBOOT; Seguridad y transaccionalidad</w:t>
+      </w:r>
+    </w:p>
+    <w:p>
+      <w:pPr>
+        <w:jc w:val="center"/>
+        <w:rPr>
+          <w:b/>
+          <w:bCs/>
+          <w:lang w:val="es-MX"/>
+        </w:rPr>
+      </w:pPr>
+      <w:r>
+        <w:rPr>
+          <w:b/>
+          <w:bCs/>
+          <w:lang w:val="es-MX"/>
+        </w:rPr>
+        <w:t>JSP – Java Server Pages</w:t>
       </w:r>
     </w:p>
     <w:p>
@@ -501,7 +519,6 @@
           <w:shd w:val="clear" w:color="auto" w:fill="1C1D1F"/>
           <w:lang w:val="en-US"/>
         </w:rPr>
-        <w:lastRenderedPageBreak/>
         <w:t xml:space="preserve">50. </w:t>
       </w:r>
       <w:proofErr w:type="spellStart"/>
@@ -700,6 +717,59 @@
       <w:r>
         <w:t xml:space="preserve"> Wide Web)</w:t>
       </w:r>
+      <w:r>
+        <w:rPr>
+          <w:noProof/>
+        </w:rPr>
+        <w:drawing>
+          <wp:inline distT="0" distB="0" distL="0" distR="0" wp14:anchorId="6ACA7E54" wp14:editId="09689E62">
+            <wp:extent cx="2624669" cy="1476375"/>
+            <wp:effectExtent l="0" t="0" r="4445" b="0"/>
+            <wp:docPr id="12" name="Imagen 12"/>
+            <wp:cNvGraphicFramePr>
+              <a:graphicFrameLocks xmlns:a="http://schemas.openxmlformats.org/drawingml/2006/main" noChangeAspect="1"/>
+            </wp:cNvGraphicFramePr>
+            <a:graphic xmlns:a="http://schemas.openxmlformats.org/drawingml/2006/main">
+              <a:graphicData uri="http://schemas.openxmlformats.org/drawingml/2006/picture">
+                <pic:pic xmlns:pic="http://schemas.openxmlformats.org/drawingml/2006/picture">
+                  <pic:nvPicPr>
+                    <pic:cNvPr id="0" name="Picture 1"/>
+                    <pic:cNvPicPr>
+                      <a:picLocks noChangeAspect="1" noChangeArrowheads="1"/>
+                    </pic:cNvPicPr>
+                  </pic:nvPicPr>
+                  <pic:blipFill>
+                    <a:blip r:embed="rId14" cstate="print">
+                      <a:extLst>
+                        <a:ext uri="{28A0092B-C50C-407E-A947-70E740481C1C}">
+                          <a14:useLocalDpi xmlns:a14="http://schemas.microsoft.com/office/drawing/2010/main" val="0"/>
+                        </a:ext>
+                      </a:extLst>
+                    </a:blip>
+                    <a:srcRect/>
+                    <a:stretch>
+                      <a:fillRect/>
+                    </a:stretch>
+                  </pic:blipFill>
+                  <pic:spPr bwMode="auto">
+                    <a:xfrm>
+                      <a:off x="0" y="0"/>
+                      <a:ext cx="2635106" cy="1482246"/>
+                    </a:xfrm>
+                    <a:prstGeom prst="rect">
+                      <a:avLst/>
+                    </a:prstGeom>
+                    <a:noFill/>
+                    <a:ln>
+                      <a:noFill/>
+                    </a:ln>
+                  </pic:spPr>
+                </pic:pic>
+              </a:graphicData>
+            </a:graphic>
+          </wp:inline>
+        </w:drawing>
+      </w:r>
     </w:p>
     <w:p>
       <w:pPr>
@@ -869,6 +939,7 @@
         <w:rPr>
           <w:noProof/>
         </w:rPr>
+        <w:lastRenderedPageBreak/>
         <w:drawing>
           <wp:inline distT="0" distB="0" distL="0" distR="0" wp14:anchorId="41DF1DF9" wp14:editId="1E646364">
             <wp:extent cx="5943600" cy="3058795"/>
@@ -885,7 +956,7 @@
                     <pic:cNvPicPr/>
                   </pic:nvPicPr>
                   <pic:blipFill>
-                    <a:blip r:embed="rId14"/>
+                    <a:blip r:embed="rId15"/>
                     <a:stretch>
                       <a:fillRect/>
                     </a:stretch>
@@ -923,6 +994,536 @@
         <w:t xml:space="preserve"> Web Archive File</w:t>
       </w:r>
     </w:p>
+    <w:p>
+      <w:pPr>
+        <w:rPr>
+          <w:rFonts w:ascii="Roboto" w:hAnsi="Roboto"/>
+          <w:color w:val="FFFFFF"/>
+          <w:shd w:val="clear" w:color="auto" w:fill="1C1D1F"/>
+        </w:rPr>
+      </w:pPr>
+      <w:r>
+        <w:rPr>
+          <w:rFonts w:ascii="Roboto" w:hAnsi="Roboto"/>
+          <w:color w:val="FFFFFF"/>
+          <w:shd w:val="clear" w:color="auto" w:fill="1C1D1F"/>
+        </w:rPr>
+        <w:t xml:space="preserve">51: </w:t>
+      </w:r>
+      <w:r>
+        <w:rPr>
+          <w:rFonts w:ascii="Roboto" w:hAnsi="Roboto"/>
+          <w:color w:val="FFFFFF"/>
+          <w:shd w:val="clear" w:color="auto" w:fill="1C1D1F"/>
+        </w:rPr>
+        <w:t xml:space="preserve">Concepto de los </w:t>
+      </w:r>
+      <w:proofErr w:type="spellStart"/>
+      <w:r>
+        <w:rPr>
+          <w:rFonts w:ascii="Roboto" w:hAnsi="Roboto"/>
+          <w:color w:val="FFFFFF"/>
+          <w:shd w:val="clear" w:color="auto" w:fill="1C1D1F"/>
+        </w:rPr>
+        <w:t>Servlets</w:t>
+      </w:r>
+      <w:proofErr w:type="spellEnd"/>
+    </w:p>
+    <w:p>
+      <w:pPr>
+        <w:rPr>
+          <w:rFonts w:ascii="Roboto" w:hAnsi="Roboto"/>
+          <w:color w:val="FFFFFF"/>
+          <w:shd w:val="clear" w:color="auto" w:fill="1C1D1F"/>
+        </w:rPr>
+      </w:pPr>
+      <w:r>
+        <w:rPr>
+          <w:rFonts w:ascii="Roboto" w:hAnsi="Roboto"/>
+          <w:noProof/>
+          <w:color w:val="FFFFFF"/>
+          <w:shd w:val="clear" w:color="auto" w:fill="1C1D1F"/>
+        </w:rPr>
+        <w:drawing>
+          <wp:inline distT="0" distB="0" distL="0" distR="0" wp14:anchorId="3D29BCA8" wp14:editId="05375B31">
+            <wp:extent cx="2997200" cy="1685925"/>
+            <wp:effectExtent l="0" t="0" r="0" b="9525"/>
+            <wp:docPr id="16" name="Imagen 16"/>
+            <wp:cNvGraphicFramePr>
+              <a:graphicFrameLocks xmlns:a="http://schemas.openxmlformats.org/drawingml/2006/main" noChangeAspect="1"/>
+            </wp:cNvGraphicFramePr>
+            <a:graphic xmlns:a="http://schemas.openxmlformats.org/drawingml/2006/main">
+              <a:graphicData uri="http://schemas.openxmlformats.org/drawingml/2006/picture">
+                <pic:pic xmlns:pic="http://schemas.openxmlformats.org/drawingml/2006/picture">
+                  <pic:nvPicPr>
+                    <pic:cNvPr id="0" name="Picture 5"/>
+                    <pic:cNvPicPr>
+                      <a:picLocks noChangeAspect="1" noChangeArrowheads="1"/>
+                    </pic:cNvPicPr>
+                  </pic:nvPicPr>
+                  <pic:blipFill>
+                    <a:blip r:embed="rId16" cstate="print">
+                      <a:extLst>
+                        <a:ext uri="{28A0092B-C50C-407E-A947-70E740481C1C}">
+                          <a14:useLocalDpi xmlns:a14="http://schemas.microsoft.com/office/drawing/2010/main" val="0"/>
+                        </a:ext>
+                      </a:extLst>
+                    </a:blip>
+                    <a:srcRect/>
+                    <a:stretch>
+                      <a:fillRect/>
+                    </a:stretch>
+                  </pic:blipFill>
+                  <pic:spPr bwMode="auto">
+                    <a:xfrm>
+                      <a:off x="0" y="0"/>
+                      <a:ext cx="2999252" cy="1687079"/>
+                    </a:xfrm>
+                    <a:prstGeom prst="rect">
+                      <a:avLst/>
+                    </a:prstGeom>
+                    <a:noFill/>
+                    <a:ln>
+                      <a:noFill/>
+                    </a:ln>
+                  </pic:spPr>
+                </pic:pic>
+              </a:graphicData>
+            </a:graphic>
+          </wp:inline>
+        </w:drawing>
+      </w:r>
+      <w:r>
+        <w:rPr>
+          <w:rFonts w:ascii="Roboto" w:hAnsi="Roboto"/>
+          <w:noProof/>
+          <w:color w:val="FFFFFF"/>
+          <w:shd w:val="clear" w:color="auto" w:fill="1C1D1F"/>
+        </w:rPr>
+        <w:drawing>
+          <wp:inline distT="0" distB="0" distL="0" distR="0" wp14:anchorId="72AE14F1" wp14:editId="7855F215">
+            <wp:extent cx="2895600" cy="1628775"/>
+            <wp:effectExtent l="0" t="0" r="0" b="9525"/>
+            <wp:docPr id="15" name="Imagen 15"/>
+            <wp:cNvGraphicFramePr>
+              <a:graphicFrameLocks xmlns:a="http://schemas.openxmlformats.org/drawingml/2006/main" noChangeAspect="1"/>
+            </wp:cNvGraphicFramePr>
+            <a:graphic xmlns:a="http://schemas.openxmlformats.org/drawingml/2006/main">
+              <a:graphicData uri="http://schemas.openxmlformats.org/drawingml/2006/picture">
+                <pic:pic xmlns:pic="http://schemas.openxmlformats.org/drawingml/2006/picture">
+                  <pic:nvPicPr>
+                    <pic:cNvPr id="0" name="Picture 4"/>
+                    <pic:cNvPicPr>
+                      <a:picLocks noChangeAspect="1" noChangeArrowheads="1"/>
+                    </pic:cNvPicPr>
+                  </pic:nvPicPr>
+                  <pic:blipFill>
+                    <a:blip r:embed="rId17" cstate="print">
+                      <a:extLst>
+                        <a:ext uri="{28A0092B-C50C-407E-A947-70E740481C1C}">
+                          <a14:useLocalDpi xmlns:a14="http://schemas.microsoft.com/office/drawing/2010/main" val="0"/>
+                        </a:ext>
+                      </a:extLst>
+                    </a:blip>
+                    <a:srcRect/>
+                    <a:stretch>
+                      <a:fillRect/>
+                    </a:stretch>
+                  </pic:blipFill>
+                  <pic:spPr bwMode="auto">
+                    <a:xfrm>
+                      <a:off x="0" y="0"/>
+                      <a:ext cx="2896346" cy="1629195"/>
+                    </a:xfrm>
+                    <a:prstGeom prst="rect">
+                      <a:avLst/>
+                    </a:prstGeom>
+                    <a:noFill/>
+                    <a:ln>
+                      <a:noFill/>
+                    </a:ln>
+                  </pic:spPr>
+                </pic:pic>
+              </a:graphicData>
+            </a:graphic>
+          </wp:inline>
+        </w:drawing>
+      </w:r>
+    </w:p>
+    <w:p>
+      <w:r>
+        <w:t xml:space="preserve">El </w:t>
+      </w:r>
+      <w:proofErr w:type="spellStart"/>
+      <w:r>
+        <w:t>servlet</w:t>
+      </w:r>
+      <w:proofErr w:type="spellEnd"/>
+      <w:r>
+        <w:t xml:space="preserve"> </w:t>
+      </w:r>
+      <w:proofErr w:type="spellStart"/>
+      <w:r>
+        <w:t>esta</w:t>
+      </w:r>
+      <w:proofErr w:type="spellEnd"/>
+      <w:r>
+        <w:t xml:space="preserve"> en la capa WEB Recupera las peticiones del cliente </w:t>
+      </w:r>
+      <w:r>
+        <w:t>web ósea los parámetros de una peticiones y así mismo poder generar un respuestas</w:t>
+      </w:r>
+    </w:p>
+    <w:p/>
+    <w:p/>
+    <w:p/>
+    <w:p/>
+    <w:p/>
+    <w:p/>
+    <w:p/>
+    <w:p>
+      <w:r>
+        <w:lastRenderedPageBreak/>
+        <w:t>Funciones de un SERVLET</w:t>
+      </w:r>
+    </w:p>
+    <w:p>
+      <w:r>
+        <w:rPr>
+          <w:noProof/>
+        </w:rPr>
+        <w:drawing>
+          <wp:inline distT="0" distB="0" distL="0" distR="0" wp14:anchorId="4364B25D" wp14:editId="67A386CC">
+            <wp:extent cx="2895600" cy="1628775"/>
+            <wp:effectExtent l="0" t="0" r="0" b="9525"/>
+            <wp:docPr id="17" name="Imagen 17"/>
+            <wp:cNvGraphicFramePr>
+              <a:graphicFrameLocks xmlns:a="http://schemas.openxmlformats.org/drawingml/2006/main" noChangeAspect="1"/>
+            </wp:cNvGraphicFramePr>
+            <a:graphic xmlns:a="http://schemas.openxmlformats.org/drawingml/2006/main">
+              <a:graphicData uri="http://schemas.openxmlformats.org/drawingml/2006/picture">
+                <pic:pic xmlns:pic="http://schemas.openxmlformats.org/drawingml/2006/picture">
+                  <pic:nvPicPr>
+                    <pic:cNvPr id="0" name="Picture 6"/>
+                    <pic:cNvPicPr>
+                      <a:picLocks noChangeAspect="1" noChangeArrowheads="1"/>
+                    </pic:cNvPicPr>
+                  </pic:nvPicPr>
+                  <pic:blipFill>
+                    <a:blip r:embed="rId18" cstate="print">
+                      <a:extLst>
+                        <a:ext uri="{28A0092B-C50C-407E-A947-70E740481C1C}">
+                          <a14:useLocalDpi xmlns:a14="http://schemas.microsoft.com/office/drawing/2010/main" val="0"/>
+                        </a:ext>
+                      </a:extLst>
+                    </a:blip>
+                    <a:srcRect/>
+                    <a:stretch>
+                      <a:fillRect/>
+                    </a:stretch>
+                  </pic:blipFill>
+                  <pic:spPr bwMode="auto">
+                    <a:xfrm>
+                      <a:off x="0" y="0"/>
+                      <a:ext cx="2906526" cy="1634921"/>
+                    </a:xfrm>
+                    <a:prstGeom prst="rect">
+                      <a:avLst/>
+                    </a:prstGeom>
+                    <a:noFill/>
+                    <a:ln>
+                      <a:noFill/>
+                    </a:ln>
+                  </pic:spPr>
+                </pic:pic>
+              </a:graphicData>
+            </a:graphic>
+          </wp:inline>
+        </w:drawing>
+      </w:r>
+      <w:r>
+        <w:rPr>
+          <w:noProof/>
+        </w:rPr>
+        <w:drawing>
+          <wp:inline distT="0" distB="0" distL="0" distR="0" wp14:anchorId="6A0487B8" wp14:editId="735B7A5A">
+            <wp:extent cx="2743200" cy="1543050"/>
+            <wp:effectExtent l="0" t="0" r="0" b="0"/>
+            <wp:docPr id="18" name="Imagen 18"/>
+            <wp:cNvGraphicFramePr>
+              <a:graphicFrameLocks xmlns:a="http://schemas.openxmlformats.org/drawingml/2006/main" noChangeAspect="1"/>
+            </wp:cNvGraphicFramePr>
+            <a:graphic xmlns:a="http://schemas.openxmlformats.org/drawingml/2006/main">
+              <a:graphicData uri="http://schemas.openxmlformats.org/drawingml/2006/picture">
+                <pic:pic xmlns:pic="http://schemas.openxmlformats.org/drawingml/2006/picture">
+                  <pic:nvPicPr>
+                    <pic:cNvPr id="0" name="Picture 7"/>
+                    <pic:cNvPicPr>
+                      <a:picLocks noChangeAspect="1" noChangeArrowheads="1"/>
+                    </pic:cNvPicPr>
+                  </pic:nvPicPr>
+                  <pic:blipFill>
+                    <a:blip r:embed="rId19" cstate="print">
+                      <a:extLst>
+                        <a:ext uri="{28A0092B-C50C-407E-A947-70E740481C1C}">
+                          <a14:useLocalDpi xmlns:a14="http://schemas.microsoft.com/office/drawing/2010/main" val="0"/>
+                        </a:ext>
+                      </a:extLst>
+                    </a:blip>
+                    <a:srcRect/>
+                    <a:stretch>
+                      <a:fillRect/>
+                    </a:stretch>
+                  </pic:blipFill>
+                  <pic:spPr bwMode="auto">
+                    <a:xfrm>
+                      <a:off x="0" y="0"/>
+                      <a:ext cx="2746485" cy="1544898"/>
+                    </a:xfrm>
+                    <a:prstGeom prst="rect">
+                      <a:avLst/>
+                    </a:prstGeom>
+                    <a:noFill/>
+                    <a:ln>
+                      <a:noFill/>
+                    </a:ln>
+                  </pic:spPr>
+                </pic:pic>
+              </a:graphicData>
+            </a:graphic>
+          </wp:inline>
+        </w:drawing>
+      </w:r>
+      <w:r>
+        <w:rPr>
+          <w:noProof/>
+        </w:rPr>
+        <w:drawing>
+          <wp:inline distT="0" distB="0" distL="0" distR="0" wp14:anchorId="3BF1D6E9" wp14:editId="6D743241">
+            <wp:extent cx="3132667" cy="1762125"/>
+            <wp:effectExtent l="0" t="0" r="0" b="0"/>
+            <wp:docPr id="19" name="Imagen 19"/>
+            <wp:cNvGraphicFramePr>
+              <a:graphicFrameLocks xmlns:a="http://schemas.openxmlformats.org/drawingml/2006/main" noChangeAspect="1"/>
+            </wp:cNvGraphicFramePr>
+            <a:graphic xmlns:a="http://schemas.openxmlformats.org/drawingml/2006/main">
+              <a:graphicData uri="http://schemas.openxmlformats.org/drawingml/2006/picture">
+                <pic:pic xmlns:pic="http://schemas.openxmlformats.org/drawingml/2006/picture">
+                  <pic:nvPicPr>
+                    <pic:cNvPr id="0" name="Picture 8"/>
+                    <pic:cNvPicPr>
+                      <a:picLocks noChangeAspect="1" noChangeArrowheads="1"/>
+                    </pic:cNvPicPr>
+                  </pic:nvPicPr>
+                  <pic:blipFill>
+                    <a:blip r:embed="rId20" cstate="print">
+                      <a:extLst>
+                        <a:ext uri="{28A0092B-C50C-407E-A947-70E740481C1C}">
+                          <a14:useLocalDpi xmlns:a14="http://schemas.microsoft.com/office/drawing/2010/main" val="0"/>
+                        </a:ext>
+                      </a:extLst>
+                    </a:blip>
+                    <a:srcRect/>
+                    <a:stretch>
+                      <a:fillRect/>
+                    </a:stretch>
+                  </pic:blipFill>
+                  <pic:spPr bwMode="auto">
+                    <a:xfrm>
+                      <a:off x="0" y="0"/>
+                      <a:ext cx="3136163" cy="1764092"/>
+                    </a:xfrm>
+                    <a:prstGeom prst="rect">
+                      <a:avLst/>
+                    </a:prstGeom>
+                    <a:noFill/>
+                    <a:ln>
+                      <a:noFill/>
+                    </a:ln>
+                  </pic:spPr>
+                </pic:pic>
+              </a:graphicData>
+            </a:graphic>
+          </wp:inline>
+        </w:drawing>
+      </w:r>
+    </w:p>
+    <w:p>
+      <w:r>
+        <w:t>Se utiliza para controlar el flujo de una app web</w:t>
+      </w:r>
+      <w:r>
+        <w:t xml:space="preserve"> para el patrón de diseño modelo vista controlador; EN este </w:t>
+      </w:r>
+      <w:proofErr w:type="spellStart"/>
+      <w:r>
+        <w:t>patron</w:t>
+      </w:r>
+      <w:proofErr w:type="spellEnd"/>
+      <w:r>
+        <w:t xml:space="preserve"> el </w:t>
+      </w:r>
+      <w:proofErr w:type="spellStart"/>
+      <w:r>
+        <w:t>servlet</w:t>
+      </w:r>
+      <w:proofErr w:type="spellEnd"/>
+      <w:r>
+        <w:t xml:space="preserve"> juega como CONTROLADOR; El JavaBean es el modelo y le responderá al cliente</w:t>
+      </w:r>
+    </w:p>
+    <w:p>
+      <w:r>
+        <w:t>Métodos</w:t>
+      </w:r>
+      <w:r>
+        <w:t xml:space="preserve"> Http y procesamiento con </w:t>
+      </w:r>
+      <w:proofErr w:type="spellStart"/>
+      <w:r>
+        <w:t>Servlets</w:t>
+      </w:r>
+      <w:proofErr w:type="spellEnd"/>
+    </w:p>
+    <w:p>
+      <w:proofErr w:type="spellStart"/>
+      <w:r>
+        <w:t>Cliclo</w:t>
+      </w:r>
+      <w:proofErr w:type="spellEnd"/>
+      <w:r>
+        <w:t xml:space="preserve"> de Vida de un Servlet</w:t>
+      </w:r>
+      <w:r>
+        <w:rPr>
+          <w:noProof/>
+        </w:rPr>
+        <w:drawing>
+          <wp:inline distT="0" distB="0" distL="0" distR="0" wp14:anchorId="052FB74A" wp14:editId="55F7DD96">
+            <wp:extent cx="5943600" cy="3343275"/>
+            <wp:effectExtent l="0" t="0" r="0" b="9525"/>
+            <wp:docPr id="20" name="Imagen 20"/>
+            <wp:cNvGraphicFramePr>
+              <a:graphicFrameLocks xmlns:a="http://schemas.openxmlformats.org/drawingml/2006/main" noChangeAspect="1"/>
+            </wp:cNvGraphicFramePr>
+            <a:graphic xmlns:a="http://schemas.openxmlformats.org/drawingml/2006/main">
+              <a:graphicData uri="http://schemas.openxmlformats.org/drawingml/2006/picture">
+                <pic:pic xmlns:pic="http://schemas.openxmlformats.org/drawingml/2006/picture">
+                  <pic:nvPicPr>
+                    <pic:cNvPr id="0" name="Picture 9"/>
+                    <pic:cNvPicPr>
+                      <a:picLocks noChangeAspect="1" noChangeArrowheads="1"/>
+                    </pic:cNvPicPr>
+                  </pic:nvPicPr>
+                  <pic:blipFill>
+                    <a:blip r:embed="rId21" cstate="print">
+                      <a:extLst>
+                        <a:ext uri="{28A0092B-C50C-407E-A947-70E740481C1C}">
+                          <a14:useLocalDpi xmlns:a14="http://schemas.microsoft.com/office/drawing/2010/main" val="0"/>
+                        </a:ext>
+                      </a:extLst>
+                    </a:blip>
+                    <a:srcRect/>
+                    <a:stretch>
+                      <a:fillRect/>
+                    </a:stretch>
+                  </pic:blipFill>
+                  <pic:spPr bwMode="auto">
+                    <a:xfrm>
+                      <a:off x="0" y="0"/>
+                      <a:ext cx="5943600" cy="3343275"/>
+                    </a:xfrm>
+                    <a:prstGeom prst="rect">
+                      <a:avLst/>
+                    </a:prstGeom>
+                    <a:noFill/>
+                    <a:ln>
+                      <a:noFill/>
+                    </a:ln>
+                  </pic:spPr>
+                </pic:pic>
+              </a:graphicData>
+            </a:graphic>
+          </wp:inline>
+        </w:drawing>
+      </w:r>
+    </w:p>
+    <w:p/>
+    <w:p>
+      <w:r>
+        <w:t xml:space="preserve">Ojo siempre el </w:t>
+      </w:r>
+      <w:proofErr w:type="spellStart"/>
+      <w:r>
+        <w:t>action</w:t>
+      </w:r>
+      <w:proofErr w:type="spellEnd"/>
+      <w:r>
+        <w:t xml:space="preserve"> de HTML debe ser el </w:t>
+      </w:r>
+      <w:r>
+        <w:t>mismo</w:t>
+      </w:r>
+      <w:r>
+        <w:t xml:space="preserve"> nombre del proyecto </w:t>
+      </w:r>
+      <w:r>
+        <w:rPr>
+          <w:noProof/>
+        </w:rPr>
+        <w:drawing>
+          <wp:inline distT="0" distB="0" distL="0" distR="0" wp14:anchorId="6373DF57" wp14:editId="1D1AF350">
+            <wp:extent cx="5943600" cy="358140"/>
+            <wp:effectExtent l="0" t="0" r="0" b="3810"/>
+            <wp:docPr id="11" name="Imagen 11"/>
+            <wp:cNvGraphicFramePr>
+              <a:graphicFrameLocks xmlns:a="http://schemas.openxmlformats.org/drawingml/2006/main" noChangeAspect="1"/>
+            </wp:cNvGraphicFramePr>
+            <a:graphic xmlns:a="http://schemas.openxmlformats.org/drawingml/2006/main">
+              <a:graphicData uri="http://schemas.openxmlformats.org/drawingml/2006/picture">
+                <pic:pic xmlns:pic="http://schemas.openxmlformats.org/drawingml/2006/picture">
+                  <pic:nvPicPr>
+                    <pic:cNvPr id="1" name=""/>
+                    <pic:cNvPicPr/>
+                  </pic:nvPicPr>
+                  <pic:blipFill>
+                    <a:blip r:embed="rId22"/>
+                    <a:stretch>
+                      <a:fillRect/>
+                    </a:stretch>
+                  </pic:blipFill>
+                  <pic:spPr>
+                    <a:xfrm>
+                      <a:off x="0" y="0"/>
+                      <a:ext cx="5943600" cy="358140"/>
+                    </a:xfrm>
+                    <a:prstGeom prst="rect">
+                      <a:avLst/>
+                    </a:prstGeom>
+                  </pic:spPr>
+                </pic:pic>
+              </a:graphicData>
+            </a:graphic>
+          </wp:inline>
+        </w:drawing>
+      </w:r>
+    </w:p>
+    <w:p>
+      <w:r>
+        <w:t xml:space="preserve">Lugo procedo a crear el </w:t>
+      </w:r>
+      <w:proofErr w:type="spellStart"/>
+      <w:r>
+        <w:t>servlet</w:t>
+      </w:r>
+      <w:proofErr w:type="spellEnd"/>
+    </w:p>
+    <w:p/>
+    <w:p/>
+    <w:p/>
+    <w:p/>
+    <w:p/>
+    <w:p/>
     <w:p/>
     <w:sectPr>
       <w:pgSz w:w="12240" w:h="15840"/>
@@ -1453,6 +2054,27 @@
     <w:name w:val="Normal"/>
     <w:qFormat/>
   </w:style>
+  <w:style w:type="paragraph" w:styleId="Ttulo1">
+    <w:name w:val="heading 1"/>
+    <w:basedOn w:val="Normal"/>
+    <w:next w:val="Normal"/>
+    <w:link w:val="Ttulo1Car"/>
+    <w:uiPriority w:val="9"/>
+    <w:qFormat/>
+    <w:rsid w:val="000B082D"/>
+    <w:pPr>
+      <w:keepNext/>
+      <w:keepLines/>
+      <w:spacing w:before="240" w:after="0"/>
+      <w:outlineLvl w:val="0"/>
+    </w:pPr>
+    <w:rPr>
+      <w:rFonts w:asciiTheme="majorHAnsi" w:eastAsiaTheme="majorEastAsia" w:hAnsiTheme="majorHAnsi" w:cstheme="majorBidi"/>
+      <w:color w:val="2F5496" w:themeColor="accent1" w:themeShade="BF"/>
+      <w:sz w:val="32"/>
+      <w:szCs w:val="32"/>
+    </w:rPr>
+  </w:style>
   <w:style w:type="character" w:default="1" w:styleId="Fuentedeprrafopredeter">
     <w:name w:val="Default Paragraph Font"/>
     <w:uiPriority w:val="1"/>
@@ -1490,6 +2112,28 @@
       <w:ind w:left="720"/>
       <w:contextualSpacing/>
     </w:pPr>
+  </w:style>
+  <w:style w:type="paragraph" w:styleId="Sinespaciado">
+    <w:name w:val="No Spacing"/>
+    <w:uiPriority w:val="1"/>
+    <w:qFormat/>
+    <w:rsid w:val="000B082D"/>
+    <w:pPr>
+      <w:spacing w:after="0" w:line="240" w:lineRule="auto"/>
+    </w:pPr>
+  </w:style>
+  <w:style w:type="character" w:customStyle="1" w:styleId="Ttulo1Car">
+    <w:name w:val="Título 1 Car"/>
+    <w:basedOn w:val="Fuentedeprrafopredeter"/>
+    <w:link w:val="Ttulo1"/>
+    <w:uiPriority w:val="9"/>
+    <w:rsid w:val="000B082D"/>
+    <w:rPr>
+      <w:rFonts w:asciiTheme="majorHAnsi" w:eastAsiaTheme="majorEastAsia" w:hAnsiTheme="majorHAnsi" w:cstheme="majorBidi"/>
+      <w:color w:val="2F5496" w:themeColor="accent1" w:themeShade="BF"/>
+      <w:sz w:val="32"/>
+      <w:szCs w:val="32"/>
+    </w:rPr>
   </w:style>
 </w:styles>
 </file>

</xml_diff>

<commit_message>
Primera fase del formulario
</commit_message>
<xml_diff>
--- a/Documentación general de SEVELTS Y JSP.docx
+++ b/Documentación general de SEVELTS Y JSP.docx
@@ -689,7 +689,15 @@
         <w:t xml:space="preserve"> no es lo m</w:t>
       </w:r>
       <w:r>
-        <w:t>ismo que java EE(es la versión de java empresarial)</w:t>
+        <w:t xml:space="preserve">ismo que java </w:t>
+      </w:r>
+      <w:proofErr w:type="gramStart"/>
+      <w:r>
+        <w:t>EE(</w:t>
+      </w:r>
+      <w:proofErr w:type="gramEnd"/>
+      <w:r>
+        <w:t>es la versión de java empresarial)</w:t>
       </w:r>
     </w:p>
     <w:p>
@@ -706,10 +714,12 @@
       </w:r>
     </w:p>
     <w:p>
+      <w:proofErr w:type="gramStart"/>
       <w:r>
         <w:t>www(</w:t>
       </w:r>
       <w:proofErr w:type="spellStart"/>
+      <w:proofErr w:type="gramEnd"/>
       <w:r>
         <w:t>World</w:t>
       </w:r>
@@ -1008,15 +1018,7 @@
           <w:color w:val="FFFFFF"/>
           <w:shd w:val="clear" w:color="auto" w:fill="1C1D1F"/>
         </w:rPr>
-        <w:t xml:space="preserve">51: </w:t>
-      </w:r>
-      <w:r>
-        <w:rPr>
-          <w:rFonts w:ascii="Roboto" w:hAnsi="Roboto"/>
-          <w:color w:val="FFFFFF"/>
-          <w:shd w:val="clear" w:color="auto" w:fill="1C1D1F"/>
-        </w:rPr>
-        <w:t xml:space="preserve">Concepto de los </w:t>
+        <w:t xml:space="preserve">51: Concepto de los </w:t>
       </w:r>
       <w:proofErr w:type="spellStart"/>
       <w:r>
@@ -1171,7 +1173,15 @@
         <w:t xml:space="preserve"> en la capa WEB Recupera las peticiones del cliente </w:t>
       </w:r>
       <w:r>
-        <w:t>web ósea los parámetros de una peticiones y así mismo poder generar un respuestas</w:t>
+        <w:t xml:space="preserve">web ósea los parámetros de </w:t>
+      </w:r>
+      <w:proofErr w:type="gramStart"/>
+      <w:r>
+        <w:t>una peticiones</w:t>
+      </w:r>
+      <w:proofErr w:type="gramEnd"/>
+      <w:r>
+        <w:t xml:space="preserve"> y así mismo poder generar un respuestas</w:t>
       </w:r>
     </w:p>
     <w:p/>
@@ -1518,8 +1528,145 @@
       </w:r>
       <w:proofErr w:type="spellEnd"/>
     </w:p>
-    <w:p/>
-    <w:p/>
+    <w:p>
+      <w:r>
+        <w:rPr>
+          <w:rFonts w:ascii="Roboto" w:hAnsi="Roboto"/>
+          <w:color w:val="FFFFFF"/>
+          <w:shd w:val="clear" w:color="auto" w:fill="1C1D1F"/>
+        </w:rPr>
+        <w:t xml:space="preserve">52. </w:t>
+      </w:r>
+      <w:r>
+        <w:rPr>
+          <w:rFonts w:ascii="Roboto" w:hAnsi="Roboto"/>
+          <w:color w:val="FFFFFF"/>
+          <w:shd w:val="clear" w:color="auto" w:fill="1C1D1F"/>
+        </w:rPr>
+        <w:t xml:space="preserve">Manejo de Formularios HTML con </w:t>
+      </w:r>
+      <w:proofErr w:type="spellStart"/>
+      <w:r>
+        <w:rPr>
+          <w:rFonts w:ascii="Roboto" w:hAnsi="Roboto"/>
+          <w:color w:val="FFFFFF"/>
+          <w:shd w:val="clear" w:color="auto" w:fill="1C1D1F"/>
+        </w:rPr>
+        <w:t>Servlets</w:t>
+      </w:r>
+      <w:proofErr w:type="spellEnd"/>
+    </w:p>
+    <w:p>
+      <w:r>
+        <w:t>Se creará un formulario de ejemplo</w:t>
+      </w:r>
+      <w:r>
+        <w:rPr>
+          <w:noProof/>
+        </w:rPr>
+        <w:drawing>
+          <wp:inline distT="0" distB="0" distL="0" distR="0" wp14:anchorId="2A79B796" wp14:editId="413033C0">
+            <wp:extent cx="5467350" cy="3075386"/>
+            <wp:effectExtent l="0" t="0" r="0" b="0"/>
+            <wp:docPr id="21" name="Imagen 21"/>
+            <wp:cNvGraphicFramePr>
+              <a:graphicFrameLocks xmlns:a="http://schemas.openxmlformats.org/drawingml/2006/main" noChangeAspect="1"/>
+            </wp:cNvGraphicFramePr>
+            <a:graphic xmlns:a="http://schemas.openxmlformats.org/drawingml/2006/main">
+              <a:graphicData uri="http://schemas.openxmlformats.org/drawingml/2006/picture">
+                <pic:pic xmlns:pic="http://schemas.openxmlformats.org/drawingml/2006/picture">
+                  <pic:nvPicPr>
+                    <pic:cNvPr id="0" name="Picture 3"/>
+                    <pic:cNvPicPr>
+                      <a:picLocks noChangeAspect="1" noChangeArrowheads="1"/>
+                    </pic:cNvPicPr>
+                  </pic:nvPicPr>
+                  <pic:blipFill>
+                    <a:blip r:embed="rId23" cstate="print">
+                      <a:extLst>
+                        <a:ext uri="{28A0092B-C50C-407E-A947-70E740481C1C}">
+                          <a14:useLocalDpi xmlns:a14="http://schemas.microsoft.com/office/drawing/2010/main" val="0"/>
+                        </a:ext>
+                      </a:extLst>
+                    </a:blip>
+                    <a:srcRect/>
+                    <a:stretch>
+                      <a:fillRect/>
+                    </a:stretch>
+                  </pic:blipFill>
+                  <pic:spPr bwMode="auto">
+                    <a:xfrm>
+                      <a:off x="0" y="0"/>
+                      <a:ext cx="5517947" cy="3103847"/>
+                    </a:xfrm>
+                    <a:prstGeom prst="rect">
+                      <a:avLst/>
+                    </a:prstGeom>
+                    <a:noFill/>
+                    <a:ln>
+                      <a:noFill/>
+                    </a:ln>
+                  </pic:spPr>
+                </pic:pic>
+              </a:graphicData>
+            </a:graphic>
+          </wp:inline>
+        </w:drawing>
+      </w:r>
+      <w:r>
+        <w:rPr>
+          <w:noProof/>
+        </w:rPr>
+        <w:drawing>
+          <wp:inline distT="0" distB="0" distL="0" distR="0" wp14:anchorId="24B03063" wp14:editId="4F71CB6E">
+            <wp:extent cx="5438775" cy="3059311"/>
+            <wp:effectExtent l="0" t="0" r="0" b="8255"/>
+            <wp:docPr id="22" name="Imagen 22"/>
+            <wp:cNvGraphicFramePr>
+              <a:graphicFrameLocks xmlns:a="http://schemas.openxmlformats.org/drawingml/2006/main" noChangeAspect="1"/>
+            </wp:cNvGraphicFramePr>
+            <a:graphic xmlns:a="http://schemas.openxmlformats.org/drawingml/2006/main">
+              <a:graphicData uri="http://schemas.openxmlformats.org/drawingml/2006/picture">
+                <pic:pic xmlns:pic="http://schemas.openxmlformats.org/drawingml/2006/picture">
+                  <pic:nvPicPr>
+                    <pic:cNvPr id="0" name="Picture 4"/>
+                    <pic:cNvPicPr>
+                      <a:picLocks noChangeAspect="1" noChangeArrowheads="1"/>
+                    </pic:cNvPicPr>
+                  </pic:nvPicPr>
+                  <pic:blipFill>
+                    <a:blip r:embed="rId24" cstate="print">
+                      <a:extLst>
+                        <a:ext uri="{28A0092B-C50C-407E-A947-70E740481C1C}">
+                          <a14:useLocalDpi xmlns:a14="http://schemas.microsoft.com/office/drawing/2010/main" val="0"/>
+                        </a:ext>
+                      </a:extLst>
+                    </a:blip>
+                    <a:srcRect/>
+                    <a:stretch>
+                      <a:fillRect/>
+                    </a:stretch>
+                  </pic:blipFill>
+                  <pic:spPr bwMode="auto">
+                    <a:xfrm>
+                      <a:off x="0" y="0"/>
+                      <a:ext cx="5447961" cy="3064478"/>
+                    </a:xfrm>
+                    <a:prstGeom prst="rect">
+                      <a:avLst/>
+                    </a:prstGeom>
+                    <a:noFill/>
+                    <a:ln>
+                      <a:noFill/>
+                    </a:ln>
+                  </pic:spPr>
+                </pic:pic>
+              </a:graphicData>
+            </a:graphic>
+          </wp:inline>
+        </w:drawing>
+      </w:r>
+    </w:p>
     <w:p/>
     <w:p/>
     <w:p/>

</xml_diff>

<commit_message>
Formulario con HTML y SERVLET
</commit_message>
<xml_diff>
--- a/Documentación general de SEVELTS Y JSP.docx
+++ b/Documentación general de SEVELTS Y JSP.docx
@@ -45,43 +45,7 @@
           <w:bCs/>
           <w:lang w:val="es-MX"/>
         </w:rPr>
-        <w:t xml:space="preserve">En la capa de negocio van las tecnologías como los </w:t>
-      </w:r>
-      <w:proofErr w:type="spellStart"/>
-      <w:r>
-        <w:rPr>
-          <w:b/>
-          <w:bCs/>
-          <w:lang w:val="es-MX"/>
-        </w:rPr>
-        <w:t>ejb</w:t>
-      </w:r>
-      <w:proofErr w:type="spellEnd"/>
-      <w:r>
-        <w:rPr>
-          <w:b/>
-          <w:bCs/>
-          <w:lang w:val="es-MX"/>
-        </w:rPr>
-        <w:t xml:space="preserve"> ENTERPRISE JAVA BEANS y </w:t>
-      </w:r>
-      <w:proofErr w:type="spellStart"/>
-      <w:r>
-        <w:rPr>
-          <w:b/>
-          <w:bCs/>
-          <w:lang w:val="es-MX"/>
-        </w:rPr>
-        <w:t>frmaeworks</w:t>
-      </w:r>
-      <w:proofErr w:type="spellEnd"/>
-      <w:r>
-        <w:rPr>
-          <w:b/>
-          <w:bCs/>
-          <w:lang w:val="es-MX"/>
-        </w:rPr>
-        <w:t xml:space="preserve"> como los JAVABEANS – SPRINGBOOT; Seguridad y transaccionalidad</w:t>
+        <w:t>En la capa de negocio van las tecnologías como los ejb ENTERPRISE JAVA BEANS y frmaeworks como los JAVABEANS – SPRINGBOOT; Seguridad y transaccionalidad</w:t>
       </w:r>
     </w:p>
     <w:p>
@@ -521,7 +485,6 @@
         </w:rPr>
         <w:t xml:space="preserve">50. </w:t>
       </w:r>
-      <w:proofErr w:type="spellStart"/>
       <w:r>
         <w:rPr>
           <w:rFonts w:ascii="Roboto" w:hAnsi="Roboto"/>
@@ -529,17 +492,7 @@
           <w:shd w:val="clear" w:color="auto" w:fill="1C1D1F"/>
           <w:lang w:val="en-US"/>
         </w:rPr>
-        <w:t>Introducción</w:t>
-      </w:r>
-      <w:proofErr w:type="spellEnd"/>
-      <w:r>
-        <w:rPr>
-          <w:rFonts w:ascii="Roboto" w:hAnsi="Roboto"/>
-          <w:color w:val="FFFFFF"/>
-          <w:shd w:val="clear" w:color="auto" w:fill="1C1D1F"/>
-          <w:lang w:val="en-US"/>
-        </w:rPr>
-        <w:t xml:space="preserve"> a WWW (World Wide Web)</w:t>
+        <w:t>Introducción a WWW (World Wide Web)</w:t>
       </w:r>
     </w:p>
     <w:p>
@@ -657,75 +610,25 @@
     </w:p>
     <w:p>
       <w:r>
-        <w:t xml:space="preserve">Instalando </w:t>
-      </w:r>
-      <w:proofErr w:type="spellStart"/>
-      <w:r>
-        <w:t>glasfhis</w:t>
-      </w:r>
-      <w:proofErr w:type="spellEnd"/>
-      <w:r>
-        <w:t xml:space="preserve"> y </w:t>
-      </w:r>
-      <w:proofErr w:type="spellStart"/>
-      <w:r>
-        <w:t>jdk</w:t>
-      </w:r>
-      <w:proofErr w:type="spellEnd"/>
-      <w:r>
-        <w:t xml:space="preserve"> 1.8</w:t>
-      </w:r>
-    </w:p>
-    <w:p>
-      <w:r>
-        <w:t xml:space="preserve">OJO </w:t>
-      </w:r>
-      <w:proofErr w:type="spellStart"/>
-      <w:r>
-        <w:t>jdk</w:t>
-      </w:r>
-      <w:proofErr w:type="spellEnd"/>
-      <w:r>
-        <w:t xml:space="preserve"> no es lo m</w:t>
-      </w:r>
-      <w:r>
-        <w:t xml:space="preserve">ismo que java </w:t>
-      </w:r>
-      <w:proofErr w:type="gramStart"/>
-      <w:r>
-        <w:t>EE(</w:t>
-      </w:r>
-      <w:proofErr w:type="gramEnd"/>
-      <w:r>
-        <w:t>es la versión de java empresarial)</w:t>
-      </w:r>
-    </w:p>
-    <w:p>
-      <w:r>
-        <w:t xml:space="preserve">También debo instalar el </w:t>
-      </w:r>
-      <w:proofErr w:type="spellStart"/>
-      <w:r>
-        <w:t>jdk</w:t>
-      </w:r>
-      <w:proofErr w:type="spellEnd"/>
-      <w:r>
-        <w:t xml:space="preserve"> versión 8</w:t>
-      </w:r>
-    </w:p>
-    <w:p>
-      <w:proofErr w:type="gramStart"/>
-      <w:r>
-        <w:t>www(</w:t>
-      </w:r>
-      <w:proofErr w:type="spellStart"/>
-      <w:proofErr w:type="gramEnd"/>
-      <w:r>
-        <w:t>World</w:t>
-      </w:r>
-      <w:proofErr w:type="spellEnd"/>
-      <w:r>
-        <w:t xml:space="preserve"> Wide Web)</w:t>
+        <w:t>Instalando glasfhis y jdk 1.8</w:t>
+      </w:r>
+    </w:p>
+    <w:p>
+      <w:r>
+        <w:t>OJO jdk no es lo m</w:t>
+      </w:r>
+      <w:r>
+        <w:t>ismo que java EE(es la versión de java empresarial)</w:t>
+      </w:r>
+    </w:p>
+    <w:p>
+      <w:r>
+        <w:t>También debo instalar el jdk versión 8</w:t>
+      </w:r>
+    </w:p>
+    <w:p>
+      <w:r>
+        <w:t>www(World Wide Web)</w:t>
       </w:r>
       <w:r>
         <w:rPr>
@@ -790,13 +693,8 @@
         </w:numPr>
       </w:pPr>
       <w:r>
-        <w:t xml:space="preserve">Se realiza el hola mundo Web solo modificando el </w:t>
-      </w:r>
-      <w:proofErr w:type="spellStart"/>
-      <w:r>
-        <w:t>infex</w:t>
-      </w:r>
-      <w:proofErr w:type="spellEnd"/>
+        <w:t>Se realiza el hola mundo Web solo modificando el infex</w:t>
+      </w:r>
     </w:p>
     <w:p>
       <w:pPr>
@@ -819,13 +717,8 @@
         </w:numPr>
       </w:pPr>
       <w:r>
-        <w:t xml:space="preserve">Extender la clase de </w:t>
-      </w:r>
-      <w:proofErr w:type="spellStart"/>
-      <w:r>
-        <w:t>HttpServlet</w:t>
-      </w:r>
-      <w:proofErr w:type="spellEnd"/>
+        <w:t>Extender la clase de HttpServlet</w:t>
+      </w:r>
     </w:p>
     <w:p>
       <w:pPr>
@@ -884,39 +777,7 @@
         </w:numPr>
       </w:pPr>
       <w:r>
-        <w:t xml:space="preserve">Le digo que </w:t>
-      </w:r>
-      <w:proofErr w:type="spellStart"/>
-      <w:r>
-        <w:t>recibire</w:t>
-      </w:r>
-      <w:proofErr w:type="spellEnd"/>
-      <w:r>
-        <w:t xml:space="preserve"> en </w:t>
-      </w:r>
-      <w:proofErr w:type="spellStart"/>
-      <w:r>
-        <w:t>html</w:t>
-      </w:r>
-      <w:proofErr w:type="spellEnd"/>
-      <w:r>
-        <w:t xml:space="preserve"> y en </w:t>
-      </w:r>
-      <w:proofErr w:type="spellStart"/>
-      <w:r>
-        <w:t>caractert</w:t>
-      </w:r>
-      <w:proofErr w:type="spellEnd"/>
-      <w:r>
-        <w:t xml:space="preserve"> </w:t>
-      </w:r>
-      <w:proofErr w:type="spellStart"/>
-      <w:r>
-        <w:t>utf</w:t>
-      </w:r>
-      <w:proofErr w:type="spellEnd"/>
-      <w:r>
-        <w:t xml:space="preserve"> 8</w:t>
+        <w:t>Le digo que recibire en html y en caractert utf 8</w:t>
       </w:r>
     </w:p>
     <w:p>
@@ -928,21 +789,8 @@
         </w:numPr>
       </w:pPr>
       <w:r>
-        <w:t xml:space="preserve">Se define la variable de tipo </w:t>
-      </w:r>
-      <w:proofErr w:type="spellStart"/>
-      <w:r>
-        <w:t>print</w:t>
-      </w:r>
-      <w:proofErr w:type="spellEnd"/>
-      <w:r>
-        <w:t xml:space="preserve"> </w:t>
-      </w:r>
-      <w:proofErr w:type="spellStart"/>
-      <w:r>
-        <w:t>writer</w:t>
-      </w:r>
-      <w:proofErr w:type="spellEnd"/>
+        <w:t>Se define la variable de tipo print writer</w:t>
+      </w:r>
     </w:p>
     <w:p>
       <w:r>
@@ -989,13 +837,8 @@
     </w:p>
     <w:p/>
     <w:p>
-      <w:proofErr w:type="spellStart"/>
-      <w:r>
-        <w:t>War</w:t>
-      </w:r>
-      <w:proofErr w:type="spellEnd"/>
-      <w:r>
-        <w:t xml:space="preserve"> -&gt; </w:t>
+      <w:r>
+        <w:t xml:space="preserve">War -&gt; </w:t>
       </w:r>
       <w:r>
         <w:t>significa</w:t>
@@ -1018,18 +861,8 @@
           <w:color w:val="FFFFFF"/>
           <w:shd w:val="clear" w:color="auto" w:fill="1C1D1F"/>
         </w:rPr>
-        <w:t xml:space="preserve">51: Concepto de los </w:t>
-      </w:r>
-      <w:proofErr w:type="spellStart"/>
-      <w:r>
-        <w:rPr>
-          <w:rFonts w:ascii="Roboto" w:hAnsi="Roboto"/>
-          <w:color w:val="FFFFFF"/>
-          <w:shd w:val="clear" w:color="auto" w:fill="1C1D1F"/>
-        </w:rPr>
-        <w:t>Servlets</w:t>
-      </w:r>
-      <w:proofErr w:type="spellEnd"/>
+        <w:t>51: Concepto de los Servlets</w:t>
+      </w:r>
     </w:p>
     <w:p>
       <w:pPr>
@@ -1154,34 +987,10 @@
     </w:p>
     <w:p>
       <w:r>
-        <w:t xml:space="preserve">El </w:t>
-      </w:r>
-      <w:proofErr w:type="spellStart"/>
-      <w:r>
-        <w:t>servlet</w:t>
-      </w:r>
-      <w:proofErr w:type="spellEnd"/>
-      <w:r>
-        <w:t xml:space="preserve"> </w:t>
-      </w:r>
-      <w:proofErr w:type="spellStart"/>
-      <w:r>
-        <w:t>esta</w:t>
-      </w:r>
-      <w:proofErr w:type="spellEnd"/>
-      <w:r>
-        <w:t xml:space="preserve"> en la capa WEB Recupera las peticiones del cliente </w:t>
-      </w:r>
-      <w:r>
-        <w:t xml:space="preserve">web ósea los parámetros de </w:t>
-      </w:r>
-      <w:proofErr w:type="gramStart"/>
-      <w:r>
-        <w:t>una peticiones</w:t>
-      </w:r>
-      <w:proofErr w:type="gramEnd"/>
-      <w:r>
-        <w:t xml:space="preserve"> y así mismo poder generar un respuestas</w:t>
+        <w:t xml:space="preserve">El servlet esta en la capa WEB Recupera las peticiones del cliente </w:t>
+      </w:r>
+      <w:r>
+        <w:t>web ósea los parámetros de una peticiones y así mismo poder generar un respuestas</w:t>
       </w:r>
     </w:p>
     <w:p/>
@@ -1363,23 +1172,7 @@
         <w:t>Se utiliza para controlar el flujo de una app web</w:t>
       </w:r>
       <w:r>
-        <w:t xml:space="preserve"> para el patrón de diseño modelo vista controlador; EN este </w:t>
-      </w:r>
-      <w:proofErr w:type="spellStart"/>
-      <w:r>
-        <w:t>patron</w:t>
-      </w:r>
-      <w:proofErr w:type="spellEnd"/>
-      <w:r>
-        <w:t xml:space="preserve"> el </w:t>
-      </w:r>
-      <w:proofErr w:type="spellStart"/>
-      <w:r>
-        <w:t>servlet</w:t>
-      </w:r>
-      <w:proofErr w:type="spellEnd"/>
-      <w:r>
-        <w:t xml:space="preserve"> juega como CONTROLADOR; El JavaBean es el modelo y le responderá al cliente</w:t>
+        <w:t xml:space="preserve"> para el patrón de diseño modelo vista controlador; EN este patron el servlet juega como CONTROLADOR; El JavaBean es el modelo y le responderá al cliente</w:t>
       </w:r>
     </w:p>
     <w:p>
@@ -1387,22 +1180,12 @@
         <w:t>Métodos</w:t>
       </w:r>
       <w:r>
-        <w:t xml:space="preserve"> Http y procesamiento con </w:t>
-      </w:r>
-      <w:proofErr w:type="spellStart"/>
-      <w:r>
-        <w:t>Servlets</w:t>
-      </w:r>
-      <w:proofErr w:type="spellEnd"/>
-    </w:p>
-    <w:p>
-      <w:proofErr w:type="spellStart"/>
-      <w:r>
-        <w:t>Cliclo</w:t>
-      </w:r>
-      <w:proofErr w:type="spellEnd"/>
-      <w:r>
-        <w:t xml:space="preserve"> de Vida de un Servlet</w:t>
+        <w:t xml:space="preserve"> Http y procesamiento con Servlets</w:t>
+      </w:r>
+    </w:p>
+    <w:p>
+      <w:r>
+        <w:t>Cliclo de Vida de un Servlet</w:t>
       </w:r>
       <w:r>
         <w:rPr>
@@ -1461,15 +1244,7 @@
     <w:p/>
     <w:p>
       <w:r>
-        <w:t xml:space="preserve">Ojo siempre el </w:t>
-      </w:r>
-      <w:proofErr w:type="spellStart"/>
-      <w:r>
-        <w:t>action</w:t>
-      </w:r>
-      <w:proofErr w:type="spellEnd"/>
-      <w:r>
-        <w:t xml:space="preserve"> de HTML debe ser el </w:t>
+        <w:t xml:space="preserve">Ojo siempre el action de HTML debe ser el </w:t>
       </w:r>
       <w:r>
         <w:t>mismo</w:t>
@@ -1520,13 +1295,8 @@
     </w:p>
     <w:p>
       <w:r>
-        <w:t xml:space="preserve">Lugo procedo a crear el </w:t>
-      </w:r>
-      <w:proofErr w:type="spellStart"/>
-      <w:r>
-        <w:t>servlet</w:t>
-      </w:r>
-      <w:proofErr w:type="spellEnd"/>
+        <w:t>Lugo procedo a crear el servlet</w:t>
+      </w:r>
     </w:p>
     <w:p>
       <w:r>
@@ -1535,26 +1305,8 @@
           <w:color w:val="FFFFFF"/>
           <w:shd w:val="clear" w:color="auto" w:fill="1C1D1F"/>
         </w:rPr>
-        <w:t xml:space="preserve">52. </w:t>
-      </w:r>
-      <w:r>
-        <w:rPr>
-          <w:rFonts w:ascii="Roboto" w:hAnsi="Roboto"/>
-          <w:color w:val="FFFFFF"/>
-          <w:shd w:val="clear" w:color="auto" w:fill="1C1D1F"/>
-        </w:rPr>
-        <w:t xml:space="preserve">Manejo de Formularios HTML con </w:t>
-      </w:r>
-      <w:proofErr w:type="spellStart"/>
-      <w:r>
-        <w:rPr>
-          <w:rFonts w:ascii="Roboto" w:hAnsi="Roboto"/>
-          <w:color w:val="FFFFFF"/>
-          <w:shd w:val="clear" w:color="auto" w:fill="1C1D1F"/>
-        </w:rPr>
-        <w:t>Servlets</w:t>
-      </w:r>
-      <w:proofErr w:type="spellEnd"/>
+        <w:t>52. Manejo de Formularios HTML con Servlets</w:t>
+      </w:r>
     </w:p>
     <w:p>
       <w:r>
@@ -1665,6 +1417,34 @@
             </a:graphic>
           </wp:inline>
         </w:drawing>
+      </w:r>
+    </w:p>
+    <w:p>
+      <w:r>
+        <w:lastRenderedPageBreak/>
+        <w:t>Ojo cuando realice el servelet, identifico que yo recupero todos los datos del lado del servidor y la puedo guardar en alguna base de datos o manipularla en el servidor</w:t>
+      </w:r>
+    </w:p>
+    <w:p>
+      <w:pPr>
+        <w:pStyle w:val="Prrafodelista"/>
+        <w:numPr>
+          <w:ilvl w:val="0"/>
+          <w:numId w:val="1"/>
+        </w:numPr>
+      </w:pPr>
+      <w:r>
+        <w:t>Ojo un dato importante es complicado realizar código html en un servelet pero igualmente se puede realizar.</w:t>
+      </w:r>
+    </w:p>
+    <w:p>
+      <w:pPr>
+        <w:rPr>
+          <w:u w:val="single"/>
+        </w:rPr>
+      </w:pPr>
+      <w:r>
+        <w:t>Listo en el repositorio</w:t>
       </w:r>
     </w:p>
     <w:p/>

</xml_diff>

<commit_message>
Manejo de cabeceros basico HTTP
</commit_message>
<xml_diff>
--- a/Documentación general de SEVELTS Y JSP.docx
+++ b/Documentación general de SEVELTS Y JSP.docx
@@ -1438,15 +1438,118 @@
       </w:r>
     </w:p>
     <w:p>
+      <w:r>
+        <w:t>Listo en el repositorio</w:t>
+      </w:r>
+      <w:r>
+        <w:t xml:space="preserve"> </w:t>
+      </w:r>
+      <w:r>
+        <w:sym w:font="Wingdings" w:char="F0E0"/>
+      </w:r>
+      <w:r>
+        <w:t>FormulariosHtml</w:t>
+      </w:r>
+    </w:p>
+    <w:p>
       <w:pPr>
         <w:rPr>
           <w:u w:val="single"/>
         </w:rPr>
       </w:pPr>
       <w:r>
-        <w:t>Listo en el repositorio</w:t>
-      </w:r>
-    </w:p>
+        <w:rPr>
+          <w:rFonts w:ascii="Roboto" w:hAnsi="Roboto"/>
+          <w:color w:val="FFFFFF"/>
+          <w:shd w:val="clear" w:color="auto" w:fill="1C1D1F"/>
+        </w:rPr>
+        <w:t xml:space="preserve">53. </w:t>
+      </w:r>
+      <w:r>
+        <w:rPr>
+          <w:rFonts w:ascii="Roboto" w:hAnsi="Roboto"/>
+          <w:color w:val="FFFFFF"/>
+          <w:shd w:val="clear" w:color="auto" w:fill="1C1D1F"/>
+        </w:rPr>
+        <w:t>Manejo de Cabeceros HTTP</w:t>
+      </w:r>
+    </w:p>
+    <w:p>
+      <w:r>
+        <w:tab/>
+        <w:t xml:space="preserve">Se realiza un ejercicio para conocer el </w:t>
+      </w:r>
+      <w:r>
+        <w:rPr>
+          <w:highlight w:val="yellow"/>
+        </w:rPr>
+        <w:t>api de los SERVLETS</w:t>
+      </w:r>
+    </w:p>
+    <w:p>
+      <w:r>
+        <w:t>CABECERO GET</w:t>
+      </w:r>
+    </w:p>
+    <w:p>
+      <w:r>
+        <w:t>Los link hacen un petición al servidor de tipo get</w:t>
+      </w:r>
+    </w:p>
+    <w:p>
+      <w:r>
+        <w:t>Se usa el método que valida la uri</w:t>
+      </w:r>
+    </w:p>
+    <w:p>
+      <w:r>
+        <w:t>Igualmente se imprimen todos los métodos posibles del servlet</w:t>
+      </w:r>
+    </w:p>
+    <w:p>
+      <w:r>
+        <w:rPr>
+          <w:noProof/>
+        </w:rPr>
+        <w:drawing>
+          <wp:inline distT="0" distB="0" distL="0" distR="0" wp14:anchorId="0481F31A" wp14:editId="65E874C2">
+            <wp:extent cx="5943600" cy="3173095"/>
+            <wp:effectExtent l="0" t="0" r="0" b="8255"/>
+            <wp:docPr id="13" name="Imagen 13"/>
+            <wp:cNvGraphicFramePr>
+              <a:graphicFrameLocks xmlns:a="http://schemas.openxmlformats.org/drawingml/2006/main" noChangeAspect="1"/>
+            </wp:cNvGraphicFramePr>
+            <a:graphic xmlns:a="http://schemas.openxmlformats.org/drawingml/2006/main">
+              <a:graphicData uri="http://schemas.openxmlformats.org/drawingml/2006/picture">
+                <pic:pic xmlns:pic="http://schemas.openxmlformats.org/drawingml/2006/picture">
+                  <pic:nvPicPr>
+                    <pic:cNvPr id="1" name=""/>
+                    <pic:cNvPicPr/>
+                  </pic:nvPicPr>
+                  <pic:blipFill>
+                    <a:blip r:embed="rId25"/>
+                    <a:stretch>
+                      <a:fillRect/>
+                    </a:stretch>
+                  </pic:blipFill>
+                  <pic:spPr>
+                    <a:xfrm>
+                      <a:off x="0" y="0"/>
+                      <a:ext cx="5943600" cy="3173095"/>
+                    </a:xfrm>
+                    <a:prstGeom prst="rect">
+                      <a:avLst/>
+                    </a:prstGeom>
+                  </pic:spPr>
+                </pic:pic>
+              </a:graphicData>
+            </a:graphic>
+          </wp:inline>
+        </w:drawing>
+      </w:r>
+    </w:p>
+    <w:p/>
+    <w:p/>
     <w:p/>
     <w:p/>
     <w:p/>

</xml_diff>

<commit_message>
Utilizando api de Servlet Codigo estado
</commit_message>
<xml_diff>
--- a/Documentación general de SEVELTS Y JSP.docx
+++ b/Documentación general de SEVELTS Y JSP.docx
@@ -1463,15 +1463,7 @@
           <w:color w:val="FFFFFF"/>
           <w:shd w:val="clear" w:color="auto" w:fill="1C1D1F"/>
         </w:rPr>
-        <w:t xml:space="preserve">53. </w:t>
-      </w:r>
-      <w:r>
-        <w:rPr>
-          <w:rFonts w:ascii="Roboto" w:hAnsi="Roboto"/>
-          <w:color w:val="FFFFFF"/>
-          <w:shd w:val="clear" w:color="auto" w:fill="1C1D1F"/>
-        </w:rPr>
-        <w:t>Manejo de Cabeceros HTTP</w:t>
+        <w:t>53. Manejo de Cabeceros HTTP</w:t>
       </w:r>
     </w:p>
     <w:p>
@@ -1548,7 +1540,39 @@
         </w:drawing>
       </w:r>
     </w:p>
-    <w:p/>
+    <w:p>
+      <w:pPr>
+        <w:rPr>
+          <w:rFonts w:ascii="Roboto" w:hAnsi="Roboto"/>
+          <w:color w:val="FFFFFF"/>
+          <w:shd w:val="clear" w:color="auto" w:fill="1C1D1F"/>
+        </w:rPr>
+      </w:pPr>
+      <w:r>
+        <w:rPr>
+          <w:rFonts w:ascii="Roboto" w:hAnsi="Roboto"/>
+          <w:color w:val="FFFFFF"/>
+          <w:shd w:val="clear" w:color="auto" w:fill="1C1D1F"/>
+        </w:rPr>
+        <w:t xml:space="preserve">54. </w:t>
+      </w:r>
+      <w:r>
+        <w:rPr>
+          <w:rFonts w:ascii="Roboto" w:hAnsi="Roboto"/>
+          <w:color w:val="FFFFFF"/>
+          <w:shd w:val="clear" w:color="auto" w:fill="1C1D1F"/>
+        </w:rPr>
+        <w:t>Códigos de Estado con Servlets</w:t>
+      </w:r>
+    </w:p>
+    <w:p>
+      <w:r>
+        <w:t>Procesando api de los servlets para validar los códigos de estado</w:t>
+      </w:r>
+      <w:r>
+        <w:t>; se realiza un ejemplo de login donde el usuario ya tendrá los códigos quemados de ese modo identificar que sea correcta o incorrecta la información y arroje el código.</w:t>
+      </w:r>
+    </w:p>
     <w:p/>
     <w:p/>
     <w:p/>

</xml_diff>

<commit_message>
Respuesta Cabecero, excel y hora actual
</commit_message>
<xml_diff>
--- a/Documentación general de SEVELTS Y JSP.docx
+++ b/Documentación general de SEVELTS Y JSP.docx
@@ -45,7 +45,43 @@
           <w:bCs/>
           <w:lang w:val="es-MX"/>
         </w:rPr>
-        <w:t>En la capa de negocio van las tecnologías como los ejb ENTERPRISE JAVA BEANS y frmaeworks como los JAVABEANS – SPRINGBOOT; Seguridad y transaccionalidad</w:t>
+        <w:t xml:space="preserve">En la capa de negocio van las tecnologías como los </w:t>
+      </w:r>
+      <w:proofErr w:type="spellStart"/>
+      <w:r>
+        <w:rPr>
+          <w:b/>
+          <w:bCs/>
+          <w:lang w:val="es-MX"/>
+        </w:rPr>
+        <w:t>ejb</w:t>
+      </w:r>
+      <w:proofErr w:type="spellEnd"/>
+      <w:r>
+        <w:rPr>
+          <w:b/>
+          <w:bCs/>
+          <w:lang w:val="es-MX"/>
+        </w:rPr>
+        <w:t xml:space="preserve"> ENTERPRISE JAVA BEANS y </w:t>
+      </w:r>
+      <w:proofErr w:type="spellStart"/>
+      <w:r>
+        <w:rPr>
+          <w:b/>
+          <w:bCs/>
+          <w:lang w:val="es-MX"/>
+        </w:rPr>
+        <w:t>frmaeworks</w:t>
+      </w:r>
+      <w:proofErr w:type="spellEnd"/>
+      <w:r>
+        <w:rPr>
+          <w:b/>
+          <w:bCs/>
+          <w:lang w:val="es-MX"/>
+        </w:rPr>
+        <w:t xml:space="preserve"> como los JAVABEANS – SPRINGBOOT; Seguridad y transaccionalidad</w:t>
       </w:r>
     </w:p>
     <w:p>
@@ -485,6 +521,7 @@
         </w:rPr>
         <w:t xml:space="preserve">50. </w:t>
       </w:r>
+      <w:proofErr w:type="spellStart"/>
       <w:r>
         <w:rPr>
           <w:rFonts w:ascii="Roboto" w:hAnsi="Roboto"/>
@@ -492,7 +529,17 @@
           <w:shd w:val="clear" w:color="auto" w:fill="1C1D1F"/>
           <w:lang w:val="en-US"/>
         </w:rPr>
-        <w:t>Introducción a WWW (World Wide Web)</w:t>
+        <w:t>Introducción</w:t>
+      </w:r>
+      <w:proofErr w:type="spellEnd"/>
+      <w:r>
+        <w:rPr>
+          <w:rFonts w:ascii="Roboto" w:hAnsi="Roboto"/>
+          <w:color w:val="FFFFFF"/>
+          <w:shd w:val="clear" w:color="auto" w:fill="1C1D1F"/>
+          <w:lang w:val="en-US"/>
+        </w:rPr>
+        <w:t xml:space="preserve"> a WWW (World Wide Web)</w:t>
       </w:r>
     </w:p>
     <w:p>
@@ -610,25 +657,75 @@
     </w:p>
     <w:p>
       <w:r>
-        <w:t>Instalando glasfhis y jdk 1.8</w:t>
-      </w:r>
-    </w:p>
-    <w:p>
-      <w:r>
-        <w:t>OJO jdk no es lo m</w:t>
-      </w:r>
-      <w:r>
-        <w:t>ismo que java EE(es la versión de java empresarial)</w:t>
-      </w:r>
-    </w:p>
-    <w:p>
-      <w:r>
-        <w:t>También debo instalar el jdk versión 8</w:t>
-      </w:r>
-    </w:p>
-    <w:p>
-      <w:r>
-        <w:t>www(World Wide Web)</w:t>
+        <w:t xml:space="preserve">Instalando </w:t>
+      </w:r>
+      <w:proofErr w:type="spellStart"/>
+      <w:r>
+        <w:t>glasfhis</w:t>
+      </w:r>
+      <w:proofErr w:type="spellEnd"/>
+      <w:r>
+        <w:t xml:space="preserve"> y </w:t>
+      </w:r>
+      <w:proofErr w:type="spellStart"/>
+      <w:r>
+        <w:t>jdk</w:t>
+      </w:r>
+      <w:proofErr w:type="spellEnd"/>
+      <w:r>
+        <w:t xml:space="preserve"> 1.8</w:t>
+      </w:r>
+    </w:p>
+    <w:p>
+      <w:r>
+        <w:t xml:space="preserve">OJO </w:t>
+      </w:r>
+      <w:proofErr w:type="spellStart"/>
+      <w:r>
+        <w:t>jdk</w:t>
+      </w:r>
+      <w:proofErr w:type="spellEnd"/>
+      <w:r>
+        <w:t xml:space="preserve"> no es lo m</w:t>
+      </w:r>
+      <w:r>
+        <w:t xml:space="preserve">ismo que java </w:t>
+      </w:r>
+      <w:proofErr w:type="gramStart"/>
+      <w:r>
+        <w:t>EE(</w:t>
+      </w:r>
+      <w:proofErr w:type="gramEnd"/>
+      <w:r>
+        <w:t>es la versión de java empresarial)</w:t>
+      </w:r>
+    </w:p>
+    <w:p>
+      <w:r>
+        <w:t xml:space="preserve">También debo instalar el </w:t>
+      </w:r>
+      <w:proofErr w:type="spellStart"/>
+      <w:r>
+        <w:t>jdk</w:t>
+      </w:r>
+      <w:proofErr w:type="spellEnd"/>
+      <w:r>
+        <w:t xml:space="preserve"> versión 8</w:t>
+      </w:r>
+    </w:p>
+    <w:p>
+      <w:proofErr w:type="gramStart"/>
+      <w:r>
+        <w:t>www(</w:t>
+      </w:r>
+      <w:proofErr w:type="spellStart"/>
+      <w:proofErr w:type="gramEnd"/>
+      <w:r>
+        <w:t>World</w:t>
+      </w:r>
+      <w:proofErr w:type="spellEnd"/>
+      <w:r>
+        <w:t xml:space="preserve"> Wide Web)</w:t>
       </w:r>
       <w:r>
         <w:rPr>
@@ -693,8 +790,13 @@
         </w:numPr>
       </w:pPr>
       <w:r>
-        <w:t>Se realiza el hola mundo Web solo modificando el infex</w:t>
-      </w:r>
+        <w:t xml:space="preserve">Se realiza el hola mundo Web solo modificando el </w:t>
+      </w:r>
+      <w:proofErr w:type="spellStart"/>
+      <w:r>
+        <w:t>infex</w:t>
+      </w:r>
+      <w:proofErr w:type="spellEnd"/>
     </w:p>
     <w:p>
       <w:pPr>
@@ -717,8 +819,13 @@
         </w:numPr>
       </w:pPr>
       <w:r>
-        <w:t>Extender la clase de HttpServlet</w:t>
-      </w:r>
+        <w:t xml:space="preserve">Extender la clase de </w:t>
+      </w:r>
+      <w:proofErr w:type="spellStart"/>
+      <w:r>
+        <w:t>HttpServlet</w:t>
+      </w:r>
+      <w:proofErr w:type="spellEnd"/>
     </w:p>
     <w:p>
       <w:pPr>
@@ -777,7 +884,39 @@
         </w:numPr>
       </w:pPr>
       <w:r>
-        <w:t>Le digo que recibire en html y en caractert utf 8</w:t>
+        <w:t xml:space="preserve">Le digo que </w:t>
+      </w:r>
+      <w:proofErr w:type="spellStart"/>
+      <w:r>
+        <w:t>recibire</w:t>
+      </w:r>
+      <w:proofErr w:type="spellEnd"/>
+      <w:r>
+        <w:t xml:space="preserve"> en </w:t>
+      </w:r>
+      <w:proofErr w:type="spellStart"/>
+      <w:r>
+        <w:t>html</w:t>
+      </w:r>
+      <w:proofErr w:type="spellEnd"/>
+      <w:r>
+        <w:t xml:space="preserve"> y en </w:t>
+      </w:r>
+      <w:proofErr w:type="spellStart"/>
+      <w:r>
+        <w:t>caractert</w:t>
+      </w:r>
+      <w:proofErr w:type="spellEnd"/>
+      <w:r>
+        <w:t xml:space="preserve"> </w:t>
+      </w:r>
+      <w:proofErr w:type="spellStart"/>
+      <w:r>
+        <w:t>utf</w:t>
+      </w:r>
+      <w:proofErr w:type="spellEnd"/>
+      <w:r>
+        <w:t xml:space="preserve"> 8</w:t>
       </w:r>
     </w:p>
     <w:p>
@@ -789,8 +928,21 @@
         </w:numPr>
       </w:pPr>
       <w:r>
-        <w:t>Se define la variable de tipo print writer</w:t>
-      </w:r>
+        <w:t xml:space="preserve">Se define la variable de tipo </w:t>
+      </w:r>
+      <w:proofErr w:type="spellStart"/>
+      <w:r>
+        <w:t>print</w:t>
+      </w:r>
+      <w:proofErr w:type="spellEnd"/>
+      <w:r>
+        <w:t xml:space="preserve"> </w:t>
+      </w:r>
+      <w:proofErr w:type="spellStart"/>
+      <w:r>
+        <w:t>writer</w:t>
+      </w:r>
+      <w:proofErr w:type="spellEnd"/>
     </w:p>
     <w:p>
       <w:r>
@@ -837,8 +989,13 @@
     </w:p>
     <w:p/>
     <w:p>
-      <w:r>
-        <w:t xml:space="preserve">War -&gt; </w:t>
+      <w:proofErr w:type="spellStart"/>
+      <w:r>
+        <w:t>War</w:t>
+      </w:r>
+      <w:proofErr w:type="spellEnd"/>
+      <w:r>
+        <w:t xml:space="preserve"> -&gt; </w:t>
       </w:r>
       <w:r>
         <w:t>significa</w:t>
@@ -861,8 +1018,18 @@
           <w:color w:val="FFFFFF"/>
           <w:shd w:val="clear" w:color="auto" w:fill="1C1D1F"/>
         </w:rPr>
-        <w:t>51: Concepto de los Servlets</w:t>
-      </w:r>
+        <w:t xml:space="preserve">51: Concepto de los </w:t>
+      </w:r>
+      <w:proofErr w:type="spellStart"/>
+      <w:r>
+        <w:rPr>
+          <w:rFonts w:ascii="Roboto" w:hAnsi="Roboto"/>
+          <w:color w:val="FFFFFF"/>
+          <w:shd w:val="clear" w:color="auto" w:fill="1C1D1F"/>
+        </w:rPr>
+        <w:t>Servlets</w:t>
+      </w:r>
+      <w:proofErr w:type="spellEnd"/>
     </w:p>
     <w:p>
       <w:pPr>
@@ -987,10 +1154,34 @@
     </w:p>
     <w:p>
       <w:r>
-        <w:t xml:space="preserve">El servlet esta en la capa WEB Recupera las peticiones del cliente </w:t>
-      </w:r>
-      <w:r>
-        <w:t>web ósea los parámetros de una peticiones y así mismo poder generar un respuestas</w:t>
+        <w:t xml:space="preserve">El </w:t>
+      </w:r>
+      <w:proofErr w:type="spellStart"/>
+      <w:r>
+        <w:t>servlet</w:t>
+      </w:r>
+      <w:proofErr w:type="spellEnd"/>
+      <w:r>
+        <w:t xml:space="preserve"> </w:t>
+      </w:r>
+      <w:proofErr w:type="spellStart"/>
+      <w:r>
+        <w:t>esta</w:t>
+      </w:r>
+      <w:proofErr w:type="spellEnd"/>
+      <w:r>
+        <w:t xml:space="preserve"> en la capa WEB Recupera las peticiones del cliente </w:t>
+      </w:r>
+      <w:r>
+        <w:t xml:space="preserve">web ósea los parámetros de </w:t>
+      </w:r>
+      <w:proofErr w:type="gramStart"/>
+      <w:r>
+        <w:t>una peticiones</w:t>
+      </w:r>
+      <w:proofErr w:type="gramEnd"/>
+      <w:r>
+        <w:t xml:space="preserve"> y así mismo poder generar un respuestas</w:t>
       </w:r>
     </w:p>
     <w:p/>
@@ -1172,7 +1363,23 @@
         <w:t>Se utiliza para controlar el flujo de una app web</w:t>
       </w:r>
       <w:r>
-        <w:t xml:space="preserve"> para el patrón de diseño modelo vista controlador; EN este patron el servlet juega como CONTROLADOR; El JavaBean es el modelo y le responderá al cliente</w:t>
+        <w:t xml:space="preserve"> para el patrón de diseño modelo vista controlador; EN este </w:t>
+      </w:r>
+      <w:proofErr w:type="spellStart"/>
+      <w:r>
+        <w:t>patron</w:t>
+      </w:r>
+      <w:proofErr w:type="spellEnd"/>
+      <w:r>
+        <w:t xml:space="preserve"> el </w:t>
+      </w:r>
+      <w:proofErr w:type="spellStart"/>
+      <w:r>
+        <w:t>servlet</w:t>
+      </w:r>
+      <w:proofErr w:type="spellEnd"/>
+      <w:r>
+        <w:t xml:space="preserve"> juega como CONTROLADOR; El JavaBean es el modelo y le responderá al cliente</w:t>
       </w:r>
     </w:p>
     <w:p>
@@ -1180,12 +1387,22 @@
         <w:t>Métodos</w:t>
       </w:r>
       <w:r>
-        <w:t xml:space="preserve"> Http y procesamiento con Servlets</w:t>
-      </w:r>
-    </w:p>
-    <w:p>
-      <w:r>
-        <w:t>Cliclo de Vida de un Servlet</w:t>
+        <w:t xml:space="preserve"> Http y procesamiento con </w:t>
+      </w:r>
+      <w:proofErr w:type="spellStart"/>
+      <w:r>
+        <w:t>Servlets</w:t>
+      </w:r>
+      <w:proofErr w:type="spellEnd"/>
+    </w:p>
+    <w:p>
+      <w:proofErr w:type="spellStart"/>
+      <w:r>
+        <w:t>Cliclo</w:t>
+      </w:r>
+      <w:proofErr w:type="spellEnd"/>
+      <w:r>
+        <w:t xml:space="preserve"> de Vida de un Servlet</w:t>
       </w:r>
       <w:r>
         <w:rPr>
@@ -1244,7 +1461,15 @@
     <w:p/>
     <w:p>
       <w:r>
-        <w:t xml:space="preserve">Ojo siempre el action de HTML debe ser el </w:t>
+        <w:t xml:space="preserve">Ojo siempre el </w:t>
+      </w:r>
+      <w:proofErr w:type="spellStart"/>
+      <w:r>
+        <w:t>action</w:t>
+      </w:r>
+      <w:proofErr w:type="spellEnd"/>
+      <w:r>
+        <w:t xml:space="preserve"> de HTML debe ser el </w:t>
       </w:r>
       <w:r>
         <w:t>mismo</w:t>
@@ -1295,8 +1520,13 @@
     </w:p>
     <w:p>
       <w:r>
-        <w:t>Lugo procedo a crear el servlet</w:t>
-      </w:r>
+        <w:t xml:space="preserve">Lugo procedo a crear el </w:t>
+      </w:r>
+      <w:proofErr w:type="spellStart"/>
+      <w:r>
+        <w:t>servlet</w:t>
+      </w:r>
+      <w:proofErr w:type="spellEnd"/>
     </w:p>
     <w:p>
       <w:r>
@@ -1305,8 +1535,18 @@
           <w:color w:val="FFFFFF"/>
           <w:shd w:val="clear" w:color="auto" w:fill="1C1D1F"/>
         </w:rPr>
-        <w:t>52. Manejo de Formularios HTML con Servlets</w:t>
-      </w:r>
+        <w:t xml:space="preserve">52. Manejo de Formularios HTML con </w:t>
+      </w:r>
+      <w:proofErr w:type="spellStart"/>
+      <w:r>
+        <w:rPr>
+          <w:rFonts w:ascii="Roboto" w:hAnsi="Roboto"/>
+          <w:color w:val="FFFFFF"/>
+          <w:shd w:val="clear" w:color="auto" w:fill="1C1D1F"/>
+        </w:rPr>
+        <w:t>Servlets</w:t>
+      </w:r>
+      <w:proofErr w:type="spellEnd"/>
     </w:p>
     <w:p>
       <w:r>
@@ -1422,7 +1662,15 @@
     <w:p>
       <w:r>
         <w:lastRenderedPageBreak/>
-        <w:t>Ojo cuando realice el servelet, identifico que yo recupero todos los datos del lado del servidor y la puedo guardar en alguna base de datos o manipularla en el servidor</w:t>
+        <w:t xml:space="preserve">Ojo cuando realice el </w:t>
+      </w:r>
+      <w:proofErr w:type="spellStart"/>
+      <w:r>
+        <w:t>servelet</w:t>
+      </w:r>
+      <w:proofErr w:type="spellEnd"/>
+      <w:r>
+        <w:t>, identifico que yo recupero todos los datos del lado del servidor y la puedo guardar en alguna base de datos o manipularla en el servidor</w:t>
       </w:r>
     </w:p>
     <w:p>
@@ -1434,7 +1682,25 @@
         </w:numPr>
       </w:pPr>
       <w:r>
-        <w:t>Ojo un dato importante es complicado realizar código html en un servelet pero igualmente se puede realizar.</w:t>
+        <w:t xml:space="preserve">Ojo un dato importante es complicado realizar código </w:t>
+      </w:r>
+      <w:proofErr w:type="spellStart"/>
+      <w:r>
+        <w:t>html</w:t>
+      </w:r>
+      <w:proofErr w:type="spellEnd"/>
+      <w:r>
+        <w:t xml:space="preserve"> en un </w:t>
+      </w:r>
+      <w:proofErr w:type="spellStart"/>
+      <w:proofErr w:type="gramStart"/>
+      <w:r>
+        <w:t>servelet</w:t>
+      </w:r>
+      <w:proofErr w:type="spellEnd"/>
+      <w:proofErr w:type="gramEnd"/>
+      <w:r>
+        <w:t xml:space="preserve"> pero igualmente se puede realizar.</w:t>
       </w:r>
     </w:p>
     <w:p>
@@ -1447,9 +1713,11 @@
       <w:r>
         <w:sym w:font="Wingdings" w:char="F0E0"/>
       </w:r>
+      <w:proofErr w:type="spellStart"/>
       <w:r>
         <w:t>FormulariosHtml</w:t>
       </w:r>
+      <w:proofErr w:type="spellEnd"/>
     </w:p>
     <w:p>
       <w:pPr>
@@ -1484,19 +1752,39 @@
       </w:r>
     </w:p>
     <w:p>
-      <w:r>
-        <w:t>Los link hacen un petición al servidor de tipo get</w:t>
-      </w:r>
-    </w:p>
-    <w:p>
-      <w:r>
-        <w:t>Se usa el método que valida la uri</w:t>
-      </w:r>
-    </w:p>
-    <w:p>
-      <w:r>
-        <w:t>Igualmente se imprimen todos los métodos posibles del servlet</w:t>
-      </w:r>
+      <w:proofErr w:type="gramStart"/>
+      <w:r>
+        <w:t>Los link</w:t>
+      </w:r>
+      <w:proofErr w:type="gramEnd"/>
+      <w:r>
+        <w:t xml:space="preserve"> hacen un petición al servidor de tipo </w:t>
+      </w:r>
+      <w:proofErr w:type="spellStart"/>
+      <w:r>
+        <w:t>get</w:t>
+      </w:r>
+      <w:proofErr w:type="spellEnd"/>
+    </w:p>
+    <w:p>
+      <w:r>
+        <w:t xml:space="preserve">Se usa el método que valida la </w:t>
+      </w:r>
+      <w:proofErr w:type="spellStart"/>
+      <w:r>
+        <w:t>uri</w:t>
+      </w:r>
+      <w:proofErr w:type="spellEnd"/>
+    </w:p>
+    <w:p>
+      <w:r>
+        <w:t xml:space="preserve">Igualmente se imprimen todos los métodos posibles del </w:t>
+      </w:r>
+      <w:proofErr w:type="spellStart"/>
+      <w:r>
+        <w:t>servlet</w:t>
+      </w:r>
+      <w:proofErr w:type="spellEnd"/>
     </w:p>
     <w:p>
       <w:r>
@@ -1554,27 +1842,568 @@
           <w:color w:val="FFFFFF"/>
           <w:shd w:val="clear" w:color="auto" w:fill="1C1D1F"/>
         </w:rPr>
-        <w:t xml:space="preserve">54. </w:t>
-      </w:r>
+        <w:t xml:space="preserve">54. Códigos de Estado con </w:t>
+      </w:r>
+      <w:proofErr w:type="spellStart"/>
       <w:r>
         <w:rPr>
           <w:rFonts w:ascii="Roboto" w:hAnsi="Roboto"/>
           <w:color w:val="FFFFFF"/>
           <w:shd w:val="clear" w:color="auto" w:fill="1C1D1F"/>
         </w:rPr>
-        <w:t>Códigos de Estado con Servlets</w:t>
-      </w:r>
-    </w:p>
-    <w:p>
-      <w:r>
-        <w:t>Procesando api de los servlets para validar los códigos de estado</w:t>
-      </w:r>
-      <w:r>
-        <w:t>; se realiza un ejemplo de login donde el usuario ya tendrá los códigos quemados de ese modo identificar que sea correcta o incorrecta la información y arroje el código.</w:t>
-      </w:r>
-    </w:p>
-    <w:p/>
-    <w:p/>
+        <w:t>Servlets</w:t>
+      </w:r>
+      <w:proofErr w:type="spellEnd"/>
+    </w:p>
+    <w:p>
+      <w:pPr>
+        <w:rPr>
+          <w:rFonts w:ascii="Roboto" w:hAnsi="Roboto"/>
+          <w:color w:val="FFFFFF"/>
+          <w:shd w:val="clear" w:color="auto" w:fill="1C1D1F"/>
+        </w:rPr>
+      </w:pPr>
+      <w:r>
+        <w:rPr>
+          <w:rFonts w:ascii="Roboto" w:hAnsi="Roboto"/>
+          <w:noProof/>
+          <w:color w:val="FFFFFF"/>
+          <w:shd w:val="clear" w:color="auto" w:fill="1C1D1F"/>
+        </w:rPr>
+        <w:drawing>
+          <wp:inline distT="0" distB="0" distL="0" distR="0" wp14:anchorId="131D505C" wp14:editId="4097DB48">
+            <wp:extent cx="2802932" cy="1575881"/>
+            <wp:effectExtent l="0" t="0" r="0" b="5715"/>
+            <wp:docPr id="14" name="Imagen 14"/>
+            <wp:cNvGraphicFramePr>
+              <a:graphicFrameLocks xmlns:a="http://schemas.openxmlformats.org/drawingml/2006/main" noChangeAspect="1"/>
+            </wp:cNvGraphicFramePr>
+            <a:graphic xmlns:a="http://schemas.openxmlformats.org/drawingml/2006/main">
+              <a:graphicData uri="http://schemas.openxmlformats.org/drawingml/2006/picture">
+                <pic:pic xmlns:pic="http://schemas.openxmlformats.org/drawingml/2006/picture">
+                  <pic:nvPicPr>
+                    <pic:cNvPr id="0" name="Picture 1"/>
+                    <pic:cNvPicPr>
+                      <a:picLocks noChangeAspect="1" noChangeArrowheads="1"/>
+                    </pic:cNvPicPr>
+                  </pic:nvPicPr>
+                  <pic:blipFill>
+                    <a:blip r:embed="rId26" cstate="print">
+                      <a:extLst>
+                        <a:ext uri="{28A0092B-C50C-407E-A947-70E740481C1C}">
+                          <a14:useLocalDpi xmlns:a14="http://schemas.microsoft.com/office/drawing/2010/main" val="0"/>
+                        </a:ext>
+                      </a:extLst>
+                    </a:blip>
+                    <a:srcRect/>
+                    <a:stretch>
+                      <a:fillRect/>
+                    </a:stretch>
+                  </pic:blipFill>
+                  <pic:spPr bwMode="auto">
+                    <a:xfrm>
+                      <a:off x="0" y="0"/>
+                      <a:ext cx="2812205" cy="1581094"/>
+                    </a:xfrm>
+                    <a:prstGeom prst="rect">
+                      <a:avLst/>
+                    </a:prstGeom>
+                    <a:noFill/>
+                    <a:ln>
+                      <a:noFill/>
+                    </a:ln>
+                  </pic:spPr>
+                </pic:pic>
+              </a:graphicData>
+            </a:graphic>
+          </wp:inline>
+        </w:drawing>
+      </w:r>
+      <w:r>
+        <w:rPr>
+          <w:rFonts w:ascii="Roboto" w:hAnsi="Roboto"/>
+          <w:noProof/>
+          <w:color w:val="FFFFFF"/>
+          <w:shd w:val="clear" w:color="auto" w:fill="1C1D1F"/>
+        </w:rPr>
+        <w:drawing>
+          <wp:inline distT="0" distB="0" distL="0" distR="0" wp14:anchorId="337663F2" wp14:editId="5A28AD3F">
+            <wp:extent cx="2958121" cy="1663132"/>
+            <wp:effectExtent l="0" t="0" r="0" b="0"/>
+            <wp:docPr id="23" name="Imagen 23"/>
+            <wp:cNvGraphicFramePr>
+              <a:graphicFrameLocks xmlns:a="http://schemas.openxmlformats.org/drawingml/2006/main" noChangeAspect="1"/>
+            </wp:cNvGraphicFramePr>
+            <a:graphic xmlns:a="http://schemas.openxmlformats.org/drawingml/2006/main">
+              <a:graphicData uri="http://schemas.openxmlformats.org/drawingml/2006/picture">
+                <pic:pic xmlns:pic="http://schemas.openxmlformats.org/drawingml/2006/picture">
+                  <pic:nvPicPr>
+                    <pic:cNvPr id="0" name="Picture 2"/>
+                    <pic:cNvPicPr>
+                      <a:picLocks noChangeAspect="1" noChangeArrowheads="1"/>
+                    </pic:cNvPicPr>
+                  </pic:nvPicPr>
+                  <pic:blipFill>
+                    <a:blip r:embed="rId27" cstate="print">
+                      <a:extLst>
+                        <a:ext uri="{28A0092B-C50C-407E-A947-70E740481C1C}">
+                          <a14:useLocalDpi xmlns:a14="http://schemas.microsoft.com/office/drawing/2010/main" val="0"/>
+                        </a:ext>
+                      </a:extLst>
+                    </a:blip>
+                    <a:srcRect/>
+                    <a:stretch>
+                      <a:fillRect/>
+                    </a:stretch>
+                  </pic:blipFill>
+                  <pic:spPr bwMode="auto">
+                    <a:xfrm>
+                      <a:off x="0" y="0"/>
+                      <a:ext cx="2977046" cy="1673772"/>
+                    </a:xfrm>
+                    <a:prstGeom prst="rect">
+                      <a:avLst/>
+                    </a:prstGeom>
+                    <a:noFill/>
+                    <a:ln>
+                      <a:noFill/>
+                    </a:ln>
+                  </pic:spPr>
+                </pic:pic>
+              </a:graphicData>
+            </a:graphic>
+          </wp:inline>
+        </w:drawing>
+      </w:r>
+    </w:p>
+    <w:p>
+      <w:r>
+        <w:rPr>
+          <w:noProof/>
+        </w:rPr>
+        <w:lastRenderedPageBreak/>
+        <w:drawing>
+          <wp:inline distT="0" distB="0" distL="0" distR="0" wp14:anchorId="36EF599F" wp14:editId="177C8794">
+            <wp:extent cx="2975952" cy="1673157"/>
+            <wp:effectExtent l="0" t="0" r="0" b="3810"/>
+            <wp:docPr id="24" name="Imagen 24"/>
+            <wp:cNvGraphicFramePr>
+              <a:graphicFrameLocks xmlns:a="http://schemas.openxmlformats.org/drawingml/2006/main" noChangeAspect="1"/>
+            </wp:cNvGraphicFramePr>
+            <a:graphic xmlns:a="http://schemas.openxmlformats.org/drawingml/2006/main">
+              <a:graphicData uri="http://schemas.openxmlformats.org/drawingml/2006/picture">
+                <pic:pic xmlns:pic="http://schemas.openxmlformats.org/drawingml/2006/picture">
+                  <pic:nvPicPr>
+                    <pic:cNvPr id="0" name="Picture 3"/>
+                    <pic:cNvPicPr>
+                      <a:picLocks noChangeAspect="1" noChangeArrowheads="1"/>
+                    </pic:cNvPicPr>
+                  </pic:nvPicPr>
+                  <pic:blipFill>
+                    <a:blip r:embed="rId28" cstate="print">
+                      <a:extLst>
+                        <a:ext uri="{28A0092B-C50C-407E-A947-70E740481C1C}">
+                          <a14:useLocalDpi xmlns:a14="http://schemas.microsoft.com/office/drawing/2010/main" val="0"/>
+                        </a:ext>
+                      </a:extLst>
+                    </a:blip>
+                    <a:srcRect/>
+                    <a:stretch>
+                      <a:fillRect/>
+                    </a:stretch>
+                  </pic:blipFill>
+                  <pic:spPr bwMode="auto">
+                    <a:xfrm>
+                      <a:off x="0" y="0"/>
+                      <a:ext cx="2983183" cy="1677222"/>
+                    </a:xfrm>
+                    <a:prstGeom prst="rect">
+                      <a:avLst/>
+                    </a:prstGeom>
+                    <a:noFill/>
+                    <a:ln>
+                      <a:noFill/>
+                    </a:ln>
+                  </pic:spPr>
+                </pic:pic>
+              </a:graphicData>
+            </a:graphic>
+          </wp:inline>
+        </w:drawing>
+      </w:r>
+    </w:p>
+    <w:p>
+      <w:r>
+        <w:t xml:space="preserve">Procesando api de los </w:t>
+      </w:r>
+      <w:proofErr w:type="spellStart"/>
+      <w:r>
+        <w:t>servlets</w:t>
+      </w:r>
+      <w:proofErr w:type="spellEnd"/>
+      <w:r>
+        <w:t xml:space="preserve"> para validar los códigos de estado</w:t>
+      </w:r>
+      <w:r>
+        <w:t xml:space="preserve">; se realiza un ejemplo de </w:t>
+      </w:r>
+      <w:proofErr w:type="spellStart"/>
+      <w:r>
+        <w:t>login</w:t>
+      </w:r>
+      <w:proofErr w:type="spellEnd"/>
+      <w:r>
+        <w:t xml:space="preserve"> donde el usuario ya tendrá los códigos quemados de ese modo identificar que sea correcta o incorrecta la información y arroje el código.</w:t>
+      </w:r>
+    </w:p>
+    <w:p>
+      <w:r>
+        <w:rPr>
+          <w:rFonts w:ascii="Roboto" w:hAnsi="Roboto"/>
+          <w:color w:val="FFFFFF"/>
+          <w:shd w:val="clear" w:color="auto" w:fill="1C1D1F"/>
+        </w:rPr>
+        <w:t xml:space="preserve">55. </w:t>
+      </w:r>
+      <w:r>
+        <w:rPr>
+          <w:rFonts w:ascii="Roboto" w:hAnsi="Roboto"/>
+          <w:color w:val="FFFFFF"/>
+          <w:shd w:val="clear" w:color="auto" w:fill="1C1D1F"/>
+        </w:rPr>
+        <w:t xml:space="preserve">Cabeceros de Respuesta con </w:t>
+      </w:r>
+      <w:proofErr w:type="spellStart"/>
+      <w:r>
+        <w:rPr>
+          <w:rFonts w:ascii="Roboto" w:hAnsi="Roboto"/>
+          <w:color w:val="FFFFFF"/>
+          <w:shd w:val="clear" w:color="auto" w:fill="1C1D1F"/>
+        </w:rPr>
+        <w:t>Servlets</w:t>
+      </w:r>
+      <w:proofErr w:type="spellEnd"/>
+    </w:p>
+    <w:p>
+      <w:r>
+        <w:rPr>
+          <w:noProof/>
+        </w:rPr>
+        <w:drawing>
+          <wp:inline distT="0" distB="0" distL="0" distR="0" wp14:anchorId="1F64B563" wp14:editId="0F806AD8">
+            <wp:extent cx="2894080" cy="1624519"/>
+            <wp:effectExtent l="0" t="0" r="1905" b="0"/>
+            <wp:docPr id="25" name="Imagen 25"/>
+            <wp:cNvGraphicFramePr>
+              <a:graphicFrameLocks xmlns:a="http://schemas.openxmlformats.org/drawingml/2006/main" noChangeAspect="1"/>
+            </wp:cNvGraphicFramePr>
+            <a:graphic xmlns:a="http://schemas.openxmlformats.org/drawingml/2006/main">
+              <a:graphicData uri="http://schemas.openxmlformats.org/drawingml/2006/picture">
+                <pic:pic xmlns:pic="http://schemas.openxmlformats.org/drawingml/2006/picture">
+                  <pic:nvPicPr>
+                    <pic:cNvPr id="0" name="Picture 4"/>
+                    <pic:cNvPicPr>
+                      <a:picLocks noChangeAspect="1" noChangeArrowheads="1"/>
+                    </pic:cNvPicPr>
+                  </pic:nvPicPr>
+                  <pic:blipFill>
+                    <a:blip r:embed="rId29" cstate="print">
+                      <a:extLst>
+                        <a:ext uri="{28A0092B-C50C-407E-A947-70E740481C1C}">
+                          <a14:useLocalDpi xmlns:a14="http://schemas.microsoft.com/office/drawing/2010/main" val="0"/>
+                        </a:ext>
+                      </a:extLst>
+                    </a:blip>
+                    <a:srcRect/>
+                    <a:stretch>
+                      <a:fillRect/>
+                    </a:stretch>
+                  </pic:blipFill>
+                  <pic:spPr bwMode="auto">
+                    <a:xfrm>
+                      <a:off x="0" y="0"/>
+                      <a:ext cx="2901865" cy="1628889"/>
+                    </a:xfrm>
+                    <a:prstGeom prst="rect">
+                      <a:avLst/>
+                    </a:prstGeom>
+                    <a:noFill/>
+                    <a:ln>
+                      <a:noFill/>
+                    </a:ln>
+                  </pic:spPr>
+                </pic:pic>
+              </a:graphicData>
+            </a:graphic>
+          </wp:inline>
+        </w:drawing>
+      </w:r>
+      <w:r>
+        <w:rPr>
+          <w:noProof/>
+        </w:rPr>
+        <w:drawing>
+          <wp:inline distT="0" distB="0" distL="0" distR="0" wp14:anchorId="2F605C4F" wp14:editId="4339D8D7">
+            <wp:extent cx="2879387" cy="1616271"/>
+            <wp:effectExtent l="0" t="0" r="0" b="3175"/>
+            <wp:docPr id="26" name="Imagen 26"/>
+            <wp:cNvGraphicFramePr>
+              <a:graphicFrameLocks xmlns:a="http://schemas.openxmlformats.org/drawingml/2006/main" noChangeAspect="1"/>
+            </wp:cNvGraphicFramePr>
+            <a:graphic xmlns:a="http://schemas.openxmlformats.org/drawingml/2006/main">
+              <a:graphicData uri="http://schemas.openxmlformats.org/drawingml/2006/picture">
+                <pic:pic xmlns:pic="http://schemas.openxmlformats.org/drawingml/2006/picture">
+                  <pic:nvPicPr>
+                    <pic:cNvPr id="0" name="Picture 5"/>
+                    <pic:cNvPicPr>
+                      <a:picLocks noChangeAspect="1" noChangeArrowheads="1"/>
+                    </pic:cNvPicPr>
+                  </pic:nvPicPr>
+                  <pic:blipFill>
+                    <a:blip r:embed="rId30" cstate="print">
+                      <a:extLst>
+                        <a:ext uri="{28A0092B-C50C-407E-A947-70E740481C1C}">
+                          <a14:useLocalDpi xmlns:a14="http://schemas.microsoft.com/office/drawing/2010/main" val="0"/>
+                        </a:ext>
+                      </a:extLst>
+                    </a:blip>
+                    <a:srcRect/>
+                    <a:stretch>
+                      <a:fillRect/>
+                    </a:stretch>
+                  </pic:blipFill>
+                  <pic:spPr bwMode="auto">
+                    <a:xfrm>
+                      <a:off x="0" y="0"/>
+                      <a:ext cx="2906303" cy="1631380"/>
+                    </a:xfrm>
+                    <a:prstGeom prst="rect">
+                      <a:avLst/>
+                    </a:prstGeom>
+                    <a:noFill/>
+                    <a:ln>
+                      <a:noFill/>
+                    </a:ln>
+                  </pic:spPr>
+                </pic:pic>
+              </a:graphicData>
+            </a:graphic>
+          </wp:inline>
+        </w:drawing>
+      </w:r>
+      <w:r>
+        <w:rPr>
+          <w:noProof/>
+        </w:rPr>
+        <w:drawing>
+          <wp:inline distT="0" distB="0" distL="0" distR="0" wp14:anchorId="52BA2C55" wp14:editId="631FF665">
+            <wp:extent cx="2893695" cy="1624302"/>
+            <wp:effectExtent l="0" t="0" r="1905" b="0"/>
+            <wp:docPr id="27" name="Imagen 27"/>
+            <wp:cNvGraphicFramePr>
+              <a:graphicFrameLocks xmlns:a="http://schemas.openxmlformats.org/drawingml/2006/main" noChangeAspect="1"/>
+            </wp:cNvGraphicFramePr>
+            <a:graphic xmlns:a="http://schemas.openxmlformats.org/drawingml/2006/main">
+              <a:graphicData uri="http://schemas.openxmlformats.org/drawingml/2006/picture">
+                <pic:pic xmlns:pic="http://schemas.openxmlformats.org/drawingml/2006/picture">
+                  <pic:nvPicPr>
+                    <pic:cNvPr id="0" name="Picture 6"/>
+                    <pic:cNvPicPr>
+                      <a:picLocks noChangeAspect="1" noChangeArrowheads="1"/>
+                    </pic:cNvPicPr>
+                  </pic:nvPicPr>
+                  <pic:blipFill>
+                    <a:blip r:embed="rId31" cstate="print">
+                      <a:extLst>
+                        <a:ext uri="{28A0092B-C50C-407E-A947-70E740481C1C}">
+                          <a14:useLocalDpi xmlns:a14="http://schemas.microsoft.com/office/drawing/2010/main" val="0"/>
+                        </a:ext>
+                      </a:extLst>
+                    </a:blip>
+                    <a:srcRect/>
+                    <a:stretch>
+                      <a:fillRect/>
+                    </a:stretch>
+                  </pic:blipFill>
+                  <pic:spPr bwMode="auto">
+                    <a:xfrm>
+                      <a:off x="0" y="0"/>
+                      <a:ext cx="2918829" cy="1638410"/>
+                    </a:xfrm>
+                    <a:prstGeom prst="rect">
+                      <a:avLst/>
+                    </a:prstGeom>
+                    <a:noFill/>
+                    <a:ln>
+                      <a:noFill/>
+                    </a:ln>
+                  </pic:spPr>
+                </pic:pic>
+              </a:graphicData>
+            </a:graphic>
+          </wp:inline>
+        </w:drawing>
+      </w:r>
+      <w:r>
+        <w:rPr>
+          <w:noProof/>
+        </w:rPr>
+        <w:drawing>
+          <wp:inline distT="0" distB="0" distL="0" distR="0" wp14:anchorId="4963BBB6" wp14:editId="5FD757A5">
+            <wp:extent cx="2947481" cy="1589652"/>
+            <wp:effectExtent l="0" t="0" r="5715" b="0"/>
+            <wp:docPr id="28" name="Imagen 28"/>
+            <wp:cNvGraphicFramePr>
+              <a:graphicFrameLocks xmlns:a="http://schemas.openxmlformats.org/drawingml/2006/main" noChangeAspect="1"/>
+            </wp:cNvGraphicFramePr>
+            <a:graphic xmlns:a="http://schemas.openxmlformats.org/drawingml/2006/main">
+              <a:graphicData uri="http://schemas.openxmlformats.org/drawingml/2006/picture">
+                <pic:pic xmlns:pic="http://schemas.openxmlformats.org/drawingml/2006/picture">
+                  <pic:nvPicPr>
+                    <pic:cNvPr id="0" name="Picture 7"/>
+                    <pic:cNvPicPr>
+                      <a:picLocks noChangeAspect="1" noChangeArrowheads="1"/>
+                    </pic:cNvPicPr>
+                  </pic:nvPicPr>
+                  <pic:blipFill>
+                    <a:blip r:embed="rId32" cstate="print">
+                      <a:extLst>
+                        <a:ext uri="{28A0092B-C50C-407E-A947-70E740481C1C}">
+                          <a14:useLocalDpi xmlns:a14="http://schemas.microsoft.com/office/drawing/2010/main" val="0"/>
+                        </a:ext>
+                      </a:extLst>
+                    </a:blip>
+                    <a:srcRect/>
+                    <a:stretch>
+                      <a:fillRect/>
+                    </a:stretch>
+                  </pic:blipFill>
+                  <pic:spPr bwMode="auto">
+                    <a:xfrm>
+                      <a:off x="0" y="0"/>
+                      <a:ext cx="2971316" cy="1602507"/>
+                    </a:xfrm>
+                    <a:prstGeom prst="rect">
+                      <a:avLst/>
+                    </a:prstGeom>
+                    <a:noFill/>
+                    <a:ln>
+                      <a:noFill/>
+                    </a:ln>
+                  </pic:spPr>
+                </pic:pic>
+              </a:graphicData>
+            </a:graphic>
+          </wp:inline>
+        </w:drawing>
+      </w:r>
+      <w:r>
+        <w:rPr>
+          <w:noProof/>
+        </w:rPr>
+        <w:drawing>
+          <wp:inline distT="0" distB="0" distL="0" distR="0" wp14:anchorId="2D9F85F9" wp14:editId="3717D60D">
+            <wp:extent cx="2894080" cy="1624519"/>
+            <wp:effectExtent l="0" t="0" r="1905" b="0"/>
+            <wp:docPr id="29" name="Imagen 29"/>
+            <wp:cNvGraphicFramePr>
+              <a:graphicFrameLocks xmlns:a="http://schemas.openxmlformats.org/drawingml/2006/main" noChangeAspect="1"/>
+            </wp:cNvGraphicFramePr>
+            <a:graphic xmlns:a="http://schemas.openxmlformats.org/drawingml/2006/main">
+              <a:graphicData uri="http://schemas.openxmlformats.org/drawingml/2006/picture">
+                <pic:pic xmlns:pic="http://schemas.openxmlformats.org/drawingml/2006/picture">
+                  <pic:nvPicPr>
+                    <pic:cNvPr id="0" name="Picture 8"/>
+                    <pic:cNvPicPr>
+                      <a:picLocks noChangeAspect="1" noChangeArrowheads="1"/>
+                    </pic:cNvPicPr>
+                  </pic:nvPicPr>
+                  <pic:blipFill>
+                    <a:blip r:embed="rId33" cstate="print">
+                      <a:extLst>
+                        <a:ext uri="{28A0092B-C50C-407E-A947-70E740481C1C}">
+                          <a14:useLocalDpi xmlns:a14="http://schemas.microsoft.com/office/drawing/2010/main" val="0"/>
+                        </a:ext>
+                      </a:extLst>
+                    </a:blip>
+                    <a:srcRect/>
+                    <a:stretch>
+                      <a:fillRect/>
+                    </a:stretch>
+                  </pic:blipFill>
+                  <pic:spPr bwMode="auto">
+                    <a:xfrm>
+                      <a:off x="0" y="0"/>
+                      <a:ext cx="2904827" cy="1630552"/>
+                    </a:xfrm>
+                    <a:prstGeom prst="rect">
+                      <a:avLst/>
+                    </a:prstGeom>
+                    <a:noFill/>
+                    <a:ln>
+                      <a:noFill/>
+                    </a:ln>
+                  </pic:spPr>
+                </pic:pic>
+              </a:graphicData>
+            </a:graphic>
+          </wp:inline>
+        </w:drawing>
+      </w:r>
+      <w:r>
+        <w:rPr>
+          <w:noProof/>
+        </w:rPr>
+        <w:drawing>
+          <wp:inline distT="0" distB="0" distL="0" distR="0" wp14:anchorId="6CF1EEB7" wp14:editId="47F57121">
+            <wp:extent cx="2875669" cy="1614184"/>
+            <wp:effectExtent l="0" t="0" r="1270" b="5080"/>
+            <wp:docPr id="30" name="Imagen 30"/>
+            <wp:cNvGraphicFramePr>
+              <a:graphicFrameLocks xmlns:a="http://schemas.openxmlformats.org/drawingml/2006/main" noChangeAspect="1"/>
+            </wp:cNvGraphicFramePr>
+            <a:graphic xmlns:a="http://schemas.openxmlformats.org/drawingml/2006/main">
+              <a:graphicData uri="http://schemas.openxmlformats.org/drawingml/2006/picture">
+                <pic:pic xmlns:pic="http://schemas.openxmlformats.org/drawingml/2006/picture">
+                  <pic:nvPicPr>
+                    <pic:cNvPr id="0" name="Picture 9"/>
+                    <pic:cNvPicPr>
+                      <a:picLocks noChangeAspect="1" noChangeArrowheads="1"/>
+                    </pic:cNvPicPr>
+                  </pic:nvPicPr>
+                  <pic:blipFill>
+                    <a:blip r:embed="rId34" cstate="print">
+                      <a:extLst>
+                        <a:ext uri="{28A0092B-C50C-407E-A947-70E740481C1C}">
+                          <a14:useLocalDpi xmlns:a14="http://schemas.microsoft.com/office/drawing/2010/main" val="0"/>
+                        </a:ext>
+                      </a:extLst>
+                    </a:blip>
+                    <a:srcRect/>
+                    <a:stretch>
+                      <a:fillRect/>
+                    </a:stretch>
+                  </pic:blipFill>
+                  <pic:spPr bwMode="auto">
+                    <a:xfrm>
+                      <a:off x="0" y="0"/>
+                      <a:ext cx="2897287" cy="1626319"/>
+                    </a:xfrm>
+                    <a:prstGeom prst="rect">
+                      <a:avLst/>
+                    </a:prstGeom>
+                    <a:noFill/>
+                    <a:ln>
+                      <a:noFill/>
+                    </a:ln>
+                  </pic:spPr>
+                </pic:pic>
+              </a:graphicData>
+            </a:graphic>
+          </wp:inline>
+        </w:drawing>
+      </w:r>
+    </w:p>
     <w:p/>
     <w:p/>
     <w:p/>

</xml_diff>

<commit_message>
Base del tratamiento de Cookies
</commit_message>
<xml_diff>
--- a/Documentación general de SEVELTS Y JSP.docx
+++ b/Documentación general de SEVELTS Y JSP.docx
@@ -2406,6 +2406,133 @@
     </w:p>
     <w:p/>
     <w:p/>
+    <w:p>
+      <w:pPr>
+        <w:rPr>
+          <w:rFonts w:ascii="Roboto" w:hAnsi="Roboto"/>
+          <w:color w:val="FFFFFF"/>
+          <w:shd w:val="clear" w:color="auto" w:fill="1C1D1F"/>
+        </w:rPr>
+      </w:pPr>
+      <w:r>
+        <w:rPr>
+          <w:rFonts w:ascii="Roboto" w:hAnsi="Roboto"/>
+          <w:color w:val="FFFFFF"/>
+          <w:shd w:val="clear" w:color="auto" w:fill="1C1D1F"/>
+        </w:rPr>
+        <w:lastRenderedPageBreak/>
+        <w:t xml:space="preserve">56. </w:t>
+      </w:r>
+      <w:r>
+        <w:rPr>
+          <w:rFonts w:ascii="Roboto" w:hAnsi="Roboto"/>
+          <w:color w:val="FFFFFF"/>
+          <w:shd w:val="clear" w:color="auto" w:fill="1C1D1F"/>
+        </w:rPr>
+        <w:t> Manejo de Cookies</w:t>
+      </w:r>
+    </w:p>
+    <w:p>
+      <w:r>
+        <w:t xml:space="preserve">Api de las cookies usando </w:t>
+      </w:r>
+      <w:proofErr w:type="spellStart"/>
+      <w:r>
+        <w:t>servlets</w:t>
+      </w:r>
+      <w:proofErr w:type="spellEnd"/>
+      <w:r>
+        <w:t xml:space="preserve">; una cookie solo almacena cadenas de tipo </w:t>
+      </w:r>
+      <w:proofErr w:type="spellStart"/>
+      <w:r>
+        <w:t>string</w:t>
+      </w:r>
+      <w:proofErr w:type="spellEnd"/>
+      <w:r>
+        <w:t xml:space="preserve"> si quiero puedo convertir al tipo de dato deseado </w:t>
+      </w:r>
+    </w:p>
+    <w:p>
+      <w:r>
+        <w:t>Para este ejercicio se revisa si un usuario a realizado ingresos recurrentes a nuestro sitio web</w:t>
+      </w:r>
+      <w:r>
+        <w:t xml:space="preserve">, si ya lo hizo le enviaremos un mensaje pero si es un </w:t>
+      </w:r>
+      <w:proofErr w:type="spellStart"/>
+      <w:proofErr w:type="gramStart"/>
+      <w:r>
+        <w:t>user</w:t>
+      </w:r>
+      <w:proofErr w:type="spellEnd"/>
+      <w:r>
+        <w:t xml:space="preserve">  nue</w:t>
+      </w:r>
+      <w:r>
+        <w:t>v</w:t>
+      </w:r>
+      <w:r>
+        <w:t>o</w:t>
+      </w:r>
+      <w:proofErr w:type="gramEnd"/>
+      <w:r>
+        <w:t xml:space="preserve"> se le dará la bienvenida</w:t>
+      </w:r>
+    </w:p>
+    <w:p>
+      <w:r>
+        <w:rPr>
+          <w:noProof/>
+        </w:rPr>
+        <w:drawing>
+          <wp:inline distT="0" distB="0" distL="0" distR="0" wp14:anchorId="7765D7DE" wp14:editId="247D90E3">
+            <wp:extent cx="5943600" cy="1188720"/>
+            <wp:effectExtent l="0" t="0" r="0" b="0"/>
+            <wp:docPr id="32" name="Imagen 32"/>
+            <wp:cNvGraphicFramePr>
+              <a:graphicFrameLocks xmlns:a="http://schemas.openxmlformats.org/drawingml/2006/main" noChangeAspect="1"/>
+            </wp:cNvGraphicFramePr>
+            <a:graphic xmlns:a="http://schemas.openxmlformats.org/drawingml/2006/main">
+              <a:graphicData uri="http://schemas.openxmlformats.org/drawingml/2006/picture">
+                <pic:pic xmlns:pic="http://schemas.openxmlformats.org/drawingml/2006/picture">
+                  <pic:nvPicPr>
+                    <pic:cNvPr id="1" name=""/>
+                    <pic:cNvPicPr/>
+                  </pic:nvPicPr>
+                  <pic:blipFill>
+                    <a:blip r:embed="rId35"/>
+                    <a:stretch>
+                      <a:fillRect/>
+                    </a:stretch>
+                  </pic:blipFill>
+                  <pic:spPr>
+                    <a:xfrm>
+                      <a:off x="0" y="0"/>
+                      <a:ext cx="5943600" cy="1188720"/>
+                    </a:xfrm>
+                    <a:prstGeom prst="rect">
+                      <a:avLst/>
+                    </a:prstGeom>
+                  </pic:spPr>
+                </pic:pic>
+              </a:graphicData>
+            </a:graphic>
+          </wp:inline>
+        </w:drawing>
+      </w:r>
+    </w:p>
+    <w:p/>
+    <w:p/>
+    <w:p>
+      <w:pPr>
+        <w:rPr>
+          <w:rFonts w:ascii="Roboto" w:hAnsi="Roboto"/>
+          <w:color w:val="FFFFFF"/>
+          <w:shd w:val="clear" w:color="auto" w:fill="1C1D1F"/>
+        </w:rPr>
+      </w:pPr>
+    </w:p>
     <w:p/>
     <w:p/>
     <w:sectPr>

</xml_diff>

<commit_message>
Clase basica del funcinamiento JSP
</commit_message>
<xml_diff>
--- a/Documentación general de SEVELTS Y JSP.docx
+++ b/Documentación general de SEVELTS Y JSP.docx
@@ -45,7 +45,43 @@
           <w:bCs/>
           <w:lang w:val="es-MX"/>
         </w:rPr>
-        <w:t>En la capa de negocio van las tecnologías como los ejb ENTERPRISE JAVA BEANS y frmaeworks como los JAVABEANS – SPRINGBOOT; Seguridad y transaccionalidad</w:t>
+        <w:t xml:space="preserve">En la capa de negocio van las tecnologías como los </w:t>
+      </w:r>
+      <w:proofErr w:type="spellStart"/>
+      <w:r>
+        <w:rPr>
+          <w:b/>
+          <w:bCs/>
+          <w:lang w:val="es-MX"/>
+        </w:rPr>
+        <w:t>ejb</w:t>
+      </w:r>
+      <w:proofErr w:type="spellEnd"/>
+      <w:r>
+        <w:rPr>
+          <w:b/>
+          <w:bCs/>
+          <w:lang w:val="es-MX"/>
+        </w:rPr>
+        <w:t xml:space="preserve"> ENTERPRISE JAVA BEANS y </w:t>
+      </w:r>
+      <w:proofErr w:type="spellStart"/>
+      <w:r>
+        <w:rPr>
+          <w:b/>
+          <w:bCs/>
+          <w:lang w:val="es-MX"/>
+        </w:rPr>
+        <w:t>frmaeworks</w:t>
+      </w:r>
+      <w:proofErr w:type="spellEnd"/>
+      <w:r>
+        <w:rPr>
+          <w:b/>
+          <w:bCs/>
+          <w:lang w:val="es-MX"/>
+        </w:rPr>
+        <w:t xml:space="preserve"> como los JAVABEANS – SPRINGBOOT; Seguridad y transaccionalidad</w:t>
       </w:r>
     </w:p>
     <w:p>
@@ -485,6 +521,7 @@
         </w:rPr>
         <w:t xml:space="preserve">50. </w:t>
       </w:r>
+      <w:proofErr w:type="spellStart"/>
       <w:r>
         <w:rPr>
           <w:rFonts w:ascii="Roboto" w:hAnsi="Roboto"/>
@@ -492,7 +529,17 @@
           <w:shd w:val="clear" w:color="auto" w:fill="1C1D1F"/>
           <w:lang w:val="en-US"/>
         </w:rPr>
-        <w:t>Introducción a WWW (World Wide Web)</w:t>
+        <w:t>Introducción</w:t>
+      </w:r>
+      <w:proofErr w:type="spellEnd"/>
+      <w:r>
+        <w:rPr>
+          <w:rFonts w:ascii="Roboto" w:hAnsi="Roboto"/>
+          <w:color w:val="FFFFFF"/>
+          <w:shd w:val="clear" w:color="auto" w:fill="1C1D1F"/>
+          <w:lang w:val="en-US"/>
+        </w:rPr>
+        <w:t xml:space="preserve"> a WWW (World Wide Web)</w:t>
       </w:r>
     </w:p>
     <w:p>
@@ -610,12 +657,36 @@
     </w:p>
     <w:p>
       <w:r>
-        <w:t>Instalando glasfhis y jdk 1.8</w:t>
-      </w:r>
-    </w:p>
-    <w:p>
-      <w:r>
-        <w:t>OJO jdk no es lo m</w:t>
+        <w:t xml:space="preserve">Instalando </w:t>
+      </w:r>
+      <w:proofErr w:type="spellStart"/>
+      <w:r>
+        <w:t>glasfhis</w:t>
+      </w:r>
+      <w:proofErr w:type="spellEnd"/>
+      <w:r>
+        <w:t xml:space="preserve"> y </w:t>
+      </w:r>
+      <w:proofErr w:type="spellStart"/>
+      <w:r>
+        <w:t>jdk</w:t>
+      </w:r>
+      <w:proofErr w:type="spellEnd"/>
+      <w:r>
+        <w:t xml:space="preserve"> 1.8</w:t>
+      </w:r>
+    </w:p>
+    <w:p>
+      <w:r>
+        <w:t xml:space="preserve">OJO </w:t>
+      </w:r>
+      <w:proofErr w:type="spellStart"/>
+      <w:r>
+        <w:t>jdk</w:t>
+      </w:r>
+      <w:proofErr w:type="spellEnd"/>
+      <w:r>
+        <w:t xml:space="preserve"> no es lo m</w:t>
       </w:r>
       <w:r>
         <w:t xml:space="preserve">ismo que java </w:t>
@@ -631,7 +702,15 @@
     </w:p>
     <w:p>
       <w:r>
-        <w:t>También debo instalar el jdk versión 8</w:t>
+        <w:t xml:space="preserve">También debo instalar el </w:t>
+      </w:r>
+      <w:proofErr w:type="spellStart"/>
+      <w:r>
+        <w:t>jdk</w:t>
+      </w:r>
+      <w:proofErr w:type="spellEnd"/>
+      <w:r>
+        <w:t xml:space="preserve"> versión 8</w:t>
       </w:r>
     </w:p>
     <w:p>
@@ -639,9 +718,14 @@
       <w:r>
         <w:t>www(</w:t>
       </w:r>
+      <w:proofErr w:type="spellStart"/>
       <w:proofErr w:type="gramEnd"/>
       <w:r>
-        <w:t>World Wide Web)</w:t>
+        <w:t>World</w:t>
+      </w:r>
+      <w:proofErr w:type="spellEnd"/>
+      <w:r>
+        <w:t xml:space="preserve"> Wide Web)</w:t>
       </w:r>
       <w:r>
         <w:rPr>
@@ -706,8 +790,13 @@
         </w:numPr>
       </w:pPr>
       <w:r>
-        <w:t>Se realiza el hola mundo Web solo modificando el infex</w:t>
-      </w:r>
+        <w:t xml:space="preserve">Se realiza el hola mundo Web solo modificando el </w:t>
+      </w:r>
+      <w:proofErr w:type="spellStart"/>
+      <w:r>
+        <w:t>infex</w:t>
+      </w:r>
+      <w:proofErr w:type="spellEnd"/>
     </w:p>
     <w:p>
       <w:pPr>
@@ -730,8 +819,13 @@
         </w:numPr>
       </w:pPr>
       <w:r>
-        <w:t>Extender la clase de HttpServlet</w:t>
-      </w:r>
+        <w:t xml:space="preserve">Extender la clase de </w:t>
+      </w:r>
+      <w:proofErr w:type="spellStart"/>
+      <w:r>
+        <w:t>HttpServlet</w:t>
+      </w:r>
+      <w:proofErr w:type="spellEnd"/>
     </w:p>
     <w:p>
       <w:pPr>
@@ -790,7 +884,39 @@
         </w:numPr>
       </w:pPr>
       <w:r>
-        <w:t>Le digo que recibire en html y en caractert utf 8</w:t>
+        <w:t xml:space="preserve">Le digo que </w:t>
+      </w:r>
+      <w:proofErr w:type="spellStart"/>
+      <w:r>
+        <w:t>recibire</w:t>
+      </w:r>
+      <w:proofErr w:type="spellEnd"/>
+      <w:r>
+        <w:t xml:space="preserve"> en </w:t>
+      </w:r>
+      <w:proofErr w:type="spellStart"/>
+      <w:r>
+        <w:t>html</w:t>
+      </w:r>
+      <w:proofErr w:type="spellEnd"/>
+      <w:r>
+        <w:t xml:space="preserve"> y en </w:t>
+      </w:r>
+      <w:proofErr w:type="spellStart"/>
+      <w:r>
+        <w:t>caractert</w:t>
+      </w:r>
+      <w:proofErr w:type="spellEnd"/>
+      <w:r>
+        <w:t xml:space="preserve"> </w:t>
+      </w:r>
+      <w:proofErr w:type="spellStart"/>
+      <w:r>
+        <w:t>utf</w:t>
+      </w:r>
+      <w:proofErr w:type="spellEnd"/>
+      <w:r>
+        <w:t xml:space="preserve"> 8</w:t>
       </w:r>
     </w:p>
     <w:p>
@@ -802,8 +928,21 @@
         </w:numPr>
       </w:pPr>
       <w:r>
-        <w:t>Se define la variable de tipo print writer</w:t>
-      </w:r>
+        <w:t xml:space="preserve">Se define la variable de tipo </w:t>
+      </w:r>
+      <w:proofErr w:type="spellStart"/>
+      <w:r>
+        <w:t>print</w:t>
+      </w:r>
+      <w:proofErr w:type="spellEnd"/>
+      <w:r>
+        <w:t xml:space="preserve"> </w:t>
+      </w:r>
+      <w:proofErr w:type="spellStart"/>
+      <w:r>
+        <w:t>writer</w:t>
+      </w:r>
+      <w:proofErr w:type="spellEnd"/>
     </w:p>
     <w:p>
       <w:r>
@@ -850,8 +989,13 @@
     </w:p>
     <w:p/>
     <w:p>
-      <w:r>
-        <w:t xml:space="preserve">War -&gt; </w:t>
+      <w:proofErr w:type="spellStart"/>
+      <w:r>
+        <w:t>War</w:t>
+      </w:r>
+      <w:proofErr w:type="spellEnd"/>
+      <w:r>
+        <w:t xml:space="preserve"> -&gt; </w:t>
       </w:r>
       <w:r>
         <w:t>significa</w:t>
@@ -874,8 +1018,18 @@
           <w:color w:val="FFFFFF"/>
           <w:shd w:val="clear" w:color="auto" w:fill="1C1D1F"/>
         </w:rPr>
-        <w:t>51: Concepto de los Servlets</w:t>
-      </w:r>
+        <w:t xml:space="preserve">51: Concepto de los </w:t>
+      </w:r>
+      <w:proofErr w:type="spellStart"/>
+      <w:r>
+        <w:rPr>
+          <w:rFonts w:ascii="Roboto" w:hAnsi="Roboto"/>
+          <w:color w:val="FFFFFF"/>
+          <w:shd w:val="clear" w:color="auto" w:fill="1C1D1F"/>
+        </w:rPr>
+        <w:t>Servlets</w:t>
+      </w:r>
+      <w:proofErr w:type="spellEnd"/>
     </w:p>
     <w:p>
       <w:pPr>
@@ -1000,7 +1154,23 @@
     </w:p>
     <w:p>
       <w:r>
-        <w:t xml:space="preserve">El servlet esta en la capa WEB Recupera las peticiones del cliente </w:t>
+        <w:t xml:space="preserve">El </w:t>
+      </w:r>
+      <w:proofErr w:type="spellStart"/>
+      <w:r>
+        <w:t>servlet</w:t>
+      </w:r>
+      <w:proofErr w:type="spellEnd"/>
+      <w:r>
+        <w:t xml:space="preserve"> </w:t>
+      </w:r>
+      <w:proofErr w:type="spellStart"/>
+      <w:r>
+        <w:t>esta</w:t>
+      </w:r>
+      <w:proofErr w:type="spellEnd"/>
+      <w:r>
+        <w:t xml:space="preserve"> en la capa WEB Recupera las peticiones del cliente </w:t>
       </w:r>
       <w:r>
         <w:t xml:space="preserve">web ósea los parámetros de </w:t>
@@ -1193,7 +1363,23 @@
         <w:t>Se utiliza para controlar el flujo de una app web</w:t>
       </w:r>
       <w:r>
-        <w:t xml:space="preserve"> para el patrón de diseño modelo vista controlador; EN este patron el servlet juega como CONTROLADOR; El JavaBean es el modelo y le responderá al cliente</w:t>
+        <w:t xml:space="preserve"> para el patrón de diseño modelo vista controlador; EN este </w:t>
+      </w:r>
+      <w:proofErr w:type="spellStart"/>
+      <w:r>
+        <w:t>patron</w:t>
+      </w:r>
+      <w:proofErr w:type="spellEnd"/>
+      <w:r>
+        <w:t xml:space="preserve"> el </w:t>
+      </w:r>
+      <w:proofErr w:type="spellStart"/>
+      <w:r>
+        <w:t>servlet</w:t>
+      </w:r>
+      <w:proofErr w:type="spellEnd"/>
+      <w:r>
+        <w:t xml:space="preserve"> juega como CONTROLADOR; El JavaBean es el modelo y le responderá al cliente</w:t>
       </w:r>
     </w:p>
     <w:p>
@@ -1201,12 +1387,22 @@
         <w:t>Métodos</w:t>
       </w:r>
       <w:r>
-        <w:t xml:space="preserve"> Http y procesamiento con Servlets</w:t>
-      </w:r>
-    </w:p>
-    <w:p>
-      <w:r>
-        <w:t>Cliclo de Vida de un Servlet</w:t>
+        <w:t xml:space="preserve"> Http y procesamiento con </w:t>
+      </w:r>
+      <w:proofErr w:type="spellStart"/>
+      <w:r>
+        <w:t>Servlets</w:t>
+      </w:r>
+      <w:proofErr w:type="spellEnd"/>
+    </w:p>
+    <w:p>
+      <w:proofErr w:type="spellStart"/>
+      <w:r>
+        <w:t>Cliclo</w:t>
+      </w:r>
+      <w:proofErr w:type="spellEnd"/>
+      <w:r>
+        <w:t xml:space="preserve"> de Vida de un Servlet</w:t>
       </w:r>
       <w:r>
         <w:rPr>
@@ -1265,7 +1461,15 @@
     <w:p/>
     <w:p>
       <w:r>
-        <w:t xml:space="preserve">Ojo siempre el action de HTML debe ser el </w:t>
+        <w:t xml:space="preserve">Ojo siempre el </w:t>
+      </w:r>
+      <w:proofErr w:type="spellStart"/>
+      <w:r>
+        <w:t>action</w:t>
+      </w:r>
+      <w:proofErr w:type="spellEnd"/>
+      <w:r>
+        <w:t xml:space="preserve"> de HTML debe ser el </w:t>
       </w:r>
       <w:r>
         <w:t>mismo</w:t>
@@ -1316,8 +1520,13 @@
     </w:p>
     <w:p>
       <w:r>
-        <w:t>Lugo procedo a crear el servlet</w:t>
-      </w:r>
+        <w:t xml:space="preserve">Lugo procedo a crear el </w:t>
+      </w:r>
+      <w:proofErr w:type="spellStart"/>
+      <w:r>
+        <w:t>servlet</w:t>
+      </w:r>
+      <w:proofErr w:type="spellEnd"/>
     </w:p>
     <w:p>
       <w:r>
@@ -1326,8 +1535,18 @@
           <w:color w:val="FFFFFF"/>
           <w:shd w:val="clear" w:color="auto" w:fill="1C1D1F"/>
         </w:rPr>
-        <w:t>52. Manejo de Formularios HTML con Servlets</w:t>
-      </w:r>
+        <w:t xml:space="preserve">52. Manejo de Formularios HTML con </w:t>
+      </w:r>
+      <w:proofErr w:type="spellStart"/>
+      <w:r>
+        <w:rPr>
+          <w:rFonts w:ascii="Roboto" w:hAnsi="Roboto"/>
+          <w:color w:val="FFFFFF"/>
+          <w:shd w:val="clear" w:color="auto" w:fill="1C1D1F"/>
+        </w:rPr>
+        <w:t>Servlets</w:t>
+      </w:r>
+      <w:proofErr w:type="spellEnd"/>
     </w:p>
     <w:p>
       <w:r>
@@ -1443,7 +1662,15 @@
     <w:p>
       <w:r>
         <w:lastRenderedPageBreak/>
-        <w:t>Ojo cuando realice el servelet, identifico que yo recupero todos los datos del lado del servidor y la puedo guardar en alguna base de datos o manipularla en el servidor</w:t>
+        <w:t xml:space="preserve">Ojo cuando realice el </w:t>
+      </w:r>
+      <w:proofErr w:type="spellStart"/>
+      <w:r>
+        <w:t>servelet</w:t>
+      </w:r>
+      <w:proofErr w:type="spellEnd"/>
+      <w:r>
+        <w:t>, identifico que yo recupero todos los datos del lado del servidor y la puedo guardar en alguna base de datos o manipularla en el servidor</w:t>
       </w:r>
     </w:p>
     <w:p>
@@ -1455,12 +1682,22 @@
         </w:numPr>
       </w:pPr>
       <w:r>
-        <w:t xml:space="preserve">Ojo un dato importante es complicado realizar código html en un </w:t>
-      </w:r>
+        <w:t xml:space="preserve">Ojo un dato importante es complicado realizar código </w:t>
+      </w:r>
+      <w:proofErr w:type="spellStart"/>
+      <w:r>
+        <w:t>html</w:t>
+      </w:r>
+      <w:proofErr w:type="spellEnd"/>
+      <w:r>
+        <w:t xml:space="preserve"> en un </w:t>
+      </w:r>
+      <w:proofErr w:type="spellStart"/>
       <w:proofErr w:type="gramStart"/>
       <w:r>
         <w:t>servelet</w:t>
       </w:r>
+      <w:proofErr w:type="spellEnd"/>
       <w:proofErr w:type="gramEnd"/>
       <w:r>
         <w:t xml:space="preserve"> pero igualmente se puede realizar.</w:t>
@@ -1476,9 +1713,11 @@
       <w:r>
         <w:sym w:font="Wingdings" w:char="F0E0"/>
       </w:r>
+      <w:proofErr w:type="spellStart"/>
       <w:r>
         <w:t>FormulariosHtml</w:t>
       </w:r>
+      <w:proofErr w:type="spellEnd"/>
     </w:p>
     <w:p>
       <w:pPr>
@@ -1519,18 +1758,33 @@
       </w:r>
       <w:proofErr w:type="gramEnd"/>
       <w:r>
-        <w:t xml:space="preserve"> hacen un petición al servidor de tipo get</w:t>
-      </w:r>
-    </w:p>
-    <w:p>
-      <w:r>
-        <w:t>Se usa el método que valida la uri</w:t>
-      </w:r>
-    </w:p>
-    <w:p>
-      <w:r>
-        <w:t>Igualmente se imprimen todos los métodos posibles del servlet</w:t>
-      </w:r>
+        <w:t xml:space="preserve"> hacen un petición al servidor de tipo </w:t>
+      </w:r>
+      <w:proofErr w:type="spellStart"/>
+      <w:r>
+        <w:t>get</w:t>
+      </w:r>
+      <w:proofErr w:type="spellEnd"/>
+    </w:p>
+    <w:p>
+      <w:r>
+        <w:t xml:space="preserve">Se usa el método que valida la </w:t>
+      </w:r>
+      <w:proofErr w:type="spellStart"/>
+      <w:r>
+        <w:t>uri</w:t>
+      </w:r>
+      <w:proofErr w:type="spellEnd"/>
+    </w:p>
+    <w:p>
+      <w:r>
+        <w:t xml:space="preserve">Igualmente se imprimen todos los métodos posibles del </w:t>
+      </w:r>
+      <w:proofErr w:type="spellStart"/>
+      <w:r>
+        <w:t>servlet</w:t>
+      </w:r>
+      <w:proofErr w:type="spellEnd"/>
     </w:p>
     <w:p>
       <w:r>
@@ -1588,8 +1842,18 @@
           <w:color w:val="FFFFFF"/>
           <w:shd w:val="clear" w:color="auto" w:fill="1C1D1F"/>
         </w:rPr>
-        <w:t>54. Códigos de Estado con Servlets</w:t>
-      </w:r>
+        <w:t xml:space="preserve">54. Códigos de Estado con </w:t>
+      </w:r>
+      <w:proofErr w:type="spellStart"/>
+      <w:r>
+        <w:rPr>
+          <w:rFonts w:ascii="Roboto" w:hAnsi="Roboto"/>
+          <w:color w:val="FFFFFF"/>
+          <w:shd w:val="clear" w:color="auto" w:fill="1C1D1F"/>
+        </w:rPr>
+        <w:t>Servlets</w:t>
+      </w:r>
+      <w:proofErr w:type="spellEnd"/>
     </w:p>
     <w:p>
       <w:pPr>
@@ -1770,10 +2034,26 @@
     </w:p>
     <w:p>
       <w:r>
-        <w:t>Procesando api de los servlets para validar los códigos de estado</w:t>
-      </w:r>
-      <w:r>
-        <w:t>; se realiza un ejemplo de login donde el usuario ya tendrá los códigos quemados de ese modo identificar que sea correcta o incorrecta la información y arroje el código.</w:t>
+        <w:t xml:space="preserve">Procesando api de los </w:t>
+      </w:r>
+      <w:proofErr w:type="spellStart"/>
+      <w:r>
+        <w:t>servlets</w:t>
+      </w:r>
+      <w:proofErr w:type="spellEnd"/>
+      <w:r>
+        <w:t xml:space="preserve"> para validar los códigos de estado</w:t>
+      </w:r>
+      <w:r>
+        <w:t xml:space="preserve">; se realiza un ejemplo de </w:t>
+      </w:r>
+      <w:proofErr w:type="spellStart"/>
+      <w:r>
+        <w:t>login</w:t>
+      </w:r>
+      <w:proofErr w:type="spellEnd"/>
+      <w:r>
+        <w:t xml:space="preserve"> donde el usuario ya tendrá los códigos quemados de ese modo identificar que sea correcta o incorrecta la información y arroje el código.</w:t>
       </w:r>
     </w:p>
     <w:p>
@@ -1783,16 +2063,18 @@
           <w:color w:val="FFFFFF"/>
           <w:shd w:val="clear" w:color="auto" w:fill="1C1D1F"/>
         </w:rPr>
-        <w:t xml:space="preserve">55. </w:t>
-      </w:r>
+        <w:t xml:space="preserve">55. Cabeceros de Respuesta con </w:t>
+      </w:r>
+      <w:proofErr w:type="spellStart"/>
       <w:r>
         <w:rPr>
           <w:rFonts w:ascii="Roboto" w:hAnsi="Roboto"/>
           <w:color w:val="FFFFFF"/>
           <w:shd w:val="clear" w:color="auto" w:fill="1C1D1F"/>
         </w:rPr>
-        <w:t>Cabeceros de Respuesta con Servlets</w:t>
-      </w:r>
+        <w:t>Servlets</w:t>
+      </w:r>
+      <w:proofErr w:type="spellEnd"/>
     </w:p>
     <w:p>
       <w:r>
@@ -2131,35 +2413,53 @@
           <w:shd w:val="clear" w:color="auto" w:fill="1C1D1F"/>
         </w:rPr>
         <w:lastRenderedPageBreak/>
-        <w:t xml:space="preserve">56. </w:t>
-      </w:r>
-      <w:r>
-        <w:rPr>
-          <w:rFonts w:ascii="Roboto" w:hAnsi="Roboto"/>
-          <w:color w:val="FFFFFF"/>
-          <w:shd w:val="clear" w:color="auto" w:fill="1C1D1F"/>
-        </w:rPr>
-        <w:t> Manejo de Cookies</w:t>
-      </w:r>
-    </w:p>
-    <w:p>
-      <w:r>
-        <w:t>Api de las cookies usando servlets</w:t>
-      </w:r>
-      <w:r>
-        <w:t xml:space="preserve">; una cookie solo almacena cadenas de tipo string si quiero puedo convertir al tipo de dato deseado </w:t>
-      </w:r>
-    </w:p>
-    <w:p>
-      <w:r>
-        <w:t>Para este ejercicio se revisa si un usuario a realizado ingresos recurrentes a nuestro sitio web</w:t>
+        <w:t>56.  Manejo de Cookies</w:t>
+      </w:r>
+    </w:p>
+    <w:p>
+      <w:r>
+        <w:t xml:space="preserve">Api de las cookies usando </w:t>
+      </w:r>
+      <w:proofErr w:type="spellStart"/>
+      <w:r>
+        <w:t>servlets</w:t>
+      </w:r>
+      <w:proofErr w:type="spellEnd"/>
+      <w:r>
+        <w:t xml:space="preserve">; una cookie solo almacena cadenas de tipo </w:t>
+      </w:r>
+      <w:proofErr w:type="spellStart"/>
+      <w:r>
+        <w:t>string</w:t>
+      </w:r>
+      <w:proofErr w:type="spellEnd"/>
+      <w:r>
+        <w:t xml:space="preserve"> si quiero puedo convertir al tipo de dato deseado </w:t>
+      </w:r>
+    </w:p>
+    <w:p>
+      <w:r>
+        <w:t xml:space="preserve">Para este ejercicio se revisa si un usuario </w:t>
+      </w:r>
+      <w:proofErr w:type="spellStart"/>
+      <w:r>
+        <w:t>a</w:t>
+      </w:r>
+      <w:proofErr w:type="spellEnd"/>
+      <w:r>
+        <w:t xml:space="preserve"> realizado ingresos recurrentes a nuestro sitio web</w:t>
       </w:r>
       <w:r>
         <w:t xml:space="preserve">, si ya lo hizo le enviaremos un mensaje pero si es un </w:t>
       </w:r>
+      <w:proofErr w:type="spellStart"/>
       <w:proofErr w:type="gramStart"/>
       <w:r>
-        <w:t>user  nue</w:t>
+        <w:t>user</w:t>
+      </w:r>
+      <w:proofErr w:type="spellEnd"/>
+      <w:r>
+        <w:t xml:space="preserve">  nue</w:t>
       </w:r>
       <w:r>
         <w:t>v</w:t>
@@ -2221,20 +2521,20 @@
           <w:color w:val="FFFFFF"/>
           <w:shd w:val="clear" w:color="auto" w:fill="1C1D1F"/>
         </w:rPr>
-        <w:t>57.</w:t>
-      </w:r>
-      <w:r>
-        <w:rPr>
-          <w:rFonts w:ascii="Roboto" w:hAnsi="Roboto"/>
-          <w:color w:val="FFFFFF"/>
-          <w:shd w:val="clear" w:color="auto" w:fill="1C1D1F"/>
-        </w:rPr>
-        <w:t xml:space="preserve"> Contador de Visitas con Cookies</w:t>
-      </w:r>
-    </w:p>
-    <w:p>
-      <w:r>
-        <w:t>Ejemplo de como utilizar cookies para llevar un conteo de visitas para cada usuario</w:t>
+        <w:t>57. Contador de Visitas con Cookies</w:t>
+      </w:r>
+    </w:p>
+    <w:p>
+      <w:r>
+        <w:t xml:space="preserve">Ejemplo de </w:t>
+      </w:r>
+      <w:proofErr w:type="spellStart"/>
+      <w:r>
+        <w:t>como</w:t>
+      </w:r>
+      <w:proofErr w:type="spellEnd"/>
+      <w:r>
+        <w:t xml:space="preserve"> utilizar cookies para llevar un conteo de visitas para cada usuario</w:t>
       </w:r>
     </w:p>
     <w:p>
@@ -2329,7 +2629,641 @@
       </w:r>
     </w:p>
     <w:p/>
-    <w:p/>
+    <w:p>
+      <w:pPr>
+        <w:rPr>
+          <w:rFonts w:ascii="Roboto" w:hAnsi="Roboto"/>
+          <w:color w:val="FFFFFF"/>
+          <w:shd w:val="clear" w:color="auto" w:fill="1C1D1F"/>
+        </w:rPr>
+      </w:pPr>
+      <w:r>
+        <w:rPr>
+          <w:rFonts w:ascii="Roboto" w:hAnsi="Roboto"/>
+          <w:color w:val="FFFFFF"/>
+          <w:shd w:val="clear" w:color="auto" w:fill="1C1D1F"/>
+        </w:rPr>
+        <w:t xml:space="preserve">58. </w:t>
+      </w:r>
+      <w:r>
+        <w:rPr>
+          <w:rFonts w:ascii="Roboto" w:hAnsi="Roboto"/>
+          <w:color w:val="FFFFFF"/>
+          <w:shd w:val="clear" w:color="auto" w:fill="1C1D1F"/>
+        </w:rPr>
+        <w:t xml:space="preserve">Introducción a los </w:t>
+      </w:r>
+      <w:proofErr w:type="spellStart"/>
+      <w:r>
+        <w:rPr>
+          <w:rFonts w:ascii="Roboto" w:hAnsi="Roboto"/>
+          <w:color w:val="FFFFFF"/>
+          <w:shd w:val="clear" w:color="auto" w:fill="1C1D1F"/>
+        </w:rPr>
+        <w:t>JSPs</w:t>
+      </w:r>
+      <w:proofErr w:type="spellEnd"/>
+    </w:p>
+    <w:p>
+      <w:r>
+        <w:t xml:space="preserve">Los </w:t>
+      </w:r>
+      <w:proofErr w:type="spellStart"/>
+      <w:r>
+        <w:t>jsp</w:t>
+      </w:r>
+      <w:proofErr w:type="spellEnd"/>
+      <w:r>
+        <w:t xml:space="preserve"> son componentes del lado del SERVIDOR</w:t>
+      </w:r>
+      <w:r>
+        <w:t xml:space="preserve"> WEB se especializan en manejar código HTML e incrustar código JAVA</w:t>
+      </w:r>
+      <w:r>
+        <w:t xml:space="preserve"> por medio de etiquetas (TAGS) se utilizan como presentación, permite mostrar la información procesada por otros componentes como los </w:t>
+      </w:r>
+      <w:proofErr w:type="spellStart"/>
+      <w:r>
+        <w:t>servlets</w:t>
+      </w:r>
+      <w:proofErr w:type="spellEnd"/>
+      <w:r>
+        <w:t>.</w:t>
+      </w:r>
+      <w:r>
+        <w:t xml:space="preserve"> Un </w:t>
+      </w:r>
+      <w:proofErr w:type="spellStart"/>
+      <w:r>
+        <w:t>jsp</w:t>
+      </w:r>
+      <w:proofErr w:type="spellEnd"/>
+      <w:r>
+        <w:t xml:space="preserve"> se debe traducir a un Servlet</w:t>
+      </w:r>
+    </w:p>
+    <w:p>
+      <w:r>
+        <w:t xml:space="preserve">De manera automática se crea un </w:t>
+      </w:r>
+      <w:proofErr w:type="spellStart"/>
+      <w:r>
+        <w:t>servlet</w:t>
+      </w:r>
+      <w:proofErr w:type="spellEnd"/>
+      <w:r>
+        <w:t>;</w:t>
+      </w:r>
+    </w:p>
+    <w:p>
+      <w:r>
+        <w:lastRenderedPageBreak/>
+        <w:t>Beneficios</w:t>
+      </w:r>
+    </w:p>
+    <w:p>
+      <w:r>
+        <w:t>Desventajas:</w:t>
+      </w:r>
+      <w:proofErr w:type="gramStart"/>
+      <w:r>
+        <w:t xml:space="preserve">  </w:t>
+      </w:r>
+      <w:r>
+        <w:t>;</w:t>
+      </w:r>
+      <w:proofErr w:type="gramEnd"/>
+      <w:r>
+        <w:t xml:space="preserve"> Los JSP</w:t>
+      </w:r>
+      <w:r>
+        <w:t xml:space="preserve"> no es remendado utilizar tanto código java o </w:t>
+      </w:r>
+      <w:proofErr w:type="spellStart"/>
+      <w:r>
+        <w:t>html</w:t>
+      </w:r>
+      <w:proofErr w:type="spellEnd"/>
+      <w:r>
+        <w:t xml:space="preserve"> </w:t>
+      </w:r>
+      <w:proofErr w:type="spellStart"/>
+      <w:r>
+        <w:t>por que</w:t>
+      </w:r>
+      <w:proofErr w:type="spellEnd"/>
+      <w:r>
+        <w:t xml:space="preserve"> son pocos </w:t>
+      </w:r>
+      <w:proofErr w:type="spellStart"/>
+      <w:r>
+        <w:t>manteniebles</w:t>
+      </w:r>
+      <w:proofErr w:type="spellEnd"/>
+      <w:r>
+        <w:t xml:space="preserve"> y con poco entendimiento para desarrolladores nuevo.</w:t>
+      </w:r>
+    </w:p>
+    <w:p>
+      <w:r>
+        <w:t>Funciones MVC</w:t>
+      </w:r>
+    </w:p>
+    <w:p>
+      <w:r>
+        <w:t xml:space="preserve">Hola Mundo </w:t>
+      </w:r>
+      <w:proofErr w:type="spellStart"/>
+      <w:r>
+        <w:t>Jsp</w:t>
+      </w:r>
+      <w:proofErr w:type="spellEnd"/>
+    </w:p>
+    <w:p>
+      <w:pPr>
+        <w:pStyle w:val="Prrafodelista"/>
+        <w:numPr>
+          <w:ilvl w:val="0"/>
+          <w:numId w:val="2"/>
+        </w:numPr>
+      </w:pPr>
+      <w:r>
+        <w:t xml:space="preserve">Procedo a eliminar el </w:t>
+      </w:r>
+      <w:proofErr w:type="spellStart"/>
+      <w:r>
+        <w:t>Index</w:t>
+      </w:r>
+      <w:proofErr w:type="spellEnd"/>
+      <w:r>
+        <w:t xml:space="preserve"> por que esa es la tarea del JSP</w:t>
+      </w:r>
+    </w:p>
+    <w:p>
+      <w:pPr>
+        <w:pStyle w:val="Prrafodelista"/>
+        <w:numPr>
+          <w:ilvl w:val="0"/>
+          <w:numId w:val="2"/>
+        </w:numPr>
+      </w:pPr>
+      <w:r>
+        <w:t xml:space="preserve">En </w:t>
+      </w:r>
+      <w:proofErr w:type="spellStart"/>
+      <w:r>
+        <w:t>WebPages</w:t>
+      </w:r>
+      <w:proofErr w:type="spellEnd"/>
+      <w:r>
+        <w:t xml:space="preserve"> creo el archivo JSP</w:t>
+      </w:r>
+    </w:p>
+    <w:p>
+      <w:pPr>
+        <w:pStyle w:val="Prrafodelista"/>
+        <w:numPr>
+          <w:ilvl w:val="0"/>
+          <w:numId w:val="2"/>
+        </w:numPr>
+      </w:pPr>
+      <w:r>
+        <w:t xml:space="preserve">Para hacer comentarios </w:t>
+      </w:r>
+      <w:r>
+        <w:t>&lt;%</w:t>
+      </w:r>
+      <w:proofErr w:type="gramStart"/>
+      <w:r>
+        <w:t xml:space="preserve">-- </w:t>
+      </w:r>
+      <w:r>
+        <w:t xml:space="preserve"> comentario</w:t>
+      </w:r>
+      <w:proofErr w:type="gramEnd"/>
+      <w:r>
+        <w:t xml:space="preserve"> </w:t>
+      </w:r>
+      <w:r>
+        <w:t>--%&gt;</w:t>
+      </w:r>
+    </w:p>
+    <w:p>
+      <w:r>
+        <w:t>Una directiva nos sirve para especificar el tipo de contenido que se desplegara en el navegador</w:t>
+      </w:r>
+    </w:p>
+    <w:p>
+      <w:pPr>
+        <w:pStyle w:val="Prrafodelista"/>
+        <w:numPr>
+          <w:ilvl w:val="0"/>
+          <w:numId w:val="2"/>
+        </w:numPr>
+      </w:pPr>
+      <w:r>
+        <w:t>Directiva &lt;%@ %&gt;</w:t>
+      </w:r>
+    </w:p>
+    <w:p>
+      <w:pPr>
+        <w:pStyle w:val="Prrafodelista"/>
+        <w:numPr>
+          <w:ilvl w:val="1"/>
+          <w:numId w:val="2"/>
+        </w:numPr>
+      </w:pPr>
+      <w:r>
+        <w:t xml:space="preserve">Abrir un </w:t>
+      </w:r>
+      <w:proofErr w:type="spellStart"/>
+      <w:r>
+        <w:rPr>
+          <w:highlight w:val="yellow"/>
+        </w:rPr>
+        <w:t>escriplet</w:t>
+      </w:r>
+      <w:r>
+        <w:rPr>
+          <w:highlight w:val="yellow"/>
+        </w:rPr>
+        <w:t>s</w:t>
+      </w:r>
+      <w:proofErr w:type="spellEnd"/>
+      <w:r>
+        <w:rPr>
+          <w:highlight w:val="yellow"/>
+        </w:rPr>
+        <w:t xml:space="preserve"> </w:t>
+      </w:r>
+      <w:r>
+        <w:t>&lt;%</w:t>
+      </w:r>
+    </w:p>
+    <w:p>
+      <w:pPr>
+        <w:pStyle w:val="Prrafodelista"/>
+        <w:numPr>
+          <w:ilvl w:val="1"/>
+          <w:numId w:val="2"/>
+        </w:numPr>
+      </w:pPr>
+      <w:r>
+        <w:t>Declarar variable</w:t>
+      </w:r>
+      <w:r>
+        <w:t xml:space="preserve"> &lt;%!</w:t>
+      </w:r>
+    </w:p>
+    <w:p>
+      <w:pPr>
+        <w:pStyle w:val="Prrafodelista"/>
+        <w:numPr>
+          <w:ilvl w:val="1"/>
+          <w:numId w:val="2"/>
+        </w:numPr>
+      </w:pPr>
+      <w:r>
+        <w:t xml:space="preserve">Declarar </w:t>
+      </w:r>
+      <w:r>
+        <w:t>comentario &lt;%--</w:t>
+      </w:r>
+    </w:p>
+    <w:p>
+      <w:pPr>
+        <w:pStyle w:val="Prrafodelista"/>
+        <w:numPr>
+          <w:ilvl w:val="1"/>
+          <w:numId w:val="2"/>
+        </w:numPr>
+      </w:pPr>
+      <w:proofErr w:type="spellStart"/>
+      <w:r>
+        <w:t>Expresion</w:t>
+      </w:r>
+      <w:proofErr w:type="spellEnd"/>
+      <w:r>
+        <w:t xml:space="preserve"> es como un (OUT.PRINT) &lt;%=</w:t>
+      </w:r>
+    </w:p>
+    <w:p>
+      <w:pPr>
+        <w:pStyle w:val="Prrafodelista"/>
+        <w:numPr>
+          <w:ilvl w:val="0"/>
+          <w:numId w:val="2"/>
+        </w:numPr>
+      </w:pPr>
+      <w:r>
+        <w:t xml:space="preserve">Los </w:t>
+      </w:r>
+      <w:proofErr w:type="spellStart"/>
+      <w:r>
+        <w:rPr>
+          <w:highlight w:val="yellow"/>
+        </w:rPr>
+        <w:t>scriplets</w:t>
+      </w:r>
+      <w:proofErr w:type="spellEnd"/>
+      <w:r>
+        <w:rPr>
+          <w:highlight w:val="yellow"/>
+        </w:rPr>
+        <w:t xml:space="preserve"> </w:t>
+      </w:r>
+      <w:r>
+        <w:t xml:space="preserve">permiten agregar </w:t>
+      </w:r>
+      <w:proofErr w:type="gramStart"/>
+      <w:r>
+        <w:t>código java directamente</w:t>
+      </w:r>
+      <w:proofErr w:type="gramEnd"/>
+      <w:r>
+        <w:t xml:space="preserve"> e utilizar variables </w:t>
+      </w:r>
+      <w:proofErr w:type="spellStart"/>
+      <w:r>
+        <w:t>estlecidas</w:t>
+      </w:r>
+      <w:proofErr w:type="spellEnd"/>
+    </w:p>
+    <w:p>
+      <w:pPr>
+        <w:pStyle w:val="Prrafodelista"/>
+        <w:numPr>
+          <w:ilvl w:val="0"/>
+          <w:numId w:val="2"/>
+        </w:numPr>
+      </w:pPr>
+      <w:r>
+        <w:t xml:space="preserve">Utilizando </w:t>
+      </w:r>
+      <w:proofErr w:type="spellStart"/>
+      <w:r>
+        <w:rPr>
+          <w:highlight w:val="yellow"/>
+        </w:rPr>
+        <w:t>Expression</w:t>
+      </w:r>
+      <w:proofErr w:type="spellEnd"/>
+      <w:r>
+        <w:rPr>
+          <w:highlight w:val="yellow"/>
+        </w:rPr>
+        <w:t xml:space="preserve"> </w:t>
+      </w:r>
+      <w:proofErr w:type="spellStart"/>
+      <w:proofErr w:type="gramStart"/>
+      <w:r>
+        <w:rPr>
+          <w:highlight w:val="yellow"/>
+        </w:rPr>
+        <w:t>Language</w:t>
+      </w:r>
+      <w:proofErr w:type="spellEnd"/>
+      <w:r>
+        <w:t xml:space="preserve"> </w:t>
+      </w:r>
+      <w:r>
+        <w:t xml:space="preserve"> EL</w:t>
+      </w:r>
+      <w:proofErr w:type="gramEnd"/>
+      <w:r>
+        <w:t xml:space="preserve">  ---------</w:t>
+      </w:r>
+      <w:r>
+        <w:sym w:font="Wingdings" w:char="F0E0"/>
+      </w:r>
+      <w:r>
+        <w:t xml:space="preserve"> ${“”}   </w:t>
+      </w:r>
+    </w:p>
+    <w:p>
+      <w:pPr>
+        <w:pStyle w:val="Prrafodelista"/>
+        <w:numPr>
+          <w:ilvl w:val="1"/>
+          <w:numId w:val="2"/>
+        </w:numPr>
+      </w:pPr>
+      <w:r>
+        <w:t xml:space="preserve">Dentro </w:t>
+      </w:r>
+      <w:proofErr w:type="spellStart"/>
+      <w:r>
+        <w:t>dede</w:t>
+      </w:r>
+      <w:proofErr w:type="spellEnd"/>
+      <w:r>
+        <w:t xml:space="preserve"> los corchetes se puede mandar una variable o imprimir algo</w:t>
+      </w:r>
+    </w:p>
+    <w:p>
+      <w:pPr>
+        <w:pStyle w:val="Prrafodelista"/>
+        <w:numPr>
+          <w:ilvl w:val="0"/>
+          <w:numId w:val="2"/>
+        </w:numPr>
+      </w:pPr>
+      <w:r>
+        <w:t>Puedo hacer un hola mundo con expresiones</w:t>
+      </w:r>
+    </w:p>
+    <w:p>
+      <w:pPr>
+        <w:pStyle w:val="Prrafodelista"/>
+        <w:numPr>
+          <w:ilvl w:val="0"/>
+          <w:numId w:val="2"/>
+        </w:numPr>
+      </w:pPr>
+      <w:r>
+        <w:t xml:space="preserve">Hola Mundo </w:t>
+      </w:r>
+      <w:proofErr w:type="spellStart"/>
+      <w:r>
+        <w:t>urtilizando</w:t>
+      </w:r>
+      <w:proofErr w:type="spellEnd"/>
+      <w:r>
+        <w:t xml:space="preserve"> la librería de </w:t>
+      </w:r>
+      <w:r>
+        <w:rPr>
+          <w:highlight w:val="yellow"/>
+        </w:rPr>
+        <w:t>JSTL</w:t>
+      </w:r>
+    </w:p>
+    <w:p>
+      <w:pPr>
+        <w:pStyle w:val="Prrafodelista"/>
+        <w:numPr>
+          <w:ilvl w:val="1"/>
+          <w:numId w:val="2"/>
+        </w:numPr>
+      </w:pPr>
+      <w:r>
+        <w:t xml:space="preserve">Agregando la librea almacenada en nuestras dependencias </w:t>
+      </w:r>
+    </w:p>
+    <w:p>
+      <w:pPr>
+        <w:pStyle w:val="Prrafodelista"/>
+        <w:numPr>
+          <w:ilvl w:val="1"/>
+          <w:numId w:val="2"/>
+        </w:numPr>
+      </w:pPr>
+      <w:r>
+        <w:rPr>
+          <w:noProof/>
+        </w:rPr>
+        <w:drawing>
+          <wp:inline distT="0" distB="0" distL="0" distR="0" wp14:anchorId="31BEAE7F" wp14:editId="532B941C">
+            <wp:extent cx="3813242" cy="583393"/>
+            <wp:effectExtent l="0" t="0" r="0" b="7620"/>
+            <wp:docPr id="31" name="Imagen 31"/>
+            <wp:cNvGraphicFramePr>
+              <a:graphicFrameLocks xmlns:a="http://schemas.openxmlformats.org/drawingml/2006/main" noChangeAspect="1"/>
+            </wp:cNvGraphicFramePr>
+            <a:graphic xmlns:a="http://schemas.openxmlformats.org/drawingml/2006/main">
+              <a:graphicData uri="http://schemas.openxmlformats.org/drawingml/2006/picture">
+                <pic:pic xmlns:pic="http://schemas.openxmlformats.org/drawingml/2006/picture">
+                  <pic:nvPicPr>
+                    <pic:cNvPr id="1" name=""/>
+                    <pic:cNvPicPr/>
+                  </pic:nvPicPr>
+                  <pic:blipFill>
+                    <a:blip r:embed="rId38"/>
+                    <a:stretch>
+                      <a:fillRect/>
+                    </a:stretch>
+                  </pic:blipFill>
+                  <pic:spPr>
+                    <a:xfrm>
+                      <a:off x="0" y="0"/>
+                      <a:ext cx="3837655" cy="587128"/>
+                    </a:xfrm>
+                    <a:prstGeom prst="rect">
+                      <a:avLst/>
+                    </a:prstGeom>
+                  </pic:spPr>
+                </pic:pic>
+              </a:graphicData>
+            </a:graphic>
+          </wp:inline>
+        </w:drawing>
+      </w:r>
+    </w:p>
+    <w:p>
+      <w:pPr>
+        <w:pStyle w:val="Prrafodelista"/>
+        <w:numPr>
+          <w:ilvl w:val="1"/>
+          <w:numId w:val="2"/>
+        </w:numPr>
+      </w:pPr>
+      <w:r>
+        <w:t xml:space="preserve">            &lt;</w:t>
+      </w:r>
+      <w:proofErr w:type="spellStart"/>
+      <w:r>
+        <w:t>li</w:t>
+      </w:r>
+      <w:proofErr w:type="spellEnd"/>
+      <w:r>
+        <w:t>&gt; &lt;</w:t>
+      </w:r>
+      <w:proofErr w:type="spellStart"/>
+      <w:r>
+        <w:t>c:out</w:t>
+      </w:r>
+      <w:proofErr w:type="spellEnd"/>
+      <w:r>
+        <w:t xml:space="preserve"> </w:t>
+      </w:r>
+      <w:proofErr w:type="spellStart"/>
+      <w:r>
+        <w:t>value</w:t>
+      </w:r>
+      <w:proofErr w:type="spellEnd"/>
+      <w:r>
+        <w:t>="Hola Mundo con JSP"/&gt; &lt;/</w:t>
+      </w:r>
+      <w:proofErr w:type="spellStart"/>
+      <w:r>
+        <w:t>li</w:t>
+      </w:r>
+      <w:proofErr w:type="spellEnd"/>
+      <w:r>
+        <w:t>&gt;</w:t>
+      </w:r>
+    </w:p>
+    <w:p>
+      <w:r>
+        <w:rPr>
+          <w:noProof/>
+        </w:rPr>
+        <w:drawing>
+          <wp:inline distT="0" distB="0" distL="0" distR="0" wp14:anchorId="468980F6" wp14:editId="24253290">
+            <wp:extent cx="3295650" cy="1695450"/>
+            <wp:effectExtent l="0" t="0" r="0" b="0"/>
+            <wp:docPr id="35" name="Imagen 35"/>
+            <wp:cNvGraphicFramePr>
+              <a:graphicFrameLocks xmlns:a="http://schemas.openxmlformats.org/drawingml/2006/main" noChangeAspect="1"/>
+            </wp:cNvGraphicFramePr>
+            <a:graphic xmlns:a="http://schemas.openxmlformats.org/drawingml/2006/main">
+              <a:graphicData uri="http://schemas.openxmlformats.org/drawingml/2006/picture">
+                <pic:pic xmlns:pic="http://schemas.openxmlformats.org/drawingml/2006/picture">
+                  <pic:nvPicPr>
+                    <pic:cNvPr id="1" name=""/>
+                    <pic:cNvPicPr/>
+                  </pic:nvPicPr>
+                  <pic:blipFill>
+                    <a:blip r:embed="rId39"/>
+                    <a:stretch>
+                      <a:fillRect/>
+                    </a:stretch>
+                  </pic:blipFill>
+                  <pic:spPr>
+                    <a:xfrm>
+                      <a:off x="0" y="0"/>
+                      <a:ext cx="3295650" cy="1695450"/>
+                    </a:xfrm>
+                    <a:prstGeom prst="rect">
+                      <a:avLst/>
+                    </a:prstGeom>
+                  </pic:spPr>
+                </pic:pic>
+              </a:graphicData>
+            </a:graphic>
+          </wp:inline>
+        </w:drawing>
+      </w:r>
+    </w:p>
+    <w:p>
+      <w:r>
+        <w:t xml:space="preserve">Cabe recordar que el JSP crea un </w:t>
+      </w:r>
+      <w:proofErr w:type="spellStart"/>
+      <w:r>
+        <w:t>servlet</w:t>
+      </w:r>
+      <w:proofErr w:type="spellEnd"/>
+      <w:r>
+        <w:t xml:space="preserve"> interno y se puede ver en las opciones del JSP </w:t>
+      </w:r>
+      <w:r>
+        <w:rPr>
+          <w:highlight w:val="yellow"/>
+        </w:rPr>
+        <w:t>VIEW SERVLET</w:t>
+      </w:r>
+    </w:p>
     <w:sectPr>
       <w:pgSz w:w="12240" w:h="15840"/>
       <w:pgMar w:top="1440" w:right="1440" w:bottom="1440" w:left="1440" w:header="708" w:footer="708" w:gutter="0"/>
@@ -2454,8 +3388,124 @@
       </w:rPr>
     </w:lvl>
   </w:abstractNum>
+  <w:abstractNum w:abstractNumId="1" w15:restartNumberingAfterBreak="0">
+    <w:nsid w:val="158542D2"/>
+    <w:multiLevelType w:val="hybridMultilevel"/>
+    <w:tmpl w:val="44A8557E"/>
+    <w:lvl w:ilvl="0" w:tplc="240A0001">
+      <w:start w:val="1"/>
+      <w:numFmt w:val="bullet"/>
+      <w:lvlText w:val=""/>
+      <w:lvlJc w:val="left"/>
+      <w:pPr>
+        <w:ind w:left="1068" w:hanging="360"/>
+      </w:pPr>
+      <w:rPr>
+        <w:rFonts w:ascii="Symbol" w:hAnsi="Symbol" w:hint="default"/>
+      </w:rPr>
+    </w:lvl>
+    <w:lvl w:ilvl="1" w:tplc="240A0003">
+      <w:start w:val="1"/>
+      <w:numFmt w:val="bullet"/>
+      <w:lvlText w:val="o"/>
+      <w:lvlJc w:val="left"/>
+      <w:pPr>
+        <w:ind w:left="1788" w:hanging="360"/>
+      </w:pPr>
+      <w:rPr>
+        <w:rFonts w:ascii="Courier New" w:hAnsi="Courier New" w:cs="Courier New" w:hint="default"/>
+      </w:rPr>
+    </w:lvl>
+    <w:lvl w:ilvl="2" w:tplc="240A0005" w:tentative="1">
+      <w:start w:val="1"/>
+      <w:numFmt w:val="bullet"/>
+      <w:lvlText w:val=""/>
+      <w:lvlJc w:val="left"/>
+      <w:pPr>
+        <w:ind w:left="2508" w:hanging="360"/>
+      </w:pPr>
+      <w:rPr>
+        <w:rFonts w:ascii="Wingdings" w:hAnsi="Wingdings" w:hint="default"/>
+      </w:rPr>
+    </w:lvl>
+    <w:lvl w:ilvl="3" w:tplc="240A0001" w:tentative="1">
+      <w:start w:val="1"/>
+      <w:numFmt w:val="bullet"/>
+      <w:lvlText w:val=""/>
+      <w:lvlJc w:val="left"/>
+      <w:pPr>
+        <w:ind w:left="3228" w:hanging="360"/>
+      </w:pPr>
+      <w:rPr>
+        <w:rFonts w:ascii="Symbol" w:hAnsi="Symbol" w:hint="default"/>
+      </w:rPr>
+    </w:lvl>
+    <w:lvl w:ilvl="4" w:tplc="240A0003" w:tentative="1">
+      <w:start w:val="1"/>
+      <w:numFmt w:val="bullet"/>
+      <w:lvlText w:val="o"/>
+      <w:lvlJc w:val="left"/>
+      <w:pPr>
+        <w:ind w:left="3948" w:hanging="360"/>
+      </w:pPr>
+      <w:rPr>
+        <w:rFonts w:ascii="Courier New" w:hAnsi="Courier New" w:cs="Courier New" w:hint="default"/>
+      </w:rPr>
+    </w:lvl>
+    <w:lvl w:ilvl="5" w:tplc="240A0005" w:tentative="1">
+      <w:start w:val="1"/>
+      <w:numFmt w:val="bullet"/>
+      <w:lvlText w:val=""/>
+      <w:lvlJc w:val="left"/>
+      <w:pPr>
+        <w:ind w:left="4668" w:hanging="360"/>
+      </w:pPr>
+      <w:rPr>
+        <w:rFonts w:ascii="Wingdings" w:hAnsi="Wingdings" w:hint="default"/>
+      </w:rPr>
+    </w:lvl>
+    <w:lvl w:ilvl="6" w:tplc="240A0001" w:tentative="1">
+      <w:start w:val="1"/>
+      <w:numFmt w:val="bullet"/>
+      <w:lvlText w:val=""/>
+      <w:lvlJc w:val="left"/>
+      <w:pPr>
+        <w:ind w:left="5388" w:hanging="360"/>
+      </w:pPr>
+      <w:rPr>
+        <w:rFonts w:ascii="Symbol" w:hAnsi="Symbol" w:hint="default"/>
+      </w:rPr>
+    </w:lvl>
+    <w:lvl w:ilvl="7" w:tplc="240A0003" w:tentative="1">
+      <w:start w:val="1"/>
+      <w:numFmt w:val="bullet"/>
+      <w:lvlText w:val="o"/>
+      <w:lvlJc w:val="left"/>
+      <w:pPr>
+        <w:ind w:left="6108" w:hanging="360"/>
+      </w:pPr>
+      <w:rPr>
+        <w:rFonts w:ascii="Courier New" w:hAnsi="Courier New" w:cs="Courier New" w:hint="default"/>
+      </w:rPr>
+    </w:lvl>
+    <w:lvl w:ilvl="8" w:tplc="240A0005" w:tentative="1">
+      <w:start w:val="1"/>
+      <w:numFmt w:val="bullet"/>
+      <w:lvlText w:val=""/>
+      <w:lvlJc w:val="left"/>
+      <w:pPr>
+        <w:ind w:left="6828" w:hanging="360"/>
+      </w:pPr>
+      <w:rPr>
+        <w:rFonts w:ascii="Wingdings" w:hAnsi="Wingdings" w:hint="default"/>
+      </w:rPr>
+    </w:lvl>
+  </w:abstractNum>
   <w:num w:numId="1">
     <w:abstractNumId w:val="0"/>
+  </w:num>
+  <w:num w:numId="2">
+    <w:abstractNumId w:val="1"/>
   </w:num>
 </w:numbering>
 </file>
@@ -2880,6 +3930,28 @@
       <w:szCs w:val="32"/>
     </w:rPr>
   </w:style>
+  <w:style w:type="paragraph" w:styleId="Ttulo2">
+    <w:name w:val="heading 2"/>
+    <w:basedOn w:val="Normal"/>
+    <w:next w:val="Normal"/>
+    <w:link w:val="Ttulo2Car"/>
+    <w:uiPriority w:val="9"/>
+    <w:unhideWhenUsed/>
+    <w:qFormat/>
+    <w:rsid w:val="00FC60C6"/>
+    <w:pPr>
+      <w:keepNext/>
+      <w:keepLines/>
+      <w:spacing w:before="40" w:after="0"/>
+      <w:outlineLvl w:val="1"/>
+    </w:pPr>
+    <w:rPr>
+      <w:rFonts w:asciiTheme="majorHAnsi" w:eastAsiaTheme="majorEastAsia" w:hAnsiTheme="majorHAnsi" w:cstheme="majorBidi"/>
+      <w:color w:val="2F5496" w:themeColor="accent1" w:themeShade="BF"/>
+      <w:sz w:val="26"/>
+      <w:szCs w:val="26"/>
+    </w:rPr>
+  </w:style>
   <w:style w:type="character" w:default="1" w:styleId="Fuentedeprrafopredeter">
     <w:name w:val="Default Paragraph Font"/>
     <w:uiPriority w:val="1"/>
@@ -2938,6 +4010,84 @@
       <w:color w:val="2F5496" w:themeColor="accent1" w:themeShade="BF"/>
       <w:sz w:val="32"/>
       <w:szCs w:val="32"/>
+    </w:rPr>
+  </w:style>
+  <w:style w:type="paragraph" w:styleId="Subttulo">
+    <w:name w:val="Subtitle"/>
+    <w:basedOn w:val="Normal"/>
+    <w:next w:val="Normal"/>
+    <w:link w:val="SubttuloCar"/>
+    <w:uiPriority w:val="11"/>
+    <w:qFormat/>
+    <w:rsid w:val="00FC60C6"/>
+    <w:pPr>
+      <w:numPr>
+        <w:ilvl w:val="1"/>
+      </w:numPr>
+    </w:pPr>
+    <w:rPr>
+      <w:rFonts w:eastAsiaTheme="minorEastAsia"/>
+      <w:color w:val="5A5A5A" w:themeColor="text1" w:themeTint="A5"/>
+      <w:spacing w:val="15"/>
+    </w:rPr>
+  </w:style>
+  <w:style w:type="character" w:customStyle="1" w:styleId="SubttuloCar">
+    <w:name w:val="Subtítulo Car"/>
+    <w:basedOn w:val="Fuentedeprrafopredeter"/>
+    <w:link w:val="Subttulo"/>
+    <w:uiPriority w:val="11"/>
+    <w:rsid w:val="00FC60C6"/>
+    <w:rPr>
+      <w:rFonts w:eastAsiaTheme="minorEastAsia"/>
+      <w:color w:val="5A5A5A" w:themeColor="text1" w:themeTint="A5"/>
+      <w:spacing w:val="15"/>
+    </w:rPr>
+  </w:style>
+  <w:style w:type="paragraph" w:styleId="Ttulo">
+    <w:name w:val="Title"/>
+    <w:basedOn w:val="Normal"/>
+    <w:next w:val="Normal"/>
+    <w:link w:val="TtuloCar"/>
+    <w:uiPriority w:val="10"/>
+    <w:qFormat/>
+    <w:rsid w:val="00FC60C6"/>
+    <w:pPr>
+      <w:spacing w:after="0" w:line="240" w:lineRule="auto"/>
+      <w:contextualSpacing/>
+    </w:pPr>
+    <w:rPr>
+      <w:rFonts w:asciiTheme="majorHAnsi" w:eastAsiaTheme="majorEastAsia" w:hAnsiTheme="majorHAnsi" w:cstheme="majorBidi"/>
+      <w:spacing w:val="-10"/>
+      <w:kern w:val="28"/>
+      <w:sz w:val="56"/>
+      <w:szCs w:val="56"/>
+    </w:rPr>
+  </w:style>
+  <w:style w:type="character" w:customStyle="1" w:styleId="TtuloCar">
+    <w:name w:val="Título Car"/>
+    <w:basedOn w:val="Fuentedeprrafopredeter"/>
+    <w:link w:val="Ttulo"/>
+    <w:uiPriority w:val="10"/>
+    <w:rsid w:val="00FC60C6"/>
+    <w:rPr>
+      <w:rFonts w:asciiTheme="majorHAnsi" w:eastAsiaTheme="majorEastAsia" w:hAnsiTheme="majorHAnsi" w:cstheme="majorBidi"/>
+      <w:spacing w:val="-10"/>
+      <w:kern w:val="28"/>
+      <w:sz w:val="56"/>
+      <w:szCs w:val="56"/>
+    </w:rPr>
+  </w:style>
+  <w:style w:type="character" w:customStyle="1" w:styleId="Ttulo2Car">
+    <w:name w:val="Título 2 Car"/>
+    <w:basedOn w:val="Fuentedeprrafopredeter"/>
+    <w:link w:val="Ttulo2"/>
+    <w:uiPriority w:val="9"/>
+    <w:rsid w:val="00FC60C6"/>
+    <w:rPr>
+      <w:rFonts w:asciiTheme="majorHAnsi" w:eastAsiaTheme="majorEastAsia" w:hAnsiTheme="majorHAnsi" w:cstheme="majorBidi"/>
+      <w:color w:val="2F5496" w:themeColor="accent1" w:themeShade="BF"/>
+      <w:sz w:val="26"/>
+      <w:szCs w:val="26"/>
     </w:rPr>
   </w:style>
 </w:styles>

</xml_diff>

<commit_message>
Introuccion Uso de expresiones  en JSP
</commit_message>
<xml_diff>
--- a/Documentación general de SEVELTS Y JSP.docx
+++ b/Documentación general de SEVELTS Y JSP.docx
@@ -45,43 +45,7 @@
           <w:bCs/>
           <w:lang w:val="es-MX"/>
         </w:rPr>
-        <w:t xml:space="preserve">En la capa de negocio van las tecnologías como los </w:t>
-      </w:r>
-      <w:proofErr w:type="spellStart"/>
-      <w:r>
-        <w:rPr>
-          <w:b/>
-          <w:bCs/>
-          <w:lang w:val="es-MX"/>
-        </w:rPr>
-        <w:t>ejb</w:t>
-      </w:r>
-      <w:proofErr w:type="spellEnd"/>
-      <w:r>
-        <w:rPr>
-          <w:b/>
-          <w:bCs/>
-          <w:lang w:val="es-MX"/>
-        </w:rPr>
-        <w:t xml:space="preserve"> ENTERPRISE JAVA BEANS y </w:t>
-      </w:r>
-      <w:proofErr w:type="spellStart"/>
-      <w:r>
-        <w:rPr>
-          <w:b/>
-          <w:bCs/>
-          <w:lang w:val="es-MX"/>
-        </w:rPr>
-        <w:t>frmaeworks</w:t>
-      </w:r>
-      <w:proofErr w:type="spellEnd"/>
-      <w:r>
-        <w:rPr>
-          <w:b/>
-          <w:bCs/>
-          <w:lang w:val="es-MX"/>
-        </w:rPr>
-        <w:t xml:space="preserve"> como los JAVABEANS – SPRINGBOOT; Seguridad y transaccionalidad</w:t>
+        <w:t>En la capa de negocio van las tecnologías como los ejb ENTERPRISE JAVA BEANS y frmaeworks como los JAVABEANS – SPRINGBOOT; Seguridad y transaccionalidad</w:t>
       </w:r>
     </w:p>
     <w:p>
@@ -521,7 +485,6 @@
         </w:rPr>
         <w:t xml:space="preserve">50. </w:t>
       </w:r>
-      <w:proofErr w:type="spellStart"/>
       <w:r>
         <w:rPr>
           <w:rFonts w:ascii="Roboto" w:hAnsi="Roboto"/>
@@ -529,17 +492,7 @@
           <w:shd w:val="clear" w:color="auto" w:fill="1C1D1F"/>
           <w:lang w:val="en-US"/>
         </w:rPr>
-        <w:t>Introducción</w:t>
-      </w:r>
-      <w:proofErr w:type="spellEnd"/>
-      <w:r>
-        <w:rPr>
-          <w:rFonts w:ascii="Roboto" w:hAnsi="Roboto"/>
-          <w:color w:val="FFFFFF"/>
-          <w:shd w:val="clear" w:color="auto" w:fill="1C1D1F"/>
-          <w:lang w:val="en-US"/>
-        </w:rPr>
-        <w:t xml:space="preserve"> a WWW (World Wide Web)</w:t>
+        <w:t>Introducción a WWW (World Wide Web)</w:t>
       </w:r>
     </w:p>
     <w:p>
@@ -657,75 +610,25 @@
     </w:p>
     <w:p>
       <w:r>
-        <w:t xml:space="preserve">Instalando </w:t>
-      </w:r>
-      <w:proofErr w:type="spellStart"/>
-      <w:r>
-        <w:t>glasfhis</w:t>
-      </w:r>
-      <w:proofErr w:type="spellEnd"/>
-      <w:r>
-        <w:t xml:space="preserve"> y </w:t>
-      </w:r>
-      <w:proofErr w:type="spellStart"/>
-      <w:r>
-        <w:t>jdk</w:t>
-      </w:r>
-      <w:proofErr w:type="spellEnd"/>
-      <w:r>
-        <w:t xml:space="preserve"> 1.8</w:t>
-      </w:r>
-    </w:p>
-    <w:p>
-      <w:r>
-        <w:t xml:space="preserve">OJO </w:t>
-      </w:r>
-      <w:proofErr w:type="spellStart"/>
-      <w:r>
-        <w:t>jdk</w:t>
-      </w:r>
-      <w:proofErr w:type="spellEnd"/>
-      <w:r>
-        <w:t xml:space="preserve"> no es lo m</w:t>
-      </w:r>
-      <w:r>
-        <w:t xml:space="preserve">ismo que java </w:t>
-      </w:r>
-      <w:proofErr w:type="gramStart"/>
-      <w:r>
-        <w:t>EE(</w:t>
-      </w:r>
-      <w:proofErr w:type="gramEnd"/>
-      <w:r>
-        <w:t>es la versión de java empresarial)</w:t>
-      </w:r>
-    </w:p>
-    <w:p>
-      <w:r>
-        <w:t xml:space="preserve">También debo instalar el </w:t>
-      </w:r>
-      <w:proofErr w:type="spellStart"/>
-      <w:r>
-        <w:t>jdk</w:t>
-      </w:r>
-      <w:proofErr w:type="spellEnd"/>
-      <w:r>
-        <w:t xml:space="preserve"> versión 8</w:t>
-      </w:r>
-    </w:p>
-    <w:p>
-      <w:proofErr w:type="gramStart"/>
-      <w:r>
-        <w:t>www(</w:t>
-      </w:r>
-      <w:proofErr w:type="spellStart"/>
-      <w:proofErr w:type="gramEnd"/>
-      <w:r>
-        <w:t>World</w:t>
-      </w:r>
-      <w:proofErr w:type="spellEnd"/>
-      <w:r>
-        <w:t xml:space="preserve"> Wide Web)</w:t>
+        <w:t>Instalando glasfhis y jdk 1.8</w:t>
+      </w:r>
+    </w:p>
+    <w:p>
+      <w:r>
+        <w:t>OJO jdk no es lo m</w:t>
+      </w:r>
+      <w:r>
+        <w:t>ismo que java EE(es la versión de java empresarial)</w:t>
+      </w:r>
+    </w:p>
+    <w:p>
+      <w:r>
+        <w:t>También debo instalar el jdk versión 8</w:t>
+      </w:r>
+    </w:p>
+    <w:p>
+      <w:r>
+        <w:t>www(World Wide Web)</w:t>
       </w:r>
       <w:r>
         <w:rPr>
@@ -790,13 +693,8 @@
         </w:numPr>
       </w:pPr>
       <w:r>
-        <w:t xml:space="preserve">Se realiza el hola mundo Web solo modificando el </w:t>
-      </w:r>
-      <w:proofErr w:type="spellStart"/>
-      <w:r>
-        <w:t>infex</w:t>
-      </w:r>
-      <w:proofErr w:type="spellEnd"/>
+        <w:t>Se realiza el hola mundo Web solo modificando el infex</w:t>
+      </w:r>
     </w:p>
     <w:p>
       <w:pPr>
@@ -819,13 +717,8 @@
         </w:numPr>
       </w:pPr>
       <w:r>
-        <w:t xml:space="preserve">Extender la clase de </w:t>
-      </w:r>
-      <w:proofErr w:type="spellStart"/>
-      <w:r>
-        <w:t>HttpServlet</w:t>
-      </w:r>
-      <w:proofErr w:type="spellEnd"/>
+        <w:t>Extender la clase de HttpServlet</w:t>
+      </w:r>
     </w:p>
     <w:p>
       <w:pPr>
@@ -884,39 +777,7 @@
         </w:numPr>
       </w:pPr>
       <w:r>
-        <w:t xml:space="preserve">Le digo que </w:t>
-      </w:r>
-      <w:proofErr w:type="spellStart"/>
-      <w:r>
-        <w:t>recibire</w:t>
-      </w:r>
-      <w:proofErr w:type="spellEnd"/>
-      <w:r>
-        <w:t xml:space="preserve"> en </w:t>
-      </w:r>
-      <w:proofErr w:type="spellStart"/>
-      <w:r>
-        <w:t>html</w:t>
-      </w:r>
-      <w:proofErr w:type="spellEnd"/>
-      <w:r>
-        <w:t xml:space="preserve"> y en </w:t>
-      </w:r>
-      <w:proofErr w:type="spellStart"/>
-      <w:r>
-        <w:t>caractert</w:t>
-      </w:r>
-      <w:proofErr w:type="spellEnd"/>
-      <w:r>
-        <w:t xml:space="preserve"> </w:t>
-      </w:r>
-      <w:proofErr w:type="spellStart"/>
-      <w:r>
-        <w:t>utf</w:t>
-      </w:r>
-      <w:proofErr w:type="spellEnd"/>
-      <w:r>
-        <w:t xml:space="preserve"> 8</w:t>
+        <w:t>Le digo que recibire en html y en caractert utf 8</w:t>
       </w:r>
     </w:p>
     <w:p>
@@ -928,21 +789,8 @@
         </w:numPr>
       </w:pPr>
       <w:r>
-        <w:t xml:space="preserve">Se define la variable de tipo </w:t>
-      </w:r>
-      <w:proofErr w:type="spellStart"/>
-      <w:r>
-        <w:t>print</w:t>
-      </w:r>
-      <w:proofErr w:type="spellEnd"/>
-      <w:r>
-        <w:t xml:space="preserve"> </w:t>
-      </w:r>
-      <w:proofErr w:type="spellStart"/>
-      <w:r>
-        <w:t>writer</w:t>
-      </w:r>
-      <w:proofErr w:type="spellEnd"/>
+        <w:t>Se define la variable de tipo print writer</w:t>
+      </w:r>
     </w:p>
     <w:p>
       <w:r>
@@ -989,13 +837,8 @@
     </w:p>
     <w:p/>
     <w:p>
-      <w:proofErr w:type="spellStart"/>
-      <w:r>
-        <w:t>War</w:t>
-      </w:r>
-      <w:proofErr w:type="spellEnd"/>
-      <w:r>
-        <w:t xml:space="preserve"> -&gt; </w:t>
+      <w:r>
+        <w:t xml:space="preserve">War -&gt; </w:t>
       </w:r>
       <w:r>
         <w:t>significa</w:t>
@@ -1018,18 +861,8 @@
           <w:color w:val="FFFFFF"/>
           <w:shd w:val="clear" w:color="auto" w:fill="1C1D1F"/>
         </w:rPr>
-        <w:t xml:space="preserve">51: Concepto de los </w:t>
-      </w:r>
-      <w:proofErr w:type="spellStart"/>
-      <w:r>
-        <w:rPr>
-          <w:rFonts w:ascii="Roboto" w:hAnsi="Roboto"/>
-          <w:color w:val="FFFFFF"/>
-          <w:shd w:val="clear" w:color="auto" w:fill="1C1D1F"/>
-        </w:rPr>
-        <w:t>Servlets</w:t>
-      </w:r>
-      <w:proofErr w:type="spellEnd"/>
+        <w:t>51: Concepto de los Servlets</w:t>
+      </w:r>
     </w:p>
     <w:p>
       <w:pPr>
@@ -1154,34 +987,10 @@
     </w:p>
     <w:p>
       <w:r>
-        <w:t xml:space="preserve">El </w:t>
-      </w:r>
-      <w:proofErr w:type="spellStart"/>
-      <w:r>
-        <w:t>servlet</w:t>
-      </w:r>
-      <w:proofErr w:type="spellEnd"/>
-      <w:r>
-        <w:t xml:space="preserve"> </w:t>
-      </w:r>
-      <w:proofErr w:type="spellStart"/>
-      <w:r>
-        <w:t>esta</w:t>
-      </w:r>
-      <w:proofErr w:type="spellEnd"/>
-      <w:r>
-        <w:t xml:space="preserve"> en la capa WEB Recupera las peticiones del cliente </w:t>
-      </w:r>
-      <w:r>
-        <w:t xml:space="preserve">web ósea los parámetros de </w:t>
-      </w:r>
-      <w:proofErr w:type="gramStart"/>
-      <w:r>
-        <w:t>una peticiones</w:t>
-      </w:r>
-      <w:proofErr w:type="gramEnd"/>
-      <w:r>
-        <w:t xml:space="preserve"> y así mismo poder generar un respuestas</w:t>
+        <w:t xml:space="preserve">El servlet esta en la capa WEB Recupera las peticiones del cliente </w:t>
+      </w:r>
+      <w:r>
+        <w:t>web ósea los parámetros de una peticiones y así mismo poder generar un respuestas</w:t>
       </w:r>
     </w:p>
     <w:p/>
@@ -1363,23 +1172,7 @@
         <w:t>Se utiliza para controlar el flujo de una app web</w:t>
       </w:r>
       <w:r>
-        <w:t xml:space="preserve"> para el patrón de diseño modelo vista controlador; EN este </w:t>
-      </w:r>
-      <w:proofErr w:type="spellStart"/>
-      <w:r>
-        <w:t>patron</w:t>
-      </w:r>
-      <w:proofErr w:type="spellEnd"/>
-      <w:r>
-        <w:t xml:space="preserve"> el </w:t>
-      </w:r>
-      <w:proofErr w:type="spellStart"/>
-      <w:r>
-        <w:t>servlet</w:t>
-      </w:r>
-      <w:proofErr w:type="spellEnd"/>
-      <w:r>
-        <w:t xml:space="preserve"> juega como CONTROLADOR; El JavaBean es el modelo y le responderá al cliente</w:t>
+        <w:t xml:space="preserve"> para el patrón de diseño modelo vista controlador; EN este patron el servlet juega como CONTROLADOR; El JavaBean es el modelo y le responderá al cliente</w:t>
       </w:r>
     </w:p>
     <w:p>
@@ -1387,22 +1180,12 @@
         <w:t>Métodos</w:t>
       </w:r>
       <w:r>
-        <w:t xml:space="preserve"> Http y procesamiento con </w:t>
-      </w:r>
-      <w:proofErr w:type="spellStart"/>
-      <w:r>
-        <w:t>Servlets</w:t>
-      </w:r>
-      <w:proofErr w:type="spellEnd"/>
-    </w:p>
-    <w:p>
-      <w:proofErr w:type="spellStart"/>
-      <w:r>
-        <w:t>Cliclo</w:t>
-      </w:r>
-      <w:proofErr w:type="spellEnd"/>
-      <w:r>
-        <w:t xml:space="preserve"> de Vida de un Servlet</w:t>
+        <w:t xml:space="preserve"> Http y procesamiento con Servlets</w:t>
+      </w:r>
+    </w:p>
+    <w:p>
+      <w:r>
+        <w:t>Cliclo de Vida de un Servlet</w:t>
       </w:r>
       <w:r>
         <w:rPr>
@@ -1461,15 +1244,7 @@
     <w:p/>
     <w:p>
       <w:r>
-        <w:t xml:space="preserve">Ojo siempre el </w:t>
-      </w:r>
-      <w:proofErr w:type="spellStart"/>
-      <w:r>
-        <w:t>action</w:t>
-      </w:r>
-      <w:proofErr w:type="spellEnd"/>
-      <w:r>
-        <w:t xml:space="preserve"> de HTML debe ser el </w:t>
+        <w:t xml:space="preserve">Ojo siempre el action de HTML debe ser el </w:t>
       </w:r>
       <w:r>
         <w:t>mismo</w:t>
@@ -1520,13 +1295,8 @@
     </w:p>
     <w:p>
       <w:r>
-        <w:t xml:space="preserve">Lugo procedo a crear el </w:t>
-      </w:r>
-      <w:proofErr w:type="spellStart"/>
-      <w:r>
-        <w:t>servlet</w:t>
-      </w:r>
-      <w:proofErr w:type="spellEnd"/>
+        <w:t>Lugo procedo a crear el servlet</w:t>
+      </w:r>
     </w:p>
     <w:p>
       <w:r>
@@ -1535,18 +1305,8 @@
           <w:color w:val="FFFFFF"/>
           <w:shd w:val="clear" w:color="auto" w:fill="1C1D1F"/>
         </w:rPr>
-        <w:t xml:space="preserve">52. Manejo de Formularios HTML con </w:t>
-      </w:r>
-      <w:proofErr w:type="spellStart"/>
-      <w:r>
-        <w:rPr>
-          <w:rFonts w:ascii="Roboto" w:hAnsi="Roboto"/>
-          <w:color w:val="FFFFFF"/>
-          <w:shd w:val="clear" w:color="auto" w:fill="1C1D1F"/>
-        </w:rPr>
-        <w:t>Servlets</w:t>
-      </w:r>
-      <w:proofErr w:type="spellEnd"/>
+        <w:t>52. Manejo de Formularios HTML con Servlets</w:t>
+      </w:r>
     </w:p>
     <w:p>
       <w:r>
@@ -1662,15 +1422,7 @@
     <w:p>
       <w:r>
         <w:lastRenderedPageBreak/>
-        <w:t xml:space="preserve">Ojo cuando realice el </w:t>
-      </w:r>
-      <w:proofErr w:type="spellStart"/>
-      <w:r>
-        <w:t>servelet</w:t>
-      </w:r>
-      <w:proofErr w:type="spellEnd"/>
-      <w:r>
-        <w:t>, identifico que yo recupero todos los datos del lado del servidor y la puedo guardar en alguna base de datos o manipularla en el servidor</w:t>
+        <w:t>Ojo cuando realice el servelet, identifico que yo recupero todos los datos del lado del servidor y la puedo guardar en alguna base de datos o manipularla en el servidor</w:t>
       </w:r>
     </w:p>
     <w:p>
@@ -1682,25 +1434,7 @@
         </w:numPr>
       </w:pPr>
       <w:r>
-        <w:t xml:space="preserve">Ojo un dato importante es complicado realizar código </w:t>
-      </w:r>
-      <w:proofErr w:type="spellStart"/>
-      <w:r>
-        <w:t>html</w:t>
-      </w:r>
-      <w:proofErr w:type="spellEnd"/>
-      <w:r>
-        <w:t xml:space="preserve"> en un </w:t>
-      </w:r>
-      <w:proofErr w:type="spellStart"/>
-      <w:proofErr w:type="gramStart"/>
-      <w:r>
-        <w:t>servelet</w:t>
-      </w:r>
-      <w:proofErr w:type="spellEnd"/>
-      <w:proofErr w:type="gramEnd"/>
-      <w:r>
-        <w:t xml:space="preserve"> pero igualmente se puede realizar.</w:t>
+        <w:t>Ojo un dato importante es complicado realizar código html en un servelet pero igualmente se puede realizar.</w:t>
       </w:r>
     </w:p>
     <w:p>
@@ -1713,11 +1447,9 @@
       <w:r>
         <w:sym w:font="Wingdings" w:char="F0E0"/>
       </w:r>
-      <w:proofErr w:type="spellStart"/>
       <w:r>
         <w:t>FormulariosHtml</w:t>
       </w:r>
-      <w:proofErr w:type="spellEnd"/>
     </w:p>
     <w:p>
       <w:pPr>
@@ -1752,39 +1484,19 @@
       </w:r>
     </w:p>
     <w:p>
-      <w:proofErr w:type="gramStart"/>
-      <w:r>
-        <w:t>Los link</w:t>
-      </w:r>
-      <w:proofErr w:type="gramEnd"/>
-      <w:r>
-        <w:t xml:space="preserve"> hacen un petición al servidor de tipo </w:t>
-      </w:r>
-      <w:proofErr w:type="spellStart"/>
-      <w:r>
-        <w:t>get</w:t>
-      </w:r>
-      <w:proofErr w:type="spellEnd"/>
-    </w:p>
-    <w:p>
-      <w:r>
-        <w:t xml:space="preserve">Se usa el método que valida la </w:t>
-      </w:r>
-      <w:proofErr w:type="spellStart"/>
-      <w:r>
-        <w:t>uri</w:t>
-      </w:r>
-      <w:proofErr w:type="spellEnd"/>
-    </w:p>
-    <w:p>
-      <w:r>
-        <w:t xml:space="preserve">Igualmente se imprimen todos los métodos posibles del </w:t>
-      </w:r>
-      <w:proofErr w:type="spellStart"/>
-      <w:r>
-        <w:t>servlet</w:t>
-      </w:r>
-      <w:proofErr w:type="spellEnd"/>
+      <w:r>
+        <w:t>Los link hacen un petición al servidor de tipo get</w:t>
+      </w:r>
+    </w:p>
+    <w:p>
+      <w:r>
+        <w:t>Se usa el método que valida la uri</w:t>
+      </w:r>
+    </w:p>
+    <w:p>
+      <w:r>
+        <w:t>Igualmente se imprimen todos los métodos posibles del servlet</w:t>
+      </w:r>
     </w:p>
     <w:p>
       <w:r>
@@ -1842,18 +1554,8 @@
           <w:color w:val="FFFFFF"/>
           <w:shd w:val="clear" w:color="auto" w:fill="1C1D1F"/>
         </w:rPr>
-        <w:t xml:space="preserve">54. Códigos de Estado con </w:t>
-      </w:r>
-      <w:proofErr w:type="spellStart"/>
-      <w:r>
-        <w:rPr>
-          <w:rFonts w:ascii="Roboto" w:hAnsi="Roboto"/>
-          <w:color w:val="FFFFFF"/>
-          <w:shd w:val="clear" w:color="auto" w:fill="1C1D1F"/>
-        </w:rPr>
-        <w:t>Servlets</w:t>
-      </w:r>
-      <w:proofErr w:type="spellEnd"/>
+        <w:t>54. Códigos de Estado con Servlets</w:t>
+      </w:r>
     </w:p>
     <w:p>
       <w:pPr>
@@ -2034,26 +1736,10 @@
     </w:p>
     <w:p>
       <w:r>
-        <w:t xml:space="preserve">Procesando api de los </w:t>
-      </w:r>
-      <w:proofErr w:type="spellStart"/>
-      <w:r>
-        <w:t>servlets</w:t>
-      </w:r>
-      <w:proofErr w:type="spellEnd"/>
-      <w:r>
-        <w:t xml:space="preserve"> para validar los códigos de estado</w:t>
-      </w:r>
-      <w:r>
-        <w:t xml:space="preserve">; se realiza un ejemplo de </w:t>
-      </w:r>
-      <w:proofErr w:type="spellStart"/>
-      <w:r>
-        <w:t>login</w:t>
-      </w:r>
-      <w:proofErr w:type="spellEnd"/>
-      <w:r>
-        <w:t xml:space="preserve"> donde el usuario ya tendrá los códigos quemados de ese modo identificar que sea correcta o incorrecta la información y arroje el código.</w:t>
+        <w:t>Procesando api de los servlets para validar los códigos de estado</w:t>
+      </w:r>
+      <w:r>
+        <w:t>; se realiza un ejemplo de login donde el usuario ya tendrá los códigos quemados de ese modo identificar que sea correcta o incorrecta la información y arroje el código.</w:t>
       </w:r>
     </w:p>
     <w:p>
@@ -2063,18 +1749,8 @@
           <w:color w:val="FFFFFF"/>
           <w:shd w:val="clear" w:color="auto" w:fill="1C1D1F"/>
         </w:rPr>
-        <w:t xml:space="preserve">55. Cabeceros de Respuesta con </w:t>
-      </w:r>
-      <w:proofErr w:type="spellStart"/>
-      <w:r>
-        <w:rPr>
-          <w:rFonts w:ascii="Roboto" w:hAnsi="Roboto"/>
-          <w:color w:val="FFFFFF"/>
-          <w:shd w:val="clear" w:color="auto" w:fill="1C1D1F"/>
-        </w:rPr>
-        <w:t>Servlets</w:t>
-      </w:r>
-      <w:proofErr w:type="spellEnd"/>
+        <w:t>55. Cabeceros de Respuesta con Servlets</w:t>
+      </w:r>
     </w:p>
     <w:p>
       <w:r>
@@ -2418,58 +2094,24 @@
     </w:p>
     <w:p>
       <w:r>
-        <w:t xml:space="preserve">Api de las cookies usando </w:t>
-      </w:r>
-      <w:proofErr w:type="spellStart"/>
-      <w:r>
-        <w:t>servlets</w:t>
-      </w:r>
-      <w:proofErr w:type="spellEnd"/>
-      <w:r>
-        <w:t xml:space="preserve">; una cookie solo almacena cadenas de tipo </w:t>
-      </w:r>
-      <w:proofErr w:type="spellStart"/>
-      <w:r>
-        <w:t>string</w:t>
-      </w:r>
-      <w:proofErr w:type="spellEnd"/>
-      <w:r>
-        <w:t xml:space="preserve"> si quiero puedo convertir al tipo de dato deseado </w:t>
-      </w:r>
-    </w:p>
-    <w:p>
-      <w:r>
-        <w:t xml:space="preserve">Para este ejercicio se revisa si un usuario </w:t>
-      </w:r>
-      <w:proofErr w:type="spellStart"/>
-      <w:r>
-        <w:t>a</w:t>
-      </w:r>
-      <w:proofErr w:type="spellEnd"/>
-      <w:r>
-        <w:t xml:space="preserve"> realizado ingresos recurrentes a nuestro sitio web</w:t>
-      </w:r>
-      <w:r>
-        <w:t xml:space="preserve">, si ya lo hizo le enviaremos un mensaje pero si es un </w:t>
-      </w:r>
-      <w:proofErr w:type="spellStart"/>
-      <w:proofErr w:type="gramStart"/>
-      <w:r>
-        <w:t>user</w:t>
-      </w:r>
-      <w:proofErr w:type="spellEnd"/>
-      <w:r>
-        <w:t xml:space="preserve">  nue</w:t>
+        <w:t>Api de las cookies usando servlets</w:t>
+      </w:r>
+      <w:r>
+        <w:t xml:space="preserve">; una cookie solo almacena cadenas de tipo string si quiero puedo convertir al tipo de dato deseado </w:t>
+      </w:r>
+    </w:p>
+    <w:p>
+      <w:r>
+        <w:t>Para este ejercicio se revisa si un usuario a realizado ingresos recurrentes a nuestro sitio web</w:t>
+      </w:r>
+      <w:r>
+        <w:t>, si ya lo hizo le enviaremos un mensaje pero si es un user  nue</w:t>
       </w:r>
       <w:r>
         <w:t>v</w:t>
       </w:r>
       <w:r>
-        <w:t>o</w:t>
-      </w:r>
-      <w:proofErr w:type="gramEnd"/>
-      <w:r>
-        <w:t xml:space="preserve"> se le dará la bienvenida</w:t>
+        <w:t>o se le dará la bienvenida</w:t>
       </w:r>
     </w:p>
     <w:p>
@@ -2526,15 +2168,7 @@
     </w:p>
     <w:p>
       <w:r>
-        <w:t xml:space="preserve">Ejemplo de </w:t>
-      </w:r>
-      <w:proofErr w:type="spellStart"/>
-      <w:r>
-        <w:t>como</w:t>
-      </w:r>
-      <w:proofErr w:type="spellEnd"/>
-      <w:r>
-        <w:t xml:space="preserve"> utilizar cookies para llevar un conteo de visitas para cada usuario</w:t>
+        <w:t>Ejemplo de como utilizar cookies para llevar un conteo de visitas para cada usuario</w:t>
       </w:r>
     </w:p>
     <w:p>
@@ -2631,6 +2265,7 @@
     <w:p/>
     <w:p>
       <w:pPr>
+        <w:jc w:val="center"/>
         <w:rPr>
           <w:rFonts w:ascii="Roboto" w:hAnsi="Roboto"/>
           <w:color w:val="FFFFFF"/>
@@ -2643,123 +2278,290 @@
           <w:color w:val="FFFFFF"/>
           <w:shd w:val="clear" w:color="auto" w:fill="1C1D1F"/>
         </w:rPr>
-        <w:t xml:space="preserve">58. </w:t>
-      </w:r>
-      <w:r>
+        <w:t>58. Introducción a los JSPs</w:t>
+      </w:r>
+    </w:p>
+    <w:p>
+      <w:pPr>
+        <w:jc w:val="center"/>
         <w:rPr>
           <w:rFonts w:ascii="Roboto" w:hAnsi="Roboto"/>
           <w:color w:val="FFFFFF"/>
           <w:shd w:val="clear" w:color="auto" w:fill="1C1D1F"/>
         </w:rPr>
-        <w:t xml:space="preserve">Introducción a los </w:t>
-      </w:r>
-      <w:proofErr w:type="spellStart"/>
-      <w:r>
+      </w:pPr>
+    </w:p>
+    <w:p>
+      <w:pPr>
         <w:rPr>
           <w:rFonts w:ascii="Roboto" w:hAnsi="Roboto"/>
           <w:color w:val="FFFFFF"/>
           <w:shd w:val="clear" w:color="auto" w:fill="1C1D1F"/>
         </w:rPr>
-        <w:t>JSPs</w:t>
-      </w:r>
-      <w:proofErr w:type="spellEnd"/>
-    </w:p>
-    <w:p>
-      <w:r>
-        <w:t xml:space="preserve">Los </w:t>
-      </w:r>
-      <w:proofErr w:type="spellStart"/>
-      <w:r>
-        <w:t>jsp</w:t>
-      </w:r>
-      <w:proofErr w:type="spellEnd"/>
-      <w:r>
-        <w:t xml:space="preserve"> son componentes del lado del SERVIDOR</w:t>
+      </w:pPr>
+      <w:r>
+        <w:rPr>
+          <w:rFonts w:ascii="Roboto" w:hAnsi="Roboto"/>
+          <w:noProof/>
+          <w:color w:val="FFFFFF"/>
+          <w:shd w:val="clear" w:color="auto" w:fill="1C1D1F"/>
+        </w:rPr>
+        <w:lastRenderedPageBreak/>
+        <w:drawing>
+          <wp:inline distT="0" distB="0" distL="0" distR="0" wp14:anchorId="54446398" wp14:editId="63787C47">
+            <wp:extent cx="3007494" cy="1688181"/>
+            <wp:effectExtent l="0" t="0" r="2540" b="7620"/>
+            <wp:docPr id="36" name="Imagen 36"/>
+            <wp:cNvGraphicFramePr>
+              <a:graphicFrameLocks xmlns:a="http://schemas.openxmlformats.org/drawingml/2006/main" noChangeAspect="1"/>
+            </wp:cNvGraphicFramePr>
+            <a:graphic xmlns:a="http://schemas.openxmlformats.org/drawingml/2006/main">
+              <a:graphicData uri="http://schemas.openxmlformats.org/drawingml/2006/picture">
+                <pic:pic xmlns:pic="http://schemas.openxmlformats.org/drawingml/2006/picture">
+                  <pic:nvPicPr>
+                    <pic:cNvPr id="0" name="Picture 1"/>
+                    <pic:cNvPicPr>
+                      <a:picLocks noChangeAspect="1" noChangeArrowheads="1"/>
+                    </pic:cNvPicPr>
+                  </pic:nvPicPr>
+                  <pic:blipFill>
+                    <a:blip r:embed="rId38" cstate="print">
+                      <a:extLst>
+                        <a:ext uri="{28A0092B-C50C-407E-A947-70E740481C1C}">
+                          <a14:useLocalDpi xmlns:a14="http://schemas.microsoft.com/office/drawing/2010/main" val="0"/>
+                        </a:ext>
+                      </a:extLst>
+                    </a:blip>
+                    <a:srcRect/>
+                    <a:stretch>
+                      <a:fillRect/>
+                    </a:stretch>
+                  </pic:blipFill>
+                  <pic:spPr bwMode="auto">
+                    <a:xfrm>
+                      <a:off x="0" y="0"/>
+                      <a:ext cx="3035166" cy="1703714"/>
+                    </a:xfrm>
+                    <a:prstGeom prst="rect">
+                      <a:avLst/>
+                    </a:prstGeom>
+                    <a:noFill/>
+                    <a:ln>
+                      <a:noFill/>
+                    </a:ln>
+                  </pic:spPr>
+                </pic:pic>
+              </a:graphicData>
+            </a:graphic>
+          </wp:inline>
+        </w:drawing>
+      </w:r>
+      <w:r>
+        <w:rPr>
+          <w:rFonts w:ascii="Roboto" w:hAnsi="Roboto"/>
+          <w:noProof/>
+          <w:color w:val="FFFFFF"/>
+          <w:shd w:val="clear" w:color="auto" w:fill="1C1D1F"/>
+        </w:rPr>
+        <w:drawing>
+          <wp:inline distT="0" distB="0" distL="0" distR="0" wp14:anchorId="4A78E4A7" wp14:editId="4079BECA">
+            <wp:extent cx="2859932" cy="1605350"/>
+            <wp:effectExtent l="0" t="0" r="0" b="0"/>
+            <wp:docPr id="37" name="Imagen 37"/>
+            <wp:cNvGraphicFramePr>
+              <a:graphicFrameLocks xmlns:a="http://schemas.openxmlformats.org/drawingml/2006/main" noChangeAspect="1"/>
+            </wp:cNvGraphicFramePr>
+            <a:graphic xmlns:a="http://schemas.openxmlformats.org/drawingml/2006/main">
+              <a:graphicData uri="http://schemas.openxmlformats.org/drawingml/2006/picture">
+                <pic:pic xmlns:pic="http://schemas.openxmlformats.org/drawingml/2006/picture">
+                  <pic:nvPicPr>
+                    <pic:cNvPr id="0" name="Picture 2"/>
+                    <pic:cNvPicPr>
+                      <a:picLocks noChangeAspect="1" noChangeArrowheads="1"/>
+                    </pic:cNvPicPr>
+                  </pic:nvPicPr>
+                  <pic:blipFill>
+                    <a:blip r:embed="rId39" cstate="print">
+                      <a:extLst>
+                        <a:ext uri="{28A0092B-C50C-407E-A947-70E740481C1C}">
+                          <a14:useLocalDpi xmlns:a14="http://schemas.microsoft.com/office/drawing/2010/main" val="0"/>
+                        </a:ext>
+                      </a:extLst>
+                    </a:blip>
+                    <a:srcRect/>
+                    <a:stretch>
+                      <a:fillRect/>
+                    </a:stretch>
+                  </pic:blipFill>
+                  <pic:spPr bwMode="auto">
+                    <a:xfrm>
+                      <a:off x="0" y="0"/>
+                      <a:ext cx="2905495" cy="1630926"/>
+                    </a:xfrm>
+                    <a:prstGeom prst="rect">
+                      <a:avLst/>
+                    </a:prstGeom>
+                    <a:noFill/>
+                    <a:ln>
+                      <a:noFill/>
+                    </a:ln>
+                  </pic:spPr>
+                </pic:pic>
+              </a:graphicData>
+            </a:graphic>
+          </wp:inline>
+        </w:drawing>
+      </w:r>
+      <w:r>
+        <w:rPr>
+          <w:rFonts w:ascii="Roboto" w:hAnsi="Roboto"/>
+          <w:noProof/>
+          <w:color w:val="FFFFFF"/>
+          <w:shd w:val="clear" w:color="auto" w:fill="1C1D1F"/>
+        </w:rPr>
+        <w:drawing>
+          <wp:inline distT="0" distB="0" distL="0" distR="0" wp14:anchorId="621C5460" wp14:editId="603CB83F">
+            <wp:extent cx="2910882" cy="1633950"/>
+            <wp:effectExtent l="0" t="0" r="3810" b="4445"/>
+            <wp:docPr id="38" name="Imagen 38"/>
+            <wp:cNvGraphicFramePr>
+              <a:graphicFrameLocks xmlns:a="http://schemas.openxmlformats.org/drawingml/2006/main" noChangeAspect="1"/>
+            </wp:cNvGraphicFramePr>
+            <a:graphic xmlns:a="http://schemas.openxmlformats.org/drawingml/2006/main">
+              <a:graphicData uri="http://schemas.openxmlformats.org/drawingml/2006/picture">
+                <pic:pic xmlns:pic="http://schemas.openxmlformats.org/drawingml/2006/picture">
+                  <pic:nvPicPr>
+                    <pic:cNvPr id="0" name="Picture 3"/>
+                    <pic:cNvPicPr>
+                      <a:picLocks noChangeAspect="1" noChangeArrowheads="1"/>
+                    </pic:cNvPicPr>
+                  </pic:nvPicPr>
+                  <pic:blipFill>
+                    <a:blip r:embed="rId40" cstate="print">
+                      <a:extLst>
+                        <a:ext uri="{28A0092B-C50C-407E-A947-70E740481C1C}">
+                          <a14:useLocalDpi xmlns:a14="http://schemas.microsoft.com/office/drawing/2010/main" val="0"/>
+                        </a:ext>
+                      </a:extLst>
+                    </a:blip>
+                    <a:srcRect/>
+                    <a:stretch>
+                      <a:fillRect/>
+                    </a:stretch>
+                  </pic:blipFill>
+                  <pic:spPr bwMode="auto">
+                    <a:xfrm>
+                      <a:off x="0" y="0"/>
+                      <a:ext cx="2931052" cy="1645272"/>
+                    </a:xfrm>
+                    <a:prstGeom prst="rect">
+                      <a:avLst/>
+                    </a:prstGeom>
+                    <a:noFill/>
+                    <a:ln>
+                      <a:noFill/>
+                    </a:ln>
+                  </pic:spPr>
+                </pic:pic>
+              </a:graphicData>
+            </a:graphic>
+          </wp:inline>
+        </w:drawing>
+      </w:r>
+      <w:r>
+        <w:rPr>
+          <w:rFonts w:ascii="Roboto" w:hAnsi="Roboto"/>
+          <w:noProof/>
+          <w:color w:val="FFFFFF"/>
+          <w:shd w:val="clear" w:color="auto" w:fill="1C1D1F"/>
+        </w:rPr>
+        <w:drawing>
+          <wp:inline distT="0" distB="0" distL="0" distR="0" wp14:anchorId="3FF787B5" wp14:editId="14086317">
+            <wp:extent cx="2980200" cy="1672860"/>
+            <wp:effectExtent l="0" t="0" r="0" b="3810"/>
+            <wp:docPr id="39" name="Imagen 39"/>
+            <wp:cNvGraphicFramePr>
+              <a:graphicFrameLocks xmlns:a="http://schemas.openxmlformats.org/drawingml/2006/main" noChangeAspect="1"/>
+            </wp:cNvGraphicFramePr>
+            <a:graphic xmlns:a="http://schemas.openxmlformats.org/drawingml/2006/main">
+              <a:graphicData uri="http://schemas.openxmlformats.org/drawingml/2006/picture">
+                <pic:pic xmlns:pic="http://schemas.openxmlformats.org/drawingml/2006/picture">
+                  <pic:nvPicPr>
+                    <pic:cNvPr id="0" name="Picture 4"/>
+                    <pic:cNvPicPr>
+                      <a:picLocks noChangeAspect="1" noChangeArrowheads="1"/>
+                    </pic:cNvPicPr>
+                  </pic:nvPicPr>
+                  <pic:blipFill>
+                    <a:blip r:embed="rId41" cstate="print">
+                      <a:extLst>
+                        <a:ext uri="{28A0092B-C50C-407E-A947-70E740481C1C}">
+                          <a14:useLocalDpi xmlns:a14="http://schemas.microsoft.com/office/drawing/2010/main" val="0"/>
+                        </a:ext>
+                      </a:extLst>
+                    </a:blip>
+                    <a:srcRect/>
+                    <a:stretch>
+                      <a:fillRect/>
+                    </a:stretch>
+                  </pic:blipFill>
+                  <pic:spPr bwMode="auto">
+                    <a:xfrm>
+                      <a:off x="0" y="0"/>
+                      <a:ext cx="3002702" cy="1685491"/>
+                    </a:xfrm>
+                    <a:prstGeom prst="rect">
+                      <a:avLst/>
+                    </a:prstGeom>
+                    <a:noFill/>
+                    <a:ln>
+                      <a:noFill/>
+                    </a:ln>
+                  </pic:spPr>
+                </pic:pic>
+              </a:graphicData>
+            </a:graphic>
+          </wp:inline>
+        </w:drawing>
+      </w:r>
+    </w:p>
+    <w:p>
+      <w:r>
+        <w:t>Los jsp son componentes del lado del SERVIDOR</w:t>
       </w:r>
       <w:r>
         <w:t xml:space="preserve"> WEB se especializan en manejar código HTML e incrustar código JAVA</w:t>
       </w:r>
       <w:r>
-        <w:t xml:space="preserve"> por medio de etiquetas (TAGS) se utilizan como presentación, permite mostrar la información procesada por otros componentes como los </w:t>
-      </w:r>
-      <w:proofErr w:type="spellStart"/>
-      <w:r>
-        <w:t>servlets</w:t>
-      </w:r>
-      <w:proofErr w:type="spellEnd"/>
-      <w:r>
-        <w:t>.</w:t>
-      </w:r>
-      <w:r>
-        <w:t xml:space="preserve"> Un </w:t>
-      </w:r>
-      <w:proofErr w:type="spellStart"/>
-      <w:r>
-        <w:t>jsp</w:t>
-      </w:r>
-      <w:proofErr w:type="spellEnd"/>
-      <w:r>
-        <w:t xml:space="preserve"> se debe traducir a un Servlet</w:t>
-      </w:r>
-    </w:p>
-    <w:p>
-      <w:r>
-        <w:t xml:space="preserve">De manera automática se crea un </w:t>
-      </w:r>
-      <w:proofErr w:type="spellStart"/>
-      <w:r>
-        <w:t>servlet</w:t>
-      </w:r>
-      <w:proofErr w:type="spellEnd"/>
-      <w:r>
-        <w:t>;</w:t>
-      </w:r>
-    </w:p>
-    <w:p>
-      <w:r>
-        <w:lastRenderedPageBreak/>
+        <w:t xml:space="preserve"> por medio de etiquetas (TAGS) se utilizan como presentación, permite mostrar la información procesada por otros componentes como los servlets.</w:t>
+      </w:r>
+      <w:r>
+        <w:t xml:space="preserve"> Un jsp se debe traducir a un Servlet</w:t>
+      </w:r>
+    </w:p>
+    <w:p>
+      <w:r>
+        <w:t>De manera automática se crea un servlet;</w:t>
+      </w:r>
+    </w:p>
+    <w:p>
+      <w:r>
         <w:t>Beneficios</w:t>
       </w:r>
     </w:p>
     <w:p>
       <w:r>
-        <w:t>Desventajas:</w:t>
-      </w:r>
-      <w:proofErr w:type="gramStart"/>
-      <w:r>
-        <w:t xml:space="preserve">  </w:t>
-      </w:r>
-      <w:r>
-        <w:t>;</w:t>
-      </w:r>
-      <w:proofErr w:type="gramEnd"/>
-      <w:r>
-        <w:t xml:space="preserve"> Los JSP</w:t>
-      </w:r>
-      <w:r>
-        <w:t xml:space="preserve"> no es remendado utilizar tanto código java o </w:t>
-      </w:r>
-      <w:proofErr w:type="spellStart"/>
-      <w:r>
-        <w:t>html</w:t>
-      </w:r>
-      <w:proofErr w:type="spellEnd"/>
-      <w:r>
-        <w:t xml:space="preserve"> </w:t>
-      </w:r>
-      <w:proofErr w:type="spellStart"/>
-      <w:r>
-        <w:t>por que</w:t>
-      </w:r>
-      <w:proofErr w:type="spellEnd"/>
+        <w:t xml:space="preserve">Desventajas:  ; Los JSP no es remendado utilizar tanto código java o html </w:t>
+      </w:r>
+      <w:r>
+        <w:t>porque</w:t>
+      </w:r>
       <w:r>
         <w:t xml:space="preserve"> son pocos </w:t>
       </w:r>
-      <w:proofErr w:type="spellStart"/>
-      <w:r>
-        <w:t>manteniebles</w:t>
-      </w:r>
-      <w:proofErr w:type="spellEnd"/>
+      <w:r>
+        <w:t>mantenibles</w:t>
+      </w:r>
       <w:r>
         <w:t xml:space="preserve"> y con poco entendimiento para desarrolladores nuevo.</w:t>
       </w:r>
@@ -2771,13 +2573,8 @@
     </w:p>
     <w:p>
       <w:r>
-        <w:t xml:space="preserve">Hola Mundo </w:t>
-      </w:r>
-      <w:proofErr w:type="spellStart"/>
-      <w:r>
-        <w:t>Jsp</w:t>
-      </w:r>
-      <w:proofErr w:type="spellEnd"/>
+        <w:t>Hola Mundo Jsp</w:t>
+      </w:r>
     </w:p>
     <w:p>
       <w:pPr>
@@ -2788,15 +2585,7 @@
         </w:numPr>
       </w:pPr>
       <w:r>
-        <w:t xml:space="preserve">Procedo a eliminar el </w:t>
-      </w:r>
-      <w:proofErr w:type="spellStart"/>
-      <w:r>
-        <w:t>Index</w:t>
-      </w:r>
-      <w:proofErr w:type="spellEnd"/>
-      <w:r>
-        <w:t xml:space="preserve"> por que esa es la tarea del JSP</w:t>
+        <w:t>Procedo a eliminar el Index por que esa es la tarea del JSP</w:t>
       </w:r>
     </w:p>
     <w:p>
@@ -2808,15 +2597,7 @@
         </w:numPr>
       </w:pPr>
       <w:r>
-        <w:t xml:space="preserve">En </w:t>
-      </w:r>
-      <w:proofErr w:type="spellStart"/>
-      <w:r>
-        <w:t>WebPages</w:t>
-      </w:r>
-      <w:proofErr w:type="spellEnd"/>
-      <w:r>
-        <w:t xml:space="preserve"> creo el archivo JSP</w:t>
+        <w:t>En WebPages creo el archivo JSP</w:t>
       </w:r>
     </w:p>
     <w:p>
@@ -2828,24 +2609,7 @@
         </w:numPr>
       </w:pPr>
       <w:r>
-        <w:t xml:space="preserve">Para hacer comentarios </w:t>
-      </w:r>
-      <w:r>
-        <w:t>&lt;%</w:t>
-      </w:r>
-      <w:proofErr w:type="gramStart"/>
-      <w:r>
-        <w:t xml:space="preserve">-- </w:t>
-      </w:r>
-      <w:r>
-        <w:t xml:space="preserve"> comentario</w:t>
-      </w:r>
-      <w:proofErr w:type="gramEnd"/>
-      <w:r>
-        <w:t xml:space="preserve"> </w:t>
-      </w:r>
-      <w:r>
-        <w:t>--%&gt;</w:t>
+        <w:t>Para hacer comentarios &lt;%--  comentario --%&gt;</w:t>
       </w:r>
     </w:p>
     <w:p>
@@ -2876,7 +2640,6 @@
       <w:r>
         <w:t xml:space="preserve">Abrir un </w:t>
       </w:r>
-      <w:proofErr w:type="spellStart"/>
       <w:r>
         <w:rPr>
           <w:highlight w:val="yellow"/>
@@ -2889,7 +2652,6 @@
         </w:rPr>
         <w:t>s</w:t>
       </w:r>
-      <w:proofErr w:type="spellEnd"/>
       <w:r>
         <w:rPr>
           <w:highlight w:val="yellow"/>
@@ -2938,13 +2700,8 @@
           <w:numId w:val="2"/>
         </w:numPr>
       </w:pPr>
-      <w:proofErr w:type="spellStart"/>
-      <w:r>
-        <w:t>Expresion</w:t>
-      </w:r>
-      <w:proofErr w:type="spellEnd"/>
-      <w:r>
-        <w:t xml:space="preserve"> es como un (OUT.PRINT) &lt;%=</w:t>
+      <w:r>
+        <w:t>Expresion es como un (OUT.PRINT) &lt;%=</w:t>
       </w:r>
     </w:p>
     <w:p>
@@ -2958,36 +2715,15 @@
       <w:r>
         <w:t xml:space="preserve">Los </w:t>
       </w:r>
-      <w:proofErr w:type="spellStart"/>
       <w:r>
         <w:rPr>
           <w:highlight w:val="yellow"/>
         </w:rPr>
-        <w:t>scriplets</w:t>
-      </w:r>
-      <w:proofErr w:type="spellEnd"/>
-      <w:r>
-        <w:rPr>
-          <w:highlight w:val="yellow"/>
-        </w:rPr>
-        <w:t xml:space="preserve"> </w:t>
-      </w:r>
-      <w:r>
-        <w:t xml:space="preserve">permiten agregar </w:t>
-      </w:r>
-      <w:proofErr w:type="gramStart"/>
-      <w:r>
-        <w:t>código java directamente</w:t>
-      </w:r>
-      <w:proofErr w:type="gramEnd"/>
-      <w:r>
-        <w:t xml:space="preserve"> e utilizar variables </w:t>
-      </w:r>
-      <w:proofErr w:type="spellStart"/>
-      <w:r>
-        <w:t>estlecidas</w:t>
-      </w:r>
-      <w:proofErr w:type="spellEnd"/>
+        <w:t xml:space="preserve">scriplets </w:t>
+      </w:r>
+      <w:r>
+        <w:t>permiten agregar código java directamente e utilizar variables estlecidas</w:t>
+      </w:r>
     </w:p>
     <w:p>
       <w:pPr>
@@ -3000,38 +2736,17 @@
       <w:r>
         <w:t xml:space="preserve">Utilizando </w:t>
       </w:r>
-      <w:proofErr w:type="spellStart"/>
       <w:r>
         <w:rPr>
           <w:highlight w:val="yellow"/>
         </w:rPr>
-        <w:t>Expression</w:t>
-      </w:r>
-      <w:proofErr w:type="spellEnd"/>
-      <w:r>
-        <w:rPr>
-          <w:highlight w:val="yellow"/>
-        </w:rPr>
+        <w:t>Expression Language</w:t>
+      </w:r>
+      <w:r>
         <w:t xml:space="preserve"> </w:t>
       </w:r>
-      <w:proofErr w:type="spellStart"/>
-      <w:proofErr w:type="gramStart"/>
-      <w:r>
-        <w:rPr>
-          <w:highlight w:val="yellow"/>
-        </w:rPr>
-        <w:t>Language</w:t>
-      </w:r>
-      <w:proofErr w:type="spellEnd"/>
-      <w:r>
-        <w:t xml:space="preserve"> </w:t>
-      </w:r>
-      <w:r>
-        <w:t xml:space="preserve"> EL</w:t>
-      </w:r>
-      <w:proofErr w:type="gramEnd"/>
-      <w:r>
-        <w:t xml:space="preserve">  ---------</w:t>
+      <w:r>
+        <w:t xml:space="preserve"> EL  ---------</w:t>
       </w:r>
       <w:r>
         <w:sym w:font="Wingdings" w:char="F0E0"/>
@@ -3049,15 +2764,7 @@
         </w:numPr>
       </w:pPr>
       <w:r>
-        <w:t xml:space="preserve">Dentro </w:t>
-      </w:r>
-      <w:proofErr w:type="spellStart"/>
-      <w:r>
-        <w:t>dede</w:t>
-      </w:r>
-      <w:proofErr w:type="spellEnd"/>
-      <w:r>
-        <w:t xml:space="preserve"> los corchetes se puede mandar una variable o imprimir algo</w:t>
+        <w:t>Dentro dede los corchetes se puede mandar una variable o imprimir algo</w:t>
       </w:r>
     </w:p>
     <w:p>
@@ -3069,6 +2776,7 @@
         </w:numPr>
       </w:pPr>
       <w:r>
+        <w:lastRenderedPageBreak/>
         <w:t>Puedo hacer un hola mundo con expresiones</w:t>
       </w:r>
     </w:p>
@@ -3081,15 +2789,7 @@
         </w:numPr>
       </w:pPr>
       <w:r>
-        <w:t xml:space="preserve">Hola Mundo </w:t>
-      </w:r>
-      <w:proofErr w:type="spellStart"/>
-      <w:r>
-        <w:t>urtilizando</w:t>
-      </w:r>
-      <w:proofErr w:type="spellEnd"/>
-      <w:r>
-        <w:t xml:space="preserve"> la librería de </w:t>
+        <w:t xml:space="preserve">Hola Mundo urtilizando la librería de </w:t>
       </w:r>
       <w:r>
         <w:rPr>
@@ -3138,7 +2838,7 @@
                     <pic:cNvPicPr/>
                   </pic:nvPicPr>
                   <pic:blipFill>
-                    <a:blip r:embed="rId38"/>
+                    <a:blip r:embed="rId42"/>
                     <a:stretch>
                       <a:fillRect/>
                     </a:stretch>
@@ -3168,39 +2868,7 @@
         </w:numPr>
       </w:pPr>
       <w:r>
-        <w:t xml:space="preserve">            &lt;</w:t>
-      </w:r>
-      <w:proofErr w:type="spellStart"/>
-      <w:r>
-        <w:t>li</w:t>
-      </w:r>
-      <w:proofErr w:type="spellEnd"/>
-      <w:r>
-        <w:t>&gt; &lt;</w:t>
-      </w:r>
-      <w:proofErr w:type="spellStart"/>
-      <w:r>
-        <w:t>c:out</w:t>
-      </w:r>
-      <w:proofErr w:type="spellEnd"/>
-      <w:r>
-        <w:t xml:space="preserve"> </w:t>
-      </w:r>
-      <w:proofErr w:type="spellStart"/>
-      <w:r>
-        <w:t>value</w:t>
-      </w:r>
-      <w:proofErr w:type="spellEnd"/>
-      <w:r>
-        <w:t>="Hola Mundo con JSP"/&gt; &lt;/</w:t>
-      </w:r>
-      <w:proofErr w:type="spellStart"/>
-      <w:r>
-        <w:t>li</w:t>
-      </w:r>
-      <w:proofErr w:type="spellEnd"/>
-      <w:r>
-        <w:t>&gt;</w:t>
+        <w:t xml:space="preserve">            &lt;li&gt; &lt;c:out value="Hola Mundo con JSP"/&gt; &lt;/li&gt;</w:t>
       </w:r>
     </w:p>
     <w:p>
@@ -3224,7 +2892,7 @@
                     <pic:cNvPicPr/>
                   </pic:nvPicPr>
                   <pic:blipFill>
-                    <a:blip r:embed="rId39"/>
+                    <a:blip r:embed="rId43"/>
                     <a:stretch>
                       <a:fillRect/>
                     </a:stretch>
@@ -3247,21 +2915,150 @@
     </w:p>
     <w:p>
       <w:r>
-        <w:t xml:space="preserve">Cabe recordar que el JSP crea un </w:t>
-      </w:r>
-      <w:proofErr w:type="spellStart"/>
-      <w:r>
-        <w:t>servlet</w:t>
-      </w:r>
-      <w:proofErr w:type="spellEnd"/>
-      <w:r>
-        <w:t xml:space="preserve"> interno y se puede ver en las opciones del JSP </w:t>
+        <w:t xml:space="preserve">Cabe recordar que el JSP crea un servlet interno y se puede ver en las opciones del JSP </w:t>
       </w:r>
       <w:r>
         <w:rPr>
           <w:highlight w:val="yellow"/>
         </w:rPr>
         <w:t>VIEW SERVLET</w:t>
+      </w:r>
+    </w:p>
+    <w:p>
+      <w:pPr>
+        <w:jc w:val="center"/>
+        <w:rPr>
+          <w:rFonts w:ascii="Roboto" w:hAnsi="Roboto"/>
+          <w:color w:val="FFFFFF"/>
+          <w:shd w:val="clear" w:color="auto" w:fill="1C1D1F"/>
+        </w:rPr>
+      </w:pPr>
+      <w:r>
+        <w:rPr>
+          <w:rFonts w:ascii="Roboto" w:hAnsi="Roboto"/>
+          <w:color w:val="FFFFFF"/>
+          <w:shd w:val="clear" w:color="auto" w:fill="1C1D1F"/>
+        </w:rPr>
+        <w:t xml:space="preserve">59. </w:t>
+      </w:r>
+      <w:r>
+        <w:rPr>
+          <w:rFonts w:ascii="Roboto" w:hAnsi="Roboto"/>
+          <w:color w:val="FFFFFF"/>
+          <w:shd w:val="clear" w:color="auto" w:fill="1C1D1F"/>
+        </w:rPr>
+        <w:t> Elementos de un JSP</w:t>
+      </w:r>
+    </w:p>
+    <w:p>
+      <w:r>
+        <w:rPr>
+          <w:rFonts w:ascii="Roboto" w:hAnsi="Roboto"/>
+          <w:noProof/>
+          <w:color w:val="FFFFFF"/>
+          <w:shd w:val="clear" w:color="auto" w:fill="1C1D1F"/>
+        </w:rPr>
+        <w:drawing>
+          <wp:inline distT="0" distB="0" distL="0" distR="0" wp14:anchorId="22FC893D" wp14:editId="1C5FB673">
+            <wp:extent cx="2738112" cy="1536970"/>
+            <wp:effectExtent l="0" t="0" r="5715" b="6350"/>
+            <wp:docPr id="41" name="Imagen 41"/>
+            <wp:cNvGraphicFramePr>
+              <a:graphicFrameLocks xmlns:a="http://schemas.openxmlformats.org/drawingml/2006/main" noChangeAspect="1"/>
+            </wp:cNvGraphicFramePr>
+            <a:graphic xmlns:a="http://schemas.openxmlformats.org/drawingml/2006/main">
+              <a:graphicData uri="http://schemas.openxmlformats.org/drawingml/2006/picture">
+                <pic:pic xmlns:pic="http://schemas.openxmlformats.org/drawingml/2006/picture">
+                  <pic:nvPicPr>
+                    <pic:cNvPr id="0" name="Picture 6"/>
+                    <pic:cNvPicPr>
+                      <a:picLocks noChangeAspect="1" noChangeArrowheads="1"/>
+                    </pic:cNvPicPr>
+                  </pic:nvPicPr>
+                  <pic:blipFill>
+                    <a:blip r:embed="rId44" cstate="print">
+                      <a:extLst>
+                        <a:ext uri="{28A0092B-C50C-407E-A947-70E740481C1C}">
+                          <a14:useLocalDpi xmlns:a14="http://schemas.microsoft.com/office/drawing/2010/main" val="0"/>
+                        </a:ext>
+                      </a:extLst>
+                    </a:blip>
+                    <a:srcRect/>
+                    <a:stretch>
+                      <a:fillRect/>
+                    </a:stretch>
+                  </pic:blipFill>
+                  <pic:spPr bwMode="auto">
+                    <a:xfrm>
+                      <a:off x="0" y="0"/>
+                      <a:ext cx="2743156" cy="1539801"/>
+                    </a:xfrm>
+                    <a:prstGeom prst="rect">
+                      <a:avLst/>
+                    </a:prstGeom>
+                    <a:noFill/>
+                    <a:ln>
+                      <a:noFill/>
+                    </a:ln>
+                  </pic:spPr>
+                </pic:pic>
+              </a:graphicData>
+            </a:graphic>
+          </wp:inline>
+        </w:drawing>
+      </w:r>
+      <w:r>
+        <w:rPr>
+          <w:noProof/>
+        </w:rPr>
+        <w:drawing>
+          <wp:inline distT="0" distB="0" distL="0" distR="0" wp14:anchorId="38341F36" wp14:editId="7D3326B3">
+            <wp:extent cx="2869660" cy="1610811"/>
+            <wp:effectExtent l="0" t="0" r="6985" b="8890"/>
+            <wp:docPr id="42" name="Imagen 42"/>
+            <wp:cNvGraphicFramePr>
+              <a:graphicFrameLocks xmlns:a="http://schemas.openxmlformats.org/drawingml/2006/main" noChangeAspect="1"/>
+            </wp:cNvGraphicFramePr>
+            <a:graphic xmlns:a="http://schemas.openxmlformats.org/drawingml/2006/main">
+              <a:graphicData uri="http://schemas.openxmlformats.org/drawingml/2006/picture">
+                <pic:pic xmlns:pic="http://schemas.openxmlformats.org/drawingml/2006/picture">
+                  <pic:nvPicPr>
+                    <pic:cNvPr id="0" name="Picture 7"/>
+                    <pic:cNvPicPr>
+                      <a:picLocks noChangeAspect="1" noChangeArrowheads="1"/>
+                    </pic:cNvPicPr>
+                  </pic:nvPicPr>
+                  <pic:blipFill>
+                    <a:blip r:embed="rId45" cstate="print">
+                      <a:extLst>
+                        <a:ext uri="{28A0092B-C50C-407E-A947-70E740481C1C}">
+                          <a14:useLocalDpi xmlns:a14="http://schemas.microsoft.com/office/drawing/2010/main" val="0"/>
+                        </a:ext>
+                      </a:extLst>
+                    </a:blip>
+                    <a:srcRect/>
+                    <a:stretch>
+                      <a:fillRect/>
+                    </a:stretch>
+                  </pic:blipFill>
+                  <pic:spPr bwMode="auto">
+                    <a:xfrm>
+                      <a:off x="0" y="0"/>
+                      <a:ext cx="2880830" cy="1617081"/>
+                    </a:xfrm>
+                    <a:prstGeom prst="rect">
+                      <a:avLst/>
+                    </a:prstGeom>
+                    <a:noFill/>
+                    <a:ln>
+                      <a:noFill/>
+                    </a:ln>
+                  </pic:spPr>
+                </pic:pic>
+              </a:graphicData>
+            </a:graphic>
+          </wp:inline>
+        </w:drawing>
       </w:r>
     </w:p>
     <w:sectPr>

</xml_diff>

<commit_message>
Introduccion con scriplets JAVA y HTML
</commit_message>
<xml_diff>
--- a/Documentación general de SEVELTS Y JSP.docx
+++ b/Documentación general de SEVELTS Y JSP.docx
@@ -45,7 +45,43 @@
           <w:bCs/>
           <w:lang w:val="es-MX"/>
         </w:rPr>
-        <w:t>En la capa de negocio van las tecnologías como los ejb ENTERPRISE JAVA BEANS y frmaeworks como los JAVABEANS – SPRINGBOOT; Seguridad y transaccionalidad</w:t>
+        <w:t xml:space="preserve">En la capa de negocio van las tecnologías como los </w:t>
+      </w:r>
+      <w:proofErr w:type="spellStart"/>
+      <w:r>
+        <w:rPr>
+          <w:b/>
+          <w:bCs/>
+          <w:lang w:val="es-MX"/>
+        </w:rPr>
+        <w:t>ejb</w:t>
+      </w:r>
+      <w:proofErr w:type="spellEnd"/>
+      <w:r>
+        <w:rPr>
+          <w:b/>
+          <w:bCs/>
+          <w:lang w:val="es-MX"/>
+        </w:rPr>
+        <w:t xml:space="preserve"> ENTERPRISE JAVA BEANS y </w:t>
+      </w:r>
+      <w:proofErr w:type="spellStart"/>
+      <w:r>
+        <w:rPr>
+          <w:b/>
+          <w:bCs/>
+          <w:lang w:val="es-MX"/>
+        </w:rPr>
+        <w:t>frmaeworks</w:t>
+      </w:r>
+      <w:proofErr w:type="spellEnd"/>
+      <w:r>
+        <w:rPr>
+          <w:b/>
+          <w:bCs/>
+          <w:lang w:val="es-MX"/>
+        </w:rPr>
+        <w:t xml:space="preserve"> como los JAVABEANS – SPRINGBOOT; Seguridad y transaccionalidad</w:t>
       </w:r>
     </w:p>
     <w:p>
@@ -485,6 +521,7 @@
         </w:rPr>
         <w:t xml:space="preserve">50. </w:t>
       </w:r>
+      <w:proofErr w:type="spellStart"/>
       <w:r>
         <w:rPr>
           <w:rFonts w:ascii="Roboto" w:hAnsi="Roboto"/>
@@ -492,7 +529,17 @@
           <w:shd w:val="clear" w:color="auto" w:fill="1C1D1F"/>
           <w:lang w:val="en-US"/>
         </w:rPr>
-        <w:t>Introducción a WWW (World Wide Web)</w:t>
+        <w:t>Introducción</w:t>
+      </w:r>
+      <w:proofErr w:type="spellEnd"/>
+      <w:r>
+        <w:rPr>
+          <w:rFonts w:ascii="Roboto" w:hAnsi="Roboto"/>
+          <w:color w:val="FFFFFF"/>
+          <w:shd w:val="clear" w:color="auto" w:fill="1C1D1F"/>
+          <w:lang w:val="en-US"/>
+        </w:rPr>
+        <w:t xml:space="preserve"> a WWW (World Wide Web)</w:t>
       </w:r>
     </w:p>
     <w:p>
@@ -610,25 +657,75 @@
     </w:p>
     <w:p>
       <w:r>
-        <w:t>Instalando glasfhis y jdk 1.8</w:t>
-      </w:r>
-    </w:p>
-    <w:p>
-      <w:r>
-        <w:t>OJO jdk no es lo m</w:t>
-      </w:r>
-      <w:r>
-        <w:t>ismo que java EE(es la versión de java empresarial)</w:t>
-      </w:r>
-    </w:p>
-    <w:p>
-      <w:r>
-        <w:t>También debo instalar el jdk versión 8</w:t>
-      </w:r>
-    </w:p>
-    <w:p>
-      <w:r>
-        <w:t>www(World Wide Web)</w:t>
+        <w:t xml:space="preserve">Instalando </w:t>
+      </w:r>
+      <w:proofErr w:type="spellStart"/>
+      <w:r>
+        <w:t>glasfhis</w:t>
+      </w:r>
+      <w:proofErr w:type="spellEnd"/>
+      <w:r>
+        <w:t xml:space="preserve"> y </w:t>
+      </w:r>
+      <w:proofErr w:type="spellStart"/>
+      <w:r>
+        <w:t>jdk</w:t>
+      </w:r>
+      <w:proofErr w:type="spellEnd"/>
+      <w:r>
+        <w:t xml:space="preserve"> 1.8</w:t>
+      </w:r>
+    </w:p>
+    <w:p>
+      <w:r>
+        <w:t xml:space="preserve">OJO </w:t>
+      </w:r>
+      <w:proofErr w:type="spellStart"/>
+      <w:r>
+        <w:t>jdk</w:t>
+      </w:r>
+      <w:proofErr w:type="spellEnd"/>
+      <w:r>
+        <w:t xml:space="preserve"> no es lo m</w:t>
+      </w:r>
+      <w:r>
+        <w:t xml:space="preserve">ismo que java </w:t>
+      </w:r>
+      <w:proofErr w:type="gramStart"/>
+      <w:r>
+        <w:t>EE(</w:t>
+      </w:r>
+      <w:proofErr w:type="gramEnd"/>
+      <w:r>
+        <w:t>es la versión de java empresarial)</w:t>
+      </w:r>
+    </w:p>
+    <w:p>
+      <w:r>
+        <w:t xml:space="preserve">También debo instalar el </w:t>
+      </w:r>
+      <w:proofErr w:type="spellStart"/>
+      <w:r>
+        <w:t>jdk</w:t>
+      </w:r>
+      <w:proofErr w:type="spellEnd"/>
+      <w:r>
+        <w:t xml:space="preserve"> versión 8</w:t>
+      </w:r>
+    </w:p>
+    <w:p>
+      <w:proofErr w:type="gramStart"/>
+      <w:r>
+        <w:t>www(</w:t>
+      </w:r>
+      <w:proofErr w:type="spellStart"/>
+      <w:proofErr w:type="gramEnd"/>
+      <w:r>
+        <w:t>World</w:t>
+      </w:r>
+      <w:proofErr w:type="spellEnd"/>
+      <w:r>
+        <w:t xml:space="preserve"> Wide Web)</w:t>
       </w:r>
       <w:r>
         <w:rPr>
@@ -693,8 +790,13 @@
         </w:numPr>
       </w:pPr>
       <w:r>
-        <w:t>Se realiza el hola mundo Web solo modificando el infex</w:t>
-      </w:r>
+        <w:t xml:space="preserve">Se realiza el hola mundo Web solo modificando el </w:t>
+      </w:r>
+      <w:proofErr w:type="spellStart"/>
+      <w:r>
+        <w:t>infex</w:t>
+      </w:r>
+      <w:proofErr w:type="spellEnd"/>
     </w:p>
     <w:p>
       <w:pPr>
@@ -717,8 +819,13 @@
         </w:numPr>
       </w:pPr>
       <w:r>
-        <w:t>Extender la clase de HttpServlet</w:t>
-      </w:r>
+        <w:t xml:space="preserve">Extender la clase de </w:t>
+      </w:r>
+      <w:proofErr w:type="spellStart"/>
+      <w:r>
+        <w:t>HttpServlet</w:t>
+      </w:r>
+      <w:proofErr w:type="spellEnd"/>
     </w:p>
     <w:p>
       <w:pPr>
@@ -777,7 +884,39 @@
         </w:numPr>
       </w:pPr>
       <w:r>
-        <w:t>Le digo que recibire en html y en caractert utf 8</w:t>
+        <w:t xml:space="preserve">Le digo que </w:t>
+      </w:r>
+      <w:proofErr w:type="spellStart"/>
+      <w:r>
+        <w:t>recibire</w:t>
+      </w:r>
+      <w:proofErr w:type="spellEnd"/>
+      <w:r>
+        <w:t xml:space="preserve"> en </w:t>
+      </w:r>
+      <w:proofErr w:type="spellStart"/>
+      <w:r>
+        <w:t>html</w:t>
+      </w:r>
+      <w:proofErr w:type="spellEnd"/>
+      <w:r>
+        <w:t xml:space="preserve"> y en </w:t>
+      </w:r>
+      <w:proofErr w:type="spellStart"/>
+      <w:r>
+        <w:t>caractert</w:t>
+      </w:r>
+      <w:proofErr w:type="spellEnd"/>
+      <w:r>
+        <w:t xml:space="preserve"> </w:t>
+      </w:r>
+      <w:proofErr w:type="spellStart"/>
+      <w:r>
+        <w:t>utf</w:t>
+      </w:r>
+      <w:proofErr w:type="spellEnd"/>
+      <w:r>
+        <w:t xml:space="preserve"> 8</w:t>
       </w:r>
     </w:p>
     <w:p>
@@ -789,8 +928,21 @@
         </w:numPr>
       </w:pPr>
       <w:r>
-        <w:t>Se define la variable de tipo print writer</w:t>
-      </w:r>
+        <w:t xml:space="preserve">Se define la variable de tipo </w:t>
+      </w:r>
+      <w:proofErr w:type="spellStart"/>
+      <w:r>
+        <w:t>print</w:t>
+      </w:r>
+      <w:proofErr w:type="spellEnd"/>
+      <w:r>
+        <w:t xml:space="preserve"> </w:t>
+      </w:r>
+      <w:proofErr w:type="spellStart"/>
+      <w:r>
+        <w:t>writer</w:t>
+      </w:r>
+      <w:proofErr w:type="spellEnd"/>
     </w:p>
     <w:p>
       <w:r>
@@ -837,8 +989,13 @@
     </w:p>
     <w:p/>
     <w:p>
-      <w:r>
-        <w:t xml:space="preserve">War -&gt; </w:t>
+      <w:proofErr w:type="spellStart"/>
+      <w:r>
+        <w:t>War</w:t>
+      </w:r>
+      <w:proofErr w:type="spellEnd"/>
+      <w:r>
+        <w:t xml:space="preserve"> -&gt; </w:t>
       </w:r>
       <w:r>
         <w:t>significa</w:t>
@@ -861,8 +1018,18 @@
           <w:color w:val="FFFFFF"/>
           <w:shd w:val="clear" w:color="auto" w:fill="1C1D1F"/>
         </w:rPr>
-        <w:t>51: Concepto de los Servlets</w:t>
-      </w:r>
+        <w:t xml:space="preserve">51: Concepto de los </w:t>
+      </w:r>
+      <w:proofErr w:type="spellStart"/>
+      <w:r>
+        <w:rPr>
+          <w:rFonts w:ascii="Roboto" w:hAnsi="Roboto"/>
+          <w:color w:val="FFFFFF"/>
+          <w:shd w:val="clear" w:color="auto" w:fill="1C1D1F"/>
+        </w:rPr>
+        <w:t>Servlets</w:t>
+      </w:r>
+      <w:proofErr w:type="spellEnd"/>
     </w:p>
     <w:p>
       <w:pPr>
@@ -987,10 +1154,34 @@
     </w:p>
     <w:p>
       <w:r>
-        <w:t xml:space="preserve">El servlet esta en la capa WEB Recupera las peticiones del cliente </w:t>
-      </w:r>
-      <w:r>
-        <w:t>web ósea los parámetros de una peticiones y así mismo poder generar un respuestas</w:t>
+        <w:t xml:space="preserve">El </w:t>
+      </w:r>
+      <w:proofErr w:type="spellStart"/>
+      <w:r>
+        <w:t>servlet</w:t>
+      </w:r>
+      <w:proofErr w:type="spellEnd"/>
+      <w:r>
+        <w:t xml:space="preserve"> </w:t>
+      </w:r>
+      <w:proofErr w:type="spellStart"/>
+      <w:r>
+        <w:t>esta</w:t>
+      </w:r>
+      <w:proofErr w:type="spellEnd"/>
+      <w:r>
+        <w:t xml:space="preserve"> en la capa WEB Recupera las peticiones del cliente </w:t>
+      </w:r>
+      <w:r>
+        <w:t xml:space="preserve">web ósea los parámetros de </w:t>
+      </w:r>
+      <w:proofErr w:type="gramStart"/>
+      <w:r>
+        <w:t>una peticiones</w:t>
+      </w:r>
+      <w:proofErr w:type="gramEnd"/>
+      <w:r>
+        <w:t xml:space="preserve"> y así mismo poder generar un respuestas</w:t>
       </w:r>
     </w:p>
     <w:p/>
@@ -1172,7 +1363,23 @@
         <w:t>Se utiliza para controlar el flujo de una app web</w:t>
       </w:r>
       <w:r>
-        <w:t xml:space="preserve"> para el patrón de diseño modelo vista controlador; EN este patron el servlet juega como CONTROLADOR; El JavaBean es el modelo y le responderá al cliente</w:t>
+        <w:t xml:space="preserve"> para el patrón de diseño modelo vista controlador; EN este </w:t>
+      </w:r>
+      <w:proofErr w:type="spellStart"/>
+      <w:r>
+        <w:t>patron</w:t>
+      </w:r>
+      <w:proofErr w:type="spellEnd"/>
+      <w:r>
+        <w:t xml:space="preserve"> el </w:t>
+      </w:r>
+      <w:proofErr w:type="spellStart"/>
+      <w:r>
+        <w:t>servlet</w:t>
+      </w:r>
+      <w:proofErr w:type="spellEnd"/>
+      <w:r>
+        <w:t xml:space="preserve"> juega como CONTROLADOR; El JavaBean es el modelo y le responderá al cliente</w:t>
       </w:r>
     </w:p>
     <w:p>
@@ -1180,12 +1387,22 @@
         <w:t>Métodos</w:t>
       </w:r>
       <w:r>
-        <w:t xml:space="preserve"> Http y procesamiento con Servlets</w:t>
-      </w:r>
-    </w:p>
-    <w:p>
-      <w:r>
-        <w:t>Cliclo de Vida de un Servlet</w:t>
+        <w:t xml:space="preserve"> Http y procesamiento con </w:t>
+      </w:r>
+      <w:proofErr w:type="spellStart"/>
+      <w:r>
+        <w:t>Servlets</w:t>
+      </w:r>
+      <w:proofErr w:type="spellEnd"/>
+    </w:p>
+    <w:p>
+      <w:proofErr w:type="spellStart"/>
+      <w:r>
+        <w:t>Cliclo</w:t>
+      </w:r>
+      <w:proofErr w:type="spellEnd"/>
+      <w:r>
+        <w:t xml:space="preserve"> de Vida de un Servlet</w:t>
       </w:r>
       <w:r>
         <w:rPr>
@@ -1244,7 +1461,15 @@
     <w:p/>
     <w:p>
       <w:r>
-        <w:t xml:space="preserve">Ojo siempre el action de HTML debe ser el </w:t>
+        <w:t xml:space="preserve">Ojo siempre el </w:t>
+      </w:r>
+      <w:proofErr w:type="spellStart"/>
+      <w:r>
+        <w:t>action</w:t>
+      </w:r>
+      <w:proofErr w:type="spellEnd"/>
+      <w:r>
+        <w:t xml:space="preserve"> de HTML debe ser el </w:t>
       </w:r>
       <w:r>
         <w:t>mismo</w:t>
@@ -1295,8 +1520,13 @@
     </w:p>
     <w:p>
       <w:r>
-        <w:t>Lugo procedo a crear el servlet</w:t>
-      </w:r>
+        <w:t xml:space="preserve">Lugo procedo a crear el </w:t>
+      </w:r>
+      <w:proofErr w:type="spellStart"/>
+      <w:r>
+        <w:t>servlet</w:t>
+      </w:r>
+      <w:proofErr w:type="spellEnd"/>
     </w:p>
     <w:p>
       <w:r>
@@ -1305,8 +1535,18 @@
           <w:color w:val="FFFFFF"/>
           <w:shd w:val="clear" w:color="auto" w:fill="1C1D1F"/>
         </w:rPr>
-        <w:t>52. Manejo de Formularios HTML con Servlets</w:t>
-      </w:r>
+        <w:t xml:space="preserve">52. Manejo de Formularios HTML con </w:t>
+      </w:r>
+      <w:proofErr w:type="spellStart"/>
+      <w:r>
+        <w:rPr>
+          <w:rFonts w:ascii="Roboto" w:hAnsi="Roboto"/>
+          <w:color w:val="FFFFFF"/>
+          <w:shd w:val="clear" w:color="auto" w:fill="1C1D1F"/>
+        </w:rPr>
+        <w:t>Servlets</w:t>
+      </w:r>
+      <w:proofErr w:type="spellEnd"/>
     </w:p>
     <w:p>
       <w:r>
@@ -1422,7 +1662,15 @@
     <w:p>
       <w:r>
         <w:lastRenderedPageBreak/>
-        <w:t>Ojo cuando realice el servelet, identifico que yo recupero todos los datos del lado del servidor y la puedo guardar en alguna base de datos o manipularla en el servidor</w:t>
+        <w:t xml:space="preserve">Ojo cuando realice el </w:t>
+      </w:r>
+      <w:proofErr w:type="spellStart"/>
+      <w:r>
+        <w:t>servelet</w:t>
+      </w:r>
+      <w:proofErr w:type="spellEnd"/>
+      <w:r>
+        <w:t>, identifico que yo recupero todos los datos del lado del servidor y la puedo guardar en alguna base de datos o manipularla en el servidor</w:t>
       </w:r>
     </w:p>
     <w:p>
@@ -1434,7 +1682,25 @@
         </w:numPr>
       </w:pPr>
       <w:r>
-        <w:t>Ojo un dato importante es complicado realizar código html en un servelet pero igualmente se puede realizar.</w:t>
+        <w:t xml:space="preserve">Ojo un dato importante es complicado realizar código </w:t>
+      </w:r>
+      <w:proofErr w:type="spellStart"/>
+      <w:r>
+        <w:t>html</w:t>
+      </w:r>
+      <w:proofErr w:type="spellEnd"/>
+      <w:r>
+        <w:t xml:space="preserve"> en un </w:t>
+      </w:r>
+      <w:proofErr w:type="spellStart"/>
+      <w:proofErr w:type="gramStart"/>
+      <w:r>
+        <w:t>servelet</w:t>
+      </w:r>
+      <w:proofErr w:type="spellEnd"/>
+      <w:proofErr w:type="gramEnd"/>
+      <w:r>
+        <w:t xml:space="preserve"> pero igualmente se puede realizar.</w:t>
       </w:r>
     </w:p>
     <w:p>
@@ -1447,9 +1713,11 @@
       <w:r>
         <w:sym w:font="Wingdings" w:char="F0E0"/>
       </w:r>
+      <w:proofErr w:type="spellStart"/>
       <w:r>
         <w:t>FormulariosHtml</w:t>
       </w:r>
+      <w:proofErr w:type="spellEnd"/>
     </w:p>
     <w:p>
       <w:pPr>
@@ -1484,19 +1752,39 @@
       </w:r>
     </w:p>
     <w:p>
-      <w:r>
-        <w:t>Los link hacen un petición al servidor de tipo get</w:t>
-      </w:r>
-    </w:p>
-    <w:p>
-      <w:r>
-        <w:t>Se usa el método que valida la uri</w:t>
-      </w:r>
-    </w:p>
-    <w:p>
-      <w:r>
-        <w:t>Igualmente se imprimen todos los métodos posibles del servlet</w:t>
-      </w:r>
+      <w:proofErr w:type="gramStart"/>
+      <w:r>
+        <w:t>Los link</w:t>
+      </w:r>
+      <w:proofErr w:type="gramEnd"/>
+      <w:r>
+        <w:t xml:space="preserve"> hacen un petición al servidor de tipo </w:t>
+      </w:r>
+      <w:proofErr w:type="spellStart"/>
+      <w:r>
+        <w:t>get</w:t>
+      </w:r>
+      <w:proofErr w:type="spellEnd"/>
+    </w:p>
+    <w:p>
+      <w:r>
+        <w:t xml:space="preserve">Se usa el método que valida la </w:t>
+      </w:r>
+      <w:proofErr w:type="spellStart"/>
+      <w:r>
+        <w:t>uri</w:t>
+      </w:r>
+      <w:proofErr w:type="spellEnd"/>
+    </w:p>
+    <w:p>
+      <w:r>
+        <w:t xml:space="preserve">Igualmente se imprimen todos los métodos posibles del </w:t>
+      </w:r>
+      <w:proofErr w:type="spellStart"/>
+      <w:r>
+        <w:t>servlet</w:t>
+      </w:r>
+      <w:proofErr w:type="spellEnd"/>
     </w:p>
     <w:p>
       <w:r>
@@ -1554,8 +1842,18 @@
           <w:color w:val="FFFFFF"/>
           <w:shd w:val="clear" w:color="auto" w:fill="1C1D1F"/>
         </w:rPr>
-        <w:t>54. Códigos de Estado con Servlets</w:t>
-      </w:r>
+        <w:t xml:space="preserve">54. Códigos de Estado con </w:t>
+      </w:r>
+      <w:proofErr w:type="spellStart"/>
+      <w:r>
+        <w:rPr>
+          <w:rFonts w:ascii="Roboto" w:hAnsi="Roboto"/>
+          <w:color w:val="FFFFFF"/>
+          <w:shd w:val="clear" w:color="auto" w:fill="1C1D1F"/>
+        </w:rPr>
+        <w:t>Servlets</w:t>
+      </w:r>
+      <w:proofErr w:type="spellEnd"/>
     </w:p>
     <w:p>
       <w:pPr>
@@ -1736,10 +2034,26 @@
     </w:p>
     <w:p>
       <w:r>
-        <w:t>Procesando api de los servlets para validar los códigos de estado</w:t>
-      </w:r>
-      <w:r>
-        <w:t>; se realiza un ejemplo de login donde el usuario ya tendrá los códigos quemados de ese modo identificar que sea correcta o incorrecta la información y arroje el código.</w:t>
+        <w:t xml:space="preserve">Procesando api de los </w:t>
+      </w:r>
+      <w:proofErr w:type="spellStart"/>
+      <w:r>
+        <w:t>servlets</w:t>
+      </w:r>
+      <w:proofErr w:type="spellEnd"/>
+      <w:r>
+        <w:t xml:space="preserve"> para validar los códigos de estado</w:t>
+      </w:r>
+      <w:r>
+        <w:t xml:space="preserve">; se realiza un ejemplo de </w:t>
+      </w:r>
+      <w:proofErr w:type="spellStart"/>
+      <w:r>
+        <w:t>login</w:t>
+      </w:r>
+      <w:proofErr w:type="spellEnd"/>
+      <w:r>
+        <w:t xml:space="preserve"> donde el usuario ya tendrá los códigos quemados de ese modo identificar que sea correcta o incorrecta la información y arroje el código.</w:t>
       </w:r>
     </w:p>
     <w:p>
@@ -1749,8 +2063,18 @@
           <w:color w:val="FFFFFF"/>
           <w:shd w:val="clear" w:color="auto" w:fill="1C1D1F"/>
         </w:rPr>
-        <w:t>55. Cabeceros de Respuesta con Servlets</w:t>
-      </w:r>
+        <w:t xml:space="preserve">55. Cabeceros de Respuesta con </w:t>
+      </w:r>
+      <w:proofErr w:type="spellStart"/>
+      <w:r>
+        <w:rPr>
+          <w:rFonts w:ascii="Roboto" w:hAnsi="Roboto"/>
+          <w:color w:val="FFFFFF"/>
+          <w:shd w:val="clear" w:color="auto" w:fill="1C1D1F"/>
+        </w:rPr>
+        <w:t>Servlets</w:t>
+      </w:r>
+      <w:proofErr w:type="spellEnd"/>
     </w:p>
     <w:p>
       <w:r>
@@ -2094,24 +2418,58 @@
     </w:p>
     <w:p>
       <w:r>
-        <w:t>Api de las cookies usando servlets</w:t>
-      </w:r>
-      <w:r>
-        <w:t xml:space="preserve">; una cookie solo almacena cadenas de tipo string si quiero puedo convertir al tipo de dato deseado </w:t>
-      </w:r>
-    </w:p>
-    <w:p>
-      <w:r>
-        <w:t>Para este ejercicio se revisa si un usuario a realizado ingresos recurrentes a nuestro sitio web</w:t>
-      </w:r>
-      <w:r>
-        <w:t>, si ya lo hizo le enviaremos un mensaje pero si es un user  nue</w:t>
+        <w:t xml:space="preserve">Api de las cookies usando </w:t>
+      </w:r>
+      <w:proofErr w:type="spellStart"/>
+      <w:r>
+        <w:t>servlets</w:t>
+      </w:r>
+      <w:proofErr w:type="spellEnd"/>
+      <w:r>
+        <w:t xml:space="preserve">; una cookie solo almacena cadenas de tipo </w:t>
+      </w:r>
+      <w:proofErr w:type="spellStart"/>
+      <w:r>
+        <w:t>string</w:t>
+      </w:r>
+      <w:proofErr w:type="spellEnd"/>
+      <w:r>
+        <w:t xml:space="preserve"> si quiero puedo convertir al tipo de dato deseado </w:t>
+      </w:r>
+    </w:p>
+    <w:p>
+      <w:r>
+        <w:t xml:space="preserve">Para este ejercicio se revisa si un usuario </w:t>
+      </w:r>
+      <w:proofErr w:type="spellStart"/>
+      <w:r>
+        <w:t>a</w:t>
+      </w:r>
+      <w:proofErr w:type="spellEnd"/>
+      <w:r>
+        <w:t xml:space="preserve"> realizado ingresos recurrentes a nuestro sitio web</w:t>
+      </w:r>
+      <w:r>
+        <w:t xml:space="preserve">, si ya lo hizo le enviaremos un mensaje pero si es un </w:t>
+      </w:r>
+      <w:proofErr w:type="spellStart"/>
+      <w:proofErr w:type="gramStart"/>
+      <w:r>
+        <w:t>user</w:t>
+      </w:r>
+      <w:proofErr w:type="spellEnd"/>
+      <w:r>
+        <w:t xml:space="preserve">  nue</w:t>
       </w:r>
       <w:r>
         <w:t>v</w:t>
       </w:r>
       <w:r>
-        <w:t>o se le dará la bienvenida</w:t>
+        <w:t>o</w:t>
+      </w:r>
+      <w:proofErr w:type="gramEnd"/>
+      <w:r>
+        <w:t xml:space="preserve"> se le dará la bienvenida</w:t>
       </w:r>
     </w:p>
     <w:p>
@@ -2168,7 +2526,15 @@
     </w:p>
     <w:p>
       <w:r>
-        <w:t>Ejemplo de como utilizar cookies para llevar un conteo de visitas para cada usuario</w:t>
+        <w:t xml:space="preserve">Ejemplo de </w:t>
+      </w:r>
+      <w:proofErr w:type="spellStart"/>
+      <w:r>
+        <w:t>como</w:t>
+      </w:r>
+      <w:proofErr w:type="spellEnd"/>
+      <w:r>
+        <w:t xml:space="preserve"> utilizar cookies para llevar un conteo de visitas para cada usuario</w:t>
       </w:r>
     </w:p>
     <w:p>
@@ -2278,8 +2644,18 @@
           <w:color w:val="FFFFFF"/>
           <w:shd w:val="clear" w:color="auto" w:fill="1C1D1F"/>
         </w:rPr>
-        <w:t>58. Introducción a los JSPs</w:t>
-      </w:r>
+        <w:t xml:space="preserve">58. Introducción a los </w:t>
+      </w:r>
+      <w:proofErr w:type="spellStart"/>
+      <w:r>
+        <w:rPr>
+          <w:rFonts w:ascii="Roboto" w:hAnsi="Roboto"/>
+          <w:color w:val="FFFFFF"/>
+          <w:shd w:val="clear" w:color="auto" w:fill="1C1D1F"/>
+        </w:rPr>
+        <w:t>JSPs</w:t>
+      </w:r>
+      <w:proofErr w:type="spellEnd"/>
     </w:p>
     <w:p>
       <w:pPr>
@@ -2527,21 +2903,53 @@
     </w:p>
     <w:p>
       <w:r>
-        <w:t>Los jsp son componentes del lado del SERVIDOR</w:t>
+        <w:t xml:space="preserve">Los </w:t>
+      </w:r>
+      <w:proofErr w:type="spellStart"/>
+      <w:r>
+        <w:t>jsp</w:t>
+      </w:r>
+      <w:proofErr w:type="spellEnd"/>
+      <w:r>
+        <w:t xml:space="preserve"> son componentes del lado del SERVIDOR</w:t>
       </w:r>
       <w:r>
         <w:t xml:space="preserve"> WEB se especializan en manejar código HTML e incrustar código JAVA</w:t>
       </w:r>
       <w:r>
-        <w:t xml:space="preserve"> por medio de etiquetas (TAGS) se utilizan como presentación, permite mostrar la información procesada por otros componentes como los servlets.</w:t>
-      </w:r>
-      <w:r>
-        <w:t xml:space="preserve"> Un jsp se debe traducir a un Servlet</w:t>
-      </w:r>
-    </w:p>
-    <w:p>
-      <w:r>
-        <w:t>De manera automática se crea un servlet;</w:t>
+        <w:t xml:space="preserve"> por medio de etiquetas (TAGS) se utilizan como presentación, permite mostrar la información procesada por otros componentes como los </w:t>
+      </w:r>
+      <w:proofErr w:type="spellStart"/>
+      <w:r>
+        <w:t>servlets</w:t>
+      </w:r>
+      <w:proofErr w:type="spellEnd"/>
+      <w:r>
+        <w:t>.</w:t>
+      </w:r>
+      <w:r>
+        <w:t xml:space="preserve"> Un </w:t>
+      </w:r>
+      <w:proofErr w:type="spellStart"/>
+      <w:r>
+        <w:t>jsp</w:t>
+      </w:r>
+      <w:proofErr w:type="spellEnd"/>
+      <w:r>
+        <w:t xml:space="preserve"> se debe traducir a un Servlet</w:t>
+      </w:r>
+    </w:p>
+    <w:p>
+      <w:r>
+        <w:t xml:space="preserve">De manera automática se crea un </w:t>
+      </w:r>
+      <w:proofErr w:type="spellStart"/>
+      <w:r>
+        <w:t>servlet</w:t>
+      </w:r>
+      <w:proofErr w:type="spellEnd"/>
+      <w:r>
+        <w:t>;</w:t>
       </w:r>
     </w:p>
     <w:p>
@@ -2551,7 +2959,23 @@
     </w:p>
     <w:p>
       <w:r>
-        <w:t xml:space="preserve">Desventajas:  ; Los JSP no es remendado utilizar tanto código java o html </w:t>
+        <w:t>Desventajas:</w:t>
+      </w:r>
+      <w:proofErr w:type="gramStart"/>
+      <w:r>
+        <w:t xml:space="preserve">  ;</w:t>
+      </w:r>
+      <w:proofErr w:type="gramEnd"/>
+      <w:r>
+        <w:t xml:space="preserve"> Los JSP no es remendado utilizar tanto código java o </w:t>
+      </w:r>
+      <w:proofErr w:type="spellStart"/>
+      <w:r>
+        <w:t>html</w:t>
+      </w:r>
+      <w:proofErr w:type="spellEnd"/>
+      <w:r>
+        <w:t xml:space="preserve"> </w:t>
       </w:r>
       <w:r>
         <w:t>porque</w:t>
@@ -2573,8 +2997,13 @@
     </w:p>
     <w:p>
       <w:r>
-        <w:t>Hola Mundo Jsp</w:t>
-      </w:r>
+        <w:t xml:space="preserve">Hola Mundo </w:t>
+      </w:r>
+      <w:proofErr w:type="spellStart"/>
+      <w:r>
+        <w:t>Jsp</w:t>
+      </w:r>
+      <w:proofErr w:type="spellEnd"/>
     </w:p>
     <w:p>
       <w:pPr>
@@ -2585,7 +3014,23 @@
         </w:numPr>
       </w:pPr>
       <w:r>
-        <w:t>Procedo a eliminar el Index por que esa es la tarea del JSP</w:t>
+        <w:t xml:space="preserve">Procedo a eliminar el </w:t>
+      </w:r>
+      <w:proofErr w:type="spellStart"/>
+      <w:r>
+        <w:t>Index</w:t>
+      </w:r>
+      <w:proofErr w:type="spellEnd"/>
+      <w:r>
+        <w:t xml:space="preserve"> </w:t>
+      </w:r>
+      <w:proofErr w:type="spellStart"/>
+      <w:r>
+        <w:t>por que</w:t>
+      </w:r>
+      <w:proofErr w:type="spellEnd"/>
+      <w:r>
+        <w:t xml:space="preserve"> esa es la tarea del JSP</w:t>
       </w:r>
     </w:p>
     <w:p>
@@ -2597,7 +3042,15 @@
         </w:numPr>
       </w:pPr>
       <w:r>
-        <w:t>En WebPages creo el archivo JSP</w:t>
+        <w:t xml:space="preserve">En </w:t>
+      </w:r>
+      <w:proofErr w:type="spellStart"/>
+      <w:r>
+        <w:t>WebPages</w:t>
+      </w:r>
+      <w:proofErr w:type="spellEnd"/>
+      <w:r>
+        <w:t xml:space="preserve"> creo el archivo JSP</w:t>
       </w:r>
     </w:p>
     <w:p>
@@ -2609,7 +3062,15 @@
         </w:numPr>
       </w:pPr>
       <w:r>
-        <w:t>Para hacer comentarios &lt;%--  comentario --%&gt;</w:t>
+        <w:t>Para hacer comentarios &lt;%</w:t>
+      </w:r>
+      <w:proofErr w:type="gramStart"/>
+      <w:r>
+        <w:t>--  comentario</w:t>
+      </w:r>
+      <w:proofErr w:type="gramEnd"/>
+      <w:r>
+        <w:t xml:space="preserve"> --%&gt;</w:t>
       </w:r>
     </w:p>
     <w:p>
@@ -2640,6 +3101,7 @@
       <w:r>
         <w:t xml:space="preserve">Abrir un </w:t>
       </w:r>
+      <w:proofErr w:type="spellStart"/>
       <w:r>
         <w:rPr>
           <w:highlight w:val="yellow"/>
@@ -2652,6 +3114,7 @@
         </w:rPr>
         <w:t>s</w:t>
       </w:r>
+      <w:proofErr w:type="spellEnd"/>
       <w:r>
         <w:rPr>
           <w:highlight w:val="yellow"/>
@@ -2700,8 +3163,13 @@
           <w:numId w:val="2"/>
         </w:numPr>
       </w:pPr>
-      <w:r>
-        <w:t>Expresion es como un (OUT.PRINT) &lt;%=</w:t>
+      <w:proofErr w:type="spellStart"/>
+      <w:r>
+        <w:t>Expresion</w:t>
+      </w:r>
+      <w:proofErr w:type="spellEnd"/>
+      <w:r>
+        <w:t xml:space="preserve"> es como un (OUT.PRINT) &lt;%=</w:t>
       </w:r>
     </w:p>
     <w:p>
@@ -2715,15 +3183,36 @@
       <w:r>
         <w:t xml:space="preserve">Los </w:t>
       </w:r>
+      <w:proofErr w:type="spellStart"/>
       <w:r>
         <w:rPr>
           <w:highlight w:val="yellow"/>
         </w:rPr>
-        <w:t xml:space="preserve">scriplets </w:t>
-      </w:r>
-      <w:r>
-        <w:t>permiten agregar código java directamente e utilizar variables estlecidas</w:t>
-      </w:r>
+        <w:t>scriplets</w:t>
+      </w:r>
+      <w:proofErr w:type="spellEnd"/>
+      <w:r>
+        <w:rPr>
+          <w:highlight w:val="yellow"/>
+        </w:rPr>
+        <w:t xml:space="preserve"> </w:t>
+      </w:r>
+      <w:r>
+        <w:t xml:space="preserve">permiten agregar </w:t>
+      </w:r>
+      <w:proofErr w:type="gramStart"/>
+      <w:r>
+        <w:t>código java directamente</w:t>
+      </w:r>
+      <w:proofErr w:type="gramEnd"/>
+      <w:r>
+        <w:t xml:space="preserve"> e utilizar variables </w:t>
+      </w:r>
+      <w:proofErr w:type="spellStart"/>
+      <w:r>
+        <w:t>estlecidas</w:t>
+      </w:r>
+      <w:proofErr w:type="spellEnd"/>
     </w:p>
     <w:p>
       <w:pPr>
@@ -2736,17 +3225,38 @@
       <w:r>
         <w:t xml:space="preserve">Utilizando </w:t>
       </w:r>
+      <w:proofErr w:type="spellStart"/>
       <w:r>
         <w:rPr>
           <w:highlight w:val="yellow"/>
         </w:rPr>
-        <w:t>Expression Language</w:t>
-      </w:r>
-      <w:r>
+        <w:t>Expression</w:t>
+      </w:r>
+      <w:proofErr w:type="spellEnd"/>
+      <w:r>
+        <w:rPr>
+          <w:highlight w:val="yellow"/>
+        </w:rPr>
         <w:t xml:space="preserve"> </w:t>
       </w:r>
-      <w:r>
-        <w:t xml:space="preserve"> EL  ---------</w:t>
+      <w:proofErr w:type="spellStart"/>
+      <w:proofErr w:type="gramStart"/>
+      <w:r>
+        <w:rPr>
+          <w:highlight w:val="yellow"/>
+        </w:rPr>
+        <w:t>Language</w:t>
+      </w:r>
+      <w:proofErr w:type="spellEnd"/>
+      <w:r>
+        <w:t xml:space="preserve"> </w:t>
+      </w:r>
+      <w:r>
+        <w:t xml:space="preserve"> EL</w:t>
+      </w:r>
+      <w:proofErr w:type="gramEnd"/>
+      <w:r>
+        <w:t xml:space="preserve">  ---------</w:t>
       </w:r>
       <w:r>
         <w:sym w:font="Wingdings" w:char="F0E0"/>
@@ -2764,7 +3274,15 @@
         </w:numPr>
       </w:pPr>
       <w:r>
-        <w:t>Dentro dede los corchetes se puede mandar una variable o imprimir algo</w:t>
+        <w:t xml:space="preserve">Dentro </w:t>
+      </w:r>
+      <w:proofErr w:type="spellStart"/>
+      <w:r>
+        <w:t>dede</w:t>
+      </w:r>
+      <w:proofErr w:type="spellEnd"/>
+      <w:r>
+        <w:t xml:space="preserve"> los corchetes se puede mandar una variable o imprimir algo</w:t>
       </w:r>
     </w:p>
     <w:p>
@@ -2789,7 +3307,15 @@
         </w:numPr>
       </w:pPr>
       <w:r>
-        <w:t xml:space="preserve">Hola Mundo urtilizando la librería de </w:t>
+        <w:t xml:space="preserve">Hola Mundo </w:t>
+      </w:r>
+      <w:proofErr w:type="spellStart"/>
+      <w:r>
+        <w:t>urtilizando</w:t>
+      </w:r>
+      <w:proofErr w:type="spellEnd"/>
+      <w:r>
+        <w:t xml:space="preserve"> la librería de </w:t>
       </w:r>
       <w:r>
         <w:rPr>
@@ -2868,7 +3394,39 @@
         </w:numPr>
       </w:pPr>
       <w:r>
-        <w:t xml:space="preserve">            &lt;li&gt; &lt;c:out value="Hola Mundo con JSP"/&gt; &lt;/li&gt;</w:t>
+        <w:t xml:space="preserve">            &lt;</w:t>
+      </w:r>
+      <w:proofErr w:type="spellStart"/>
+      <w:r>
+        <w:t>li</w:t>
+      </w:r>
+      <w:proofErr w:type="spellEnd"/>
+      <w:r>
+        <w:t>&gt; &lt;</w:t>
+      </w:r>
+      <w:proofErr w:type="spellStart"/>
+      <w:r>
+        <w:t>c:out</w:t>
+      </w:r>
+      <w:proofErr w:type="spellEnd"/>
+      <w:r>
+        <w:t xml:space="preserve"> </w:t>
+      </w:r>
+      <w:proofErr w:type="spellStart"/>
+      <w:r>
+        <w:t>value</w:t>
+      </w:r>
+      <w:proofErr w:type="spellEnd"/>
+      <w:r>
+        <w:t>="Hola Mundo con JSP"/&gt; &lt;/</w:t>
+      </w:r>
+      <w:proofErr w:type="spellStart"/>
+      <w:r>
+        <w:t>li</w:t>
+      </w:r>
+      <w:proofErr w:type="spellEnd"/>
+      <w:r>
+        <w:t>&gt;</w:t>
       </w:r>
     </w:p>
     <w:p>
@@ -2915,7 +3473,15 @@
     </w:p>
     <w:p>
       <w:r>
-        <w:t xml:space="preserve">Cabe recordar que el JSP crea un servlet interno y se puede ver en las opciones del JSP </w:t>
+        <w:t xml:space="preserve">Cabe recordar que el JSP crea un </w:t>
+      </w:r>
+      <w:proofErr w:type="spellStart"/>
+      <w:r>
+        <w:t>servlet</w:t>
+      </w:r>
+      <w:proofErr w:type="spellEnd"/>
+      <w:r>
+        <w:t xml:space="preserve"> interno y se puede ver en las opciones del JSP </w:t>
       </w:r>
       <w:r>
         <w:rPr>
@@ -2939,15 +3505,7 @@
           <w:color w:val="FFFFFF"/>
           <w:shd w:val="clear" w:color="auto" w:fill="1C1D1F"/>
         </w:rPr>
-        <w:t xml:space="preserve">59. </w:t>
-      </w:r>
-      <w:r>
-        <w:rPr>
-          <w:rFonts w:ascii="Roboto" w:hAnsi="Roboto"/>
-          <w:color w:val="FFFFFF"/>
-          <w:shd w:val="clear" w:color="auto" w:fill="1C1D1F"/>
-        </w:rPr>
-        <w:t> Elementos de un JSP</w:t>
+        <w:t>59.  Elementos de un JSP</w:t>
       </w:r>
     </w:p>
     <w:p>
@@ -3061,6 +3619,73 @@
         </w:drawing>
       </w:r>
     </w:p>
+    <w:p>
+      <w:r>
+        <w:t>Recordar que un comentario de JSP no se mostrara al navegador a diferencia de HTML</w:t>
+      </w:r>
+    </w:p>
+    <w:p>
+      <w:pPr>
+        <w:rPr>
+          <w:noProof/>
+        </w:rPr>
+      </w:pPr>
+      <w:r>
+        <w:t xml:space="preserve">Ojo no es recomendable utilizar en los SCRIPLET código HTML y JAVA es posible </w:t>
+      </w:r>
+      <w:proofErr w:type="gramStart"/>
+      <w:r>
+        <w:t>hacerlo</w:t>
+      </w:r>
+      <w:proofErr w:type="gramEnd"/>
+      <w:r>
+        <w:t xml:space="preserve"> pero no recomendado</w:t>
+      </w:r>
+    </w:p>
+    <w:p>
+      <w:r>
+        <w:rPr>
+          <w:noProof/>
+        </w:rPr>
+        <w:lastRenderedPageBreak/>
+        <w:drawing>
+          <wp:inline distT="0" distB="0" distL="0" distR="0" wp14:anchorId="6F94E502" wp14:editId="506AA966">
+            <wp:extent cx="4409374" cy="3889294"/>
+            <wp:effectExtent l="0" t="0" r="0" b="0"/>
+            <wp:docPr id="40" name="Imagen 40"/>
+            <wp:cNvGraphicFramePr>
+              <a:graphicFrameLocks xmlns:a="http://schemas.openxmlformats.org/drawingml/2006/main" noChangeAspect="1"/>
+            </wp:cNvGraphicFramePr>
+            <a:graphic xmlns:a="http://schemas.openxmlformats.org/drawingml/2006/main">
+              <a:graphicData uri="http://schemas.openxmlformats.org/drawingml/2006/picture">
+                <pic:pic xmlns:pic="http://schemas.openxmlformats.org/drawingml/2006/picture">
+                  <pic:nvPicPr>
+                    <pic:cNvPr id="1" name=""/>
+                    <pic:cNvPicPr/>
+                  </pic:nvPicPr>
+                  <pic:blipFill>
+                    <a:blip r:embed="rId46"/>
+                    <a:stretch>
+                      <a:fillRect/>
+                    </a:stretch>
+                  </pic:blipFill>
+                  <pic:spPr>
+                    <a:xfrm>
+                      <a:off x="0" y="0"/>
+                      <a:ext cx="4424436" cy="3902580"/>
+                    </a:xfrm>
+                    <a:prstGeom prst="rect">
+                      <a:avLst/>
+                    </a:prstGeom>
+                  </pic:spPr>
+                </pic:pic>
+              </a:graphicData>
+            </a:graphic>
+          </wp:inline>
+        </w:drawing>
+      </w:r>
+    </w:p>
+    <w:p/>
     <w:sectPr>
       <w:pgSz w:w="12240" w:h="15840"/>
       <w:pgMar w:top="1440" w:right="1440" w:bottom="1440" w:left="1440" w:header="708" w:footer="708" w:gutter="0"/>

</xml_diff>